<commit_message>
Add a document view to share defiitions and terminology and add Technical Measures definitions
</commit_message>
<xml_diff>
--- a/Use Case Model/SystemsEngDevelopmentEnv/SysEngDevEnv_rpy/Documents_Generated/Review_Document_Models_and_Documents/Generated_Review_Documents/Review Document For Evaluate System Safety.docx
+++ b/Use Case Model/SystemsEngDevelopmentEnv/SysEngDevEnv_rpy/Documents_Generated/Review_Document_Models_and_Documents/Generated_Review_Documents/Review Document For Evaluate System Safety.docx
@@ -218,7 +218,7 @@
           <w:rFonts w:ascii="Calibri" w:eastAsia="Calibri" w:hAnsi="Calibri" w:cs="Times New Roman"/>
           <w:noProof/>
         </w:rPr>
-        <w:t>April 13, 2015</w:t>
+        <w:t>April 17, 2015</w:t>
       </w:r>
       <w:r>
         <w:rPr>
@@ -363,7 +363,7 @@
           <w:r>
             <w:fldChar w:fldCharType="separate"/>
           </w:r>
-          <w:hyperlink w:anchor="_Toc416617238" w:history="1">
+          <w:hyperlink w:anchor="_Toc417026142" w:history="1">
             <w:r>
               <w:rPr>
                 <w:rStyle w:val="Hyperlink"/>
@@ -404,7 +404,7 @@
                 <w:noProof/>
                 <w:webHidden/>
               </w:rPr>
-              <w:instrText xml:space="preserve"> PAGEREF _Toc416617238 \h </w:instrText>
+              <w:instrText xml:space="preserve"> PAGEREF _Toc417026142 \h </w:instrText>
             </w:r>
             <w:r>
               <w:rPr>
@@ -447,7 +447,7 @@
               <w:noProof/>
             </w:rPr>
           </w:pPr>
-          <w:hyperlink w:anchor="_Toc416617239" w:history="1">
+          <w:hyperlink w:anchor="_Toc417026143" w:history="1">
             <w:r>
               <w:rPr>
                 <w:rStyle w:val="Hyperlink"/>
@@ -488,7 +488,7 @@
                 <w:noProof/>
                 <w:webHidden/>
               </w:rPr>
-              <w:instrText xml:space="preserve"> PAGEREF _Toc416617239 \h </w:instrText>
+              <w:instrText xml:space="preserve"> PAGEREF _Toc417026143 \h </w:instrText>
             </w:r>
             <w:r>
               <w:rPr>
@@ -531,7 +531,7 @@
               <w:noProof/>
             </w:rPr>
           </w:pPr>
-          <w:hyperlink w:anchor="_Toc416617240" w:history="1">
+          <w:hyperlink w:anchor="_Toc417026144" w:history="1">
             <w:r>
               <w:rPr>
                 <w:rStyle w:val="Hyperlink"/>
@@ -572,7 +572,7 @@
                 <w:noProof/>
                 <w:webHidden/>
               </w:rPr>
-              <w:instrText xml:space="preserve"> PAGEREF _Toc416617240 \h </w:instrText>
+              <w:instrText xml:space="preserve"> PAGEREF _Toc417026144 \h </w:instrText>
             </w:r>
             <w:r>
               <w:rPr>
@@ -614,7 +614,7 @@
               <w:noProof/>
             </w:rPr>
           </w:pPr>
-          <w:hyperlink w:anchor="_Toc416617241" w:history="1">
+          <w:hyperlink w:anchor="_Toc417026145" w:history="1">
             <w:r>
               <w:rPr>
                 <w:rStyle w:val="Hyperlink"/>
@@ -655,7 +655,7 @@
                 <w:noProof/>
                 <w:webHidden/>
               </w:rPr>
-              <w:instrText xml:space="preserve"> PAGEREF _Toc416617241 \h </w:instrText>
+              <w:instrText xml:space="preserve"> PAGEREF _Toc417026145 \h </w:instrText>
             </w:r>
             <w:r>
               <w:rPr>
@@ -697,7 +697,7 @@
               <w:noProof/>
             </w:rPr>
           </w:pPr>
-          <w:hyperlink w:anchor="_Toc416617242" w:history="1">
+          <w:hyperlink w:anchor="_Toc417026146" w:history="1">
             <w:r>
               <w:rPr>
                 <w:rStyle w:val="Hyperlink"/>
@@ -738,7 +738,7 @@
                 <w:noProof/>
                 <w:webHidden/>
               </w:rPr>
-              <w:instrText xml:space="preserve"> PAGEREF _Toc416617242 \h </w:instrText>
+              <w:instrText xml:space="preserve"> PAGEREF _Toc417026146 \h </w:instrText>
             </w:r>
             <w:r>
               <w:rPr>
@@ -781,7 +781,7 @@
               <w:noProof/>
             </w:rPr>
           </w:pPr>
-          <w:hyperlink w:anchor="_Toc416617243" w:history="1">
+          <w:hyperlink w:anchor="_Toc417026147" w:history="1">
             <w:r>
               <w:rPr>
                 <w:rStyle w:val="Hyperlink"/>
@@ -822,7 +822,7 @@
                 <w:noProof/>
                 <w:webHidden/>
               </w:rPr>
-              <w:instrText xml:space="preserve"> PAGEREF _Toc416617243 \h </w:instrText>
+              <w:instrText xml:space="preserve"> PAGEREF _Toc417026147 \h </w:instrText>
             </w:r>
             <w:r>
               <w:rPr>
@@ -865,7 +865,7 @@
               <w:noProof/>
             </w:rPr>
           </w:pPr>
-          <w:hyperlink w:anchor="_Toc416617244" w:history="1">
+          <w:hyperlink w:anchor="_Toc417026148" w:history="1">
             <w:r>
               <w:rPr>
                 <w:rStyle w:val="Hyperlink"/>
@@ -906,7 +906,7 @@
                 <w:noProof/>
                 <w:webHidden/>
               </w:rPr>
-              <w:instrText xml:space="preserve"> PAGEREF _Toc416617244 \h </w:instrText>
+              <w:instrText xml:space="preserve"> PAGEREF _Toc417026148 \h </w:instrText>
             </w:r>
             <w:r>
               <w:rPr>
@@ -949,7 +949,7 @@
               <w:noProof/>
             </w:rPr>
           </w:pPr>
-          <w:hyperlink w:anchor="_Toc416617245" w:history="1">
+          <w:hyperlink w:anchor="_Toc417026149" w:history="1">
             <w:r>
               <w:rPr>
                 <w:rStyle w:val="Hyperlink"/>
@@ -990,7 +990,7 @@
                 <w:noProof/>
                 <w:webHidden/>
               </w:rPr>
-              <w:instrText xml:space="preserve"> PAGEREF _Toc416617245 \h </w:instrText>
+              <w:instrText xml:space="preserve"> PAGEREF _Toc417026149 \h </w:instrText>
             </w:r>
             <w:r>
               <w:rPr>
@@ -1033,7 +1033,7 @@
               <w:noProof/>
             </w:rPr>
           </w:pPr>
-          <w:hyperlink w:anchor="_Toc416617246" w:history="1">
+          <w:hyperlink w:anchor="_Toc417026150" w:history="1">
             <w:r>
               <w:rPr>
                 <w:rStyle w:val="Hyperlink"/>
@@ -1074,7 +1074,7 @@
                 <w:noProof/>
                 <w:webHidden/>
               </w:rPr>
-              <w:instrText xml:space="preserve"> PAGEREF _Toc416617246 \h </w:instrText>
+              <w:instrText xml:space="preserve"> PAGEREF _Toc417026150 \h </w:instrText>
             </w:r>
             <w:r>
               <w:rPr>
@@ -1117,7 +1117,7 @@
               <w:noProof/>
             </w:rPr>
           </w:pPr>
-          <w:hyperlink w:anchor="_Toc416617247" w:history="1">
+          <w:hyperlink w:anchor="_Toc417026151" w:history="1">
             <w:r>
               <w:rPr>
                 <w:rStyle w:val="Hyperlink"/>
@@ -1158,7 +1158,7 @@
                 <w:noProof/>
                 <w:webHidden/>
               </w:rPr>
-              <w:instrText xml:space="preserve"> PAGEREF _Toc416617247 \h </w:instrText>
+              <w:instrText xml:space="preserve"> PAGEREF _Toc417026151 \h </w:instrText>
             </w:r>
             <w:r>
               <w:rPr>
@@ -1200,7 +1200,7 @@
               <w:noProof/>
             </w:rPr>
           </w:pPr>
-          <w:hyperlink w:anchor="_Toc416617248" w:history="1">
+          <w:hyperlink w:anchor="_Toc417026152" w:history="1">
             <w:r>
               <w:rPr>
                 <w:rStyle w:val="Hyperlink"/>
@@ -1241,7 +1241,7 @@
                 <w:noProof/>
                 <w:webHidden/>
               </w:rPr>
-              <w:instrText xml:space="preserve"> PAGEREF _Toc416617248 \h </w:instrText>
+              <w:instrText xml:space="preserve"> PAGEREF _Toc417026152 \h </w:instrText>
             </w:r>
             <w:r>
               <w:rPr>
@@ -1284,7 +1284,7 @@
               <w:noProof/>
             </w:rPr>
           </w:pPr>
-          <w:hyperlink w:anchor="_Toc416617249" w:history="1">
+          <w:hyperlink w:anchor="_Toc417026153" w:history="1">
             <w:r>
               <w:rPr>
                 <w:rStyle w:val="Hyperlink"/>
@@ -1306,6 +1306,8 @@
               </w:rPr>
               <w:t>Called Activities</w:t>
             </w:r>
+            <w:bookmarkStart w:id="0" w:name="_GoBack"/>
+            <w:bookmarkEnd w:id="0"/>
             <w:r>
               <w:rPr>
                 <w:noProof/>
@@ -1325,7 +1327,7 @@
                 <w:noProof/>
                 <w:webHidden/>
               </w:rPr>
-              <w:instrText xml:space="preserve"> PAGEREF _Toc416617249 \h </w:instrText>
+              <w:instrText xml:space="preserve"> PAGEREF _Toc417026153 \h </w:instrText>
             </w:r>
             <w:r>
               <w:rPr>
@@ -1368,7 +1370,7 @@
               <w:noProof/>
             </w:rPr>
           </w:pPr>
-          <w:hyperlink w:anchor="_Toc416617250" w:history="1">
+          <w:hyperlink w:anchor="_Toc417026154" w:history="1">
             <w:r>
               <w:rPr>
                 <w:rStyle w:val="Hyperlink"/>
@@ -1409,7 +1411,7 @@
                 <w:noProof/>
                 <w:webHidden/>
               </w:rPr>
-              <w:instrText xml:space="preserve"> PAGEREF _Toc416617250 \h </w:instrText>
+              <w:instrText xml:space="preserve"> PAGEREF _Toc417026154 \h </w:instrText>
             </w:r>
             <w:r>
               <w:rPr>
@@ -1452,7 +1454,7 @@
               <w:noProof/>
             </w:rPr>
           </w:pPr>
-          <w:hyperlink w:anchor="_Toc416617251" w:history="1">
+          <w:hyperlink w:anchor="_Toc417026155" w:history="1">
             <w:r>
               <w:rPr>
                 <w:rStyle w:val="Hyperlink"/>
@@ -1493,7 +1495,7 @@
                 <w:noProof/>
                 <w:webHidden/>
               </w:rPr>
-              <w:instrText xml:space="preserve"> PAGEREF _Toc416617251 \h </w:instrText>
+              <w:instrText xml:space="preserve"> PAGEREF _Toc417026155 \h </w:instrText>
             </w:r>
             <w:r>
               <w:rPr>
@@ -1536,7 +1538,7 @@
               <w:noProof/>
             </w:rPr>
           </w:pPr>
-          <w:hyperlink w:anchor="_Toc416617252" w:history="1">
+          <w:hyperlink w:anchor="_Toc417026156" w:history="1">
             <w:r>
               <w:rPr>
                 <w:rStyle w:val="Hyperlink"/>
@@ -1577,7 +1579,7 @@
                 <w:noProof/>
                 <w:webHidden/>
               </w:rPr>
-              <w:instrText xml:space="preserve"> PAGEREF _Toc416617252 \h </w:instrText>
+              <w:instrText xml:space="preserve"> PAGEREF _Toc417026156 \h </w:instrText>
             </w:r>
             <w:r>
               <w:rPr>
@@ -1620,7 +1622,7 @@
               <w:noProof/>
             </w:rPr>
           </w:pPr>
-          <w:hyperlink w:anchor="_Toc416617253" w:history="1">
+          <w:hyperlink w:anchor="_Toc417026157" w:history="1">
             <w:r>
               <w:rPr>
                 <w:rStyle w:val="Hyperlink"/>
@@ -1661,7 +1663,7 @@
                 <w:noProof/>
                 <w:webHidden/>
               </w:rPr>
-              <w:instrText xml:space="preserve"> PAGEREF _Toc416617253 \h </w:instrText>
+              <w:instrText xml:space="preserve"> PAGEREF _Toc417026157 \h </w:instrText>
             </w:r>
             <w:r>
               <w:rPr>
@@ -1704,7 +1706,7 @@
               <w:noProof/>
             </w:rPr>
           </w:pPr>
-          <w:hyperlink w:anchor="_Toc416617254" w:history="1">
+          <w:hyperlink w:anchor="_Toc417026158" w:history="1">
             <w:r>
               <w:rPr>
                 <w:rStyle w:val="Hyperlink"/>
@@ -1745,7 +1747,7 @@
                 <w:noProof/>
                 <w:webHidden/>
               </w:rPr>
-              <w:instrText xml:space="preserve"> PAGEREF _Toc416617254 \h </w:instrText>
+              <w:instrText xml:space="preserve"> PAGEREF _Toc417026158 \h </w:instrText>
             </w:r>
             <w:r>
               <w:rPr>
@@ -1765,7 +1767,7 @@
                 <w:noProof/>
                 <w:webHidden/>
               </w:rPr>
-              <w:t>14</w:t>
+              <w:t>17</w:t>
             </w:r>
             <w:r>
               <w:rPr>
@@ -1788,7 +1790,7 @@
               <w:noProof/>
             </w:rPr>
           </w:pPr>
-          <w:hyperlink w:anchor="_Toc416617255" w:history="1">
+          <w:hyperlink w:anchor="_Toc417026159" w:history="1">
             <w:r>
               <w:rPr>
                 <w:rStyle w:val="Hyperlink"/>
@@ -1829,7 +1831,7 @@
                 <w:noProof/>
                 <w:webHidden/>
               </w:rPr>
-              <w:instrText xml:space="preserve"> PAGEREF _Toc416617255 \h </w:instrText>
+              <w:instrText xml:space="preserve"> PAGEREF _Toc417026159 \h </w:instrText>
             </w:r>
             <w:r>
               <w:rPr>
@@ -1849,7 +1851,7 @@
                 <w:noProof/>
                 <w:webHidden/>
               </w:rPr>
-              <w:t>14</w:t>
+              <w:t>18</w:t>
             </w:r>
             <w:r>
               <w:rPr>
@@ -1906,7 +1908,7 @@
       <w:r>
         <w:fldChar w:fldCharType="separate"/>
       </w:r>
-      <w:hyperlink w:anchor="_Toc416617275" w:history="1">
+      <w:hyperlink w:anchor="_Toc417026160" w:history="1">
         <w:r>
           <w:rPr>
             <w:rStyle w:val="Hyperlink"/>
@@ -1933,7 +1935,7 @@
             <w:noProof/>
             <w:webHidden/>
           </w:rPr>
-          <w:instrText xml:space="preserve"> PAGEREF _Toc416617275 \h </w:instrText>
+          <w:instrText xml:space="preserve"> PAGEREF _Toc417026160 \h </w:instrText>
         </w:r>
         <w:r>
           <w:rPr>
@@ -1975,7 +1977,7 @@
           <w:noProof/>
         </w:rPr>
       </w:pPr>
-      <w:hyperlink w:anchor="_Toc416617276" w:history="1">
+      <w:hyperlink w:anchor="_Toc417026161" w:history="1">
         <w:r>
           <w:rPr>
             <w:rStyle w:val="Hyperlink"/>
@@ -2002,7 +2004,7 @@
             <w:noProof/>
             <w:webHidden/>
           </w:rPr>
-          <w:instrText xml:space="preserve"> PAGEREF _Toc416617276 \h </w:instrText>
+          <w:instrText xml:space="preserve"> PAGEREF _Toc417026161 \h </w:instrText>
         </w:r>
         <w:r>
           <w:rPr>
@@ -2044,7 +2046,7 @@
           <w:noProof/>
         </w:rPr>
       </w:pPr>
-      <w:hyperlink w:anchor="_Toc416617277" w:history="1">
+      <w:hyperlink w:anchor="_Toc417026162" w:history="1">
         <w:r>
           <w:rPr>
             <w:rStyle w:val="Hyperlink"/>
@@ -2071,7 +2073,7 @@
             <w:noProof/>
             <w:webHidden/>
           </w:rPr>
-          <w:instrText xml:space="preserve"> PAGEREF _Toc416617277 \h </w:instrText>
+          <w:instrText xml:space="preserve"> PAGEREF _Toc417026162 \h </w:instrText>
         </w:r>
         <w:r>
           <w:rPr>
@@ -2113,7 +2115,7 @@
           <w:noProof/>
         </w:rPr>
       </w:pPr>
-      <w:hyperlink w:anchor="_Toc416617278" w:history="1">
+      <w:hyperlink w:anchor="_Toc417026163" w:history="1">
         <w:r>
           <w:rPr>
             <w:rStyle w:val="Hyperlink"/>
@@ -2140,7 +2142,7 @@
             <w:noProof/>
             <w:webHidden/>
           </w:rPr>
-          <w:instrText xml:space="preserve"> PAGEREF _Toc416617278 \h </w:instrText>
+          <w:instrText xml:space="preserve"> PAGEREF _Toc417026163 \h </w:instrText>
         </w:r>
         <w:r>
           <w:rPr>
@@ -2182,7 +2184,7 @@
           <w:noProof/>
         </w:rPr>
       </w:pPr>
-      <w:hyperlink w:anchor="_Toc416617279" w:history="1">
+      <w:hyperlink w:anchor="_Toc417026164" w:history="1">
         <w:r>
           <w:rPr>
             <w:rStyle w:val="Hyperlink"/>
@@ -2209,7 +2211,7 @@
             <w:noProof/>
             <w:webHidden/>
           </w:rPr>
-          <w:instrText xml:space="preserve"> PAGEREF _Toc416617279 \h </w:instrText>
+          <w:instrText xml:space="preserve"> PAGEREF _Toc417026164 \h </w:instrText>
         </w:r>
         <w:r>
           <w:rPr>
@@ -2251,7 +2253,7 @@
           <w:noProof/>
         </w:rPr>
       </w:pPr>
-      <w:hyperlink w:anchor="_Toc416617280" w:history="1">
+      <w:hyperlink w:anchor="_Toc417026165" w:history="1">
         <w:r>
           <w:rPr>
             <w:rStyle w:val="Hyperlink"/>
@@ -2278,7 +2280,7 @@
             <w:noProof/>
             <w:webHidden/>
           </w:rPr>
-          <w:instrText xml:space="preserve"> PAGEREF _Toc416617280 \h </w:instrText>
+          <w:instrText xml:space="preserve"> PAGEREF _Toc417026165 \h </w:instrText>
         </w:r>
         <w:r>
           <w:rPr>
@@ -2320,7 +2322,7 @@
           <w:noProof/>
         </w:rPr>
       </w:pPr>
-      <w:hyperlink w:anchor="_Toc416617281" w:history="1">
+      <w:hyperlink w:anchor="_Toc417026166" w:history="1">
         <w:r>
           <w:rPr>
             <w:rStyle w:val="Hyperlink"/>
@@ -2347,7 +2349,7 @@
             <w:noProof/>
             <w:webHidden/>
           </w:rPr>
-          <w:instrText xml:space="preserve"> PAGEREF _Toc416617281 \h </w:instrText>
+          <w:instrText xml:space="preserve"> PAGEREF _Toc417026166 \h </w:instrText>
         </w:r>
         <w:r>
           <w:rPr>
@@ -2389,7 +2391,7 @@
           <w:noProof/>
         </w:rPr>
       </w:pPr>
-      <w:hyperlink w:anchor="_Toc416617282" w:history="1">
+      <w:hyperlink w:anchor="_Toc417026167" w:history="1">
         <w:r>
           <w:rPr>
             <w:rStyle w:val="Hyperlink"/>
@@ -2416,7 +2418,7 @@
             <w:noProof/>
             <w:webHidden/>
           </w:rPr>
-          <w:instrText xml:space="preserve"> PAGEREF _Toc416617282 \h </w:instrText>
+          <w:instrText xml:space="preserve"> PAGEREF _Toc417026167 \h </w:instrText>
         </w:r>
         <w:r>
           <w:rPr>
@@ -2458,7 +2460,7 @@
           <w:noProof/>
         </w:rPr>
       </w:pPr>
-      <w:hyperlink w:anchor="_Toc416617283" w:history="1">
+      <w:hyperlink w:anchor="_Toc417026168" w:history="1">
         <w:r>
           <w:rPr>
             <w:rStyle w:val="Hyperlink"/>
@@ -2485,7 +2487,7 @@
             <w:noProof/>
             <w:webHidden/>
           </w:rPr>
-          <w:instrText xml:space="preserve"> PAGEREF _Toc416617283 \h </w:instrText>
+          <w:instrText xml:space="preserve"> PAGEREF _Toc417026168 \h </w:instrText>
         </w:r>
         <w:r>
           <w:rPr>
@@ -2561,7 +2563,7 @@
       <w:r>
         <w:fldChar w:fldCharType="separate"/>
       </w:r>
-      <w:hyperlink w:anchor="_Toc416617284" w:history="1">
+      <w:hyperlink w:anchor="_Toc417026169" w:history="1">
         <w:r>
           <w:rPr>
             <w:rStyle w:val="Hyperlink"/>
@@ -2588,7 +2590,7 @@
             <w:noProof/>
             <w:webHidden/>
           </w:rPr>
-          <w:instrText xml:space="preserve"> PAGEREF _Toc416617284 \h </w:instrText>
+          <w:instrText xml:space="preserve"> PAGEREF _Toc417026169 \h </w:instrText>
         </w:r>
         <w:r>
           <w:rPr>
@@ -2630,7 +2632,7 @@
           <w:noProof/>
         </w:rPr>
       </w:pPr>
-      <w:hyperlink w:anchor="_Toc416617285" w:history="1">
+      <w:hyperlink w:anchor="_Toc417026170" w:history="1">
         <w:r>
           <w:rPr>
             <w:rStyle w:val="Hyperlink"/>
@@ -2657,7 +2659,7 @@
             <w:noProof/>
             <w:webHidden/>
           </w:rPr>
-          <w:instrText xml:space="preserve"> PAGEREF _Toc416617285 \h </w:instrText>
+          <w:instrText xml:space="preserve"> PAGEREF _Toc417026170 \h </w:instrText>
         </w:r>
         <w:r>
           <w:rPr>
@@ -2699,7 +2701,7 @@
           <w:noProof/>
         </w:rPr>
       </w:pPr>
-      <w:hyperlink w:anchor="_Toc416617286" w:history="1">
+      <w:hyperlink w:anchor="_Toc417026171" w:history="1">
         <w:r>
           <w:rPr>
             <w:rStyle w:val="Hyperlink"/>
@@ -2726,7 +2728,7 @@
             <w:noProof/>
             <w:webHidden/>
           </w:rPr>
-          <w:instrText xml:space="preserve"> PAGEREF _Toc416617286 \h </w:instrText>
+          <w:instrText xml:space="preserve"> PAGEREF _Toc417026171 \h </w:instrText>
         </w:r>
         <w:r>
           <w:rPr>
@@ -2775,16 +2777,16 @@
         <w:lastRenderedPageBreak/>
         <w:fldChar w:fldCharType="end"/>
       </w:r>
-      <w:bookmarkStart w:id="0" w:name="_Toc488"/>
+      <w:bookmarkStart w:id="1" w:name="_Toc488"/>
       <w:r>
         <w:t xml:space="preserve"> </w:t>
       </w:r>
-      <w:bookmarkStart w:id="1" w:name="_Toc416617238"/>
+      <w:bookmarkStart w:id="2" w:name="_Toc417026142"/>
       <w:r>
         <w:t>Introduction</w:t>
       </w:r>
-      <w:bookmarkEnd w:id="0"/>
       <w:bookmarkEnd w:id="1"/>
+      <w:bookmarkEnd w:id="2"/>
     </w:p>
     <w:p>
       <w:pPr>
@@ -2794,13 +2796,13 @@
           <w:numId w:val="9"/>
         </w:numPr>
       </w:pPr>
-      <w:bookmarkStart w:id="2" w:name="_Toc489"/>
-      <w:bookmarkStart w:id="3" w:name="_Toc416617239"/>
+      <w:bookmarkStart w:id="3" w:name="_Toc489"/>
+      <w:bookmarkStart w:id="4" w:name="_Toc417026143"/>
       <w:r>
         <w:t>Intent</w:t>
       </w:r>
-      <w:bookmarkEnd w:id="2"/>
       <w:bookmarkEnd w:id="3"/>
+      <w:bookmarkEnd w:id="4"/>
     </w:p>
     <w:p>
       <w:r>
@@ -2822,13 +2824,13 @@
           <w:numId w:val="9"/>
         </w:numPr>
       </w:pPr>
-      <w:bookmarkStart w:id="4" w:name="_Toc490"/>
-      <w:bookmarkStart w:id="5" w:name="_Toc416617240"/>
+      <w:bookmarkStart w:id="5" w:name="_Toc490"/>
+      <w:bookmarkStart w:id="6" w:name="_Toc417026144"/>
       <w:r>
         <w:t>Assumptions</w:t>
       </w:r>
-      <w:bookmarkEnd w:id="4"/>
       <w:bookmarkEnd w:id="5"/>
+      <w:bookmarkEnd w:id="6"/>
     </w:p>
     <w:p>
       <w:r>
@@ -2855,13 +2857,13 @@
           <w:numId w:val="9"/>
         </w:numPr>
       </w:pPr>
-      <w:bookmarkStart w:id="6" w:name="_Toc491"/>
-      <w:bookmarkStart w:id="7" w:name="_Toc416617241"/>
+      <w:bookmarkStart w:id="7" w:name="_Toc491"/>
+      <w:bookmarkStart w:id="8" w:name="_Toc417026145"/>
       <w:r>
         <w:t>Context</w:t>
       </w:r>
-      <w:bookmarkEnd w:id="6"/>
       <w:bookmarkEnd w:id="7"/>
+      <w:bookmarkEnd w:id="8"/>
     </w:p>
     <w:p>
       <w:r>
@@ -2935,8 +2937,8 @@
       <w:pPr>
         <w:pStyle w:val="Caption"/>
       </w:pPr>
-      <w:bookmarkStart w:id="8" w:name="_Toc492"/>
-      <w:bookmarkStart w:id="9" w:name="_Toc416617275"/>
+      <w:bookmarkStart w:id="9" w:name="_Toc492"/>
+      <w:bookmarkStart w:id="10" w:name="_Toc417026160"/>
       <w:r>
         <w:t xml:space="preserve">Figure </w:t>
       </w:r>
@@ -2961,8 +2963,8 @@
       <w:r>
         <w:t>: Systems Engineering Workflow Use Case Context</w:t>
       </w:r>
-      <w:bookmarkEnd w:id="8"/>
       <w:bookmarkEnd w:id="9"/>
+      <w:bookmarkEnd w:id="10"/>
     </w:p>
     <w:p>
       <w:pPr>
@@ -2972,13 +2974,13 @@
           <w:numId w:val="9"/>
         </w:numPr>
       </w:pPr>
-      <w:bookmarkStart w:id="10" w:name="_Toc493"/>
-      <w:bookmarkStart w:id="11" w:name="_Toc416617242"/>
+      <w:bookmarkStart w:id="11" w:name="_Toc493"/>
+      <w:bookmarkStart w:id="12" w:name="_Toc417026146"/>
       <w:r>
         <w:t>Items to Review</w:t>
       </w:r>
-      <w:bookmarkEnd w:id="10"/>
       <w:bookmarkEnd w:id="11"/>
+      <w:bookmarkEnd w:id="12"/>
     </w:p>
     <w:p>
       <w:pPr>
@@ -2988,13 +2990,13 @@
           <w:numId w:val="9"/>
         </w:numPr>
       </w:pPr>
-      <w:bookmarkStart w:id="12" w:name="_Toc494"/>
-      <w:bookmarkStart w:id="13" w:name="_Toc416617243"/>
+      <w:bookmarkStart w:id="13" w:name="_Toc494"/>
+      <w:bookmarkStart w:id="14" w:name="_Toc417026147"/>
       <w:r>
         <w:t>"Evaluate System Safety" Use Case</w:t>
       </w:r>
-      <w:bookmarkEnd w:id="12"/>
       <w:bookmarkEnd w:id="13"/>
+      <w:bookmarkEnd w:id="14"/>
     </w:p>
     <w:p>
       <w:pPr>
@@ -3004,13 +3006,13 @@
           <w:numId w:val="9"/>
         </w:numPr>
       </w:pPr>
-      <w:bookmarkStart w:id="14" w:name="_Toc495"/>
-      <w:bookmarkStart w:id="15" w:name="_Toc416617244"/>
+      <w:bookmarkStart w:id="15" w:name="_Toc495"/>
+      <w:bookmarkStart w:id="16" w:name="_Toc417026148"/>
       <w:r>
         <w:t>Use Case Attributes</w:t>
       </w:r>
-      <w:bookmarkEnd w:id="14"/>
       <w:bookmarkEnd w:id="15"/>
+      <w:bookmarkEnd w:id="16"/>
     </w:p>
     <w:p>
       <w:r>
@@ -3047,16 +3049,16 @@
           <w:numId w:val="9"/>
         </w:numPr>
       </w:pPr>
-      <w:bookmarkStart w:id="16" w:name="_Toc496"/>
-      <w:bookmarkStart w:id="17" w:name="_Toc416617245"/>
+      <w:bookmarkStart w:id="17" w:name="_Toc496"/>
+      <w:bookmarkStart w:id="18" w:name="_Toc417026149"/>
       <w:r>
         <w:t>Use Case Description</w:t>
       </w:r>
-      <w:bookmarkEnd w:id="16"/>
       <w:bookmarkEnd w:id="17"/>
+      <w:bookmarkEnd w:id="18"/>
     </w:p>
     <w:p>
-      <w:bookmarkStart w:id="18" w:name="_Toc497"/>
+      <w:bookmarkStart w:id="19" w:name="_Toc497"/>
       <w:r>
         <w:rPr>
           <w:b/>
@@ -3370,17 +3372,7 @@
           <w:sz w:val="20"/>
           <w:szCs w:val="20"/>
         </w:rPr>
-        <w:t>[3] SEBok</w:t>
-      </w:r>
-      <w:bookmarkStart w:id="19" w:name="_GoBack"/>
-      <w:bookmarkEnd w:id="19"/>
-      <w:r>
-        <w:rPr>
-          <w:rFonts w:ascii="Arial,Bold" w:hAnsi="Arial,Bold" w:cs="Arial,Bold"/>
-          <w:sz w:val="20"/>
-          <w:szCs w:val="20"/>
-        </w:rPr>
-        <w:t xml:space="preserve"> - Concept Definition</w:t>
+        <w:t>[3] SEBok - Concept Definition</w:t>
       </w:r>
     </w:p>
     <w:p>
@@ -3388,13 +3380,7 @@
         <w:rPr>
           <w:rFonts w:ascii="Calibri" w:hAnsi="Calibri" w:cs="Calibri"/>
         </w:rPr>
-        <w:t xml:space="preserve">      </w:t>
-      </w:r>
-      <w:r>
-        <w:rPr>
-          <w:rFonts w:ascii="Calibri" w:hAnsi="Calibri" w:cs="Calibri"/>
-        </w:rPr>
-        <w:t>[</w:t>
+        <w:t xml:space="preserve">      [</w:t>
       </w:r>
       <w:r>
         <w:rPr>
@@ -3412,12 +3398,12 @@
           <w:numId w:val="9"/>
         </w:numPr>
       </w:pPr>
-      <w:bookmarkStart w:id="20" w:name="_Toc416617246"/>
+      <w:bookmarkStart w:id="20" w:name="_Toc417026150"/>
       <w:r>
         <w:lastRenderedPageBreak/>
         <w:t>Use Case Related Diagrams</w:t>
       </w:r>
-      <w:bookmarkEnd w:id="18"/>
+      <w:bookmarkEnd w:id="19"/>
       <w:bookmarkEnd w:id="20"/>
     </w:p>
     <w:p>
@@ -3494,7 +3480,7 @@
         <w:pStyle w:val="Caption"/>
       </w:pPr>
       <w:bookmarkStart w:id="22" w:name="_Toc499"/>
-      <w:bookmarkStart w:id="23" w:name="_Toc416617276"/>
+      <w:bookmarkStart w:id="23" w:name="_Toc417026161"/>
       <w:r>
         <w:t xml:space="preserve">Figure </w:t>
       </w:r>
@@ -3611,7 +3597,7 @@
         <w:pStyle w:val="Caption"/>
       </w:pPr>
       <w:bookmarkStart w:id="26" w:name="_Toc502"/>
-      <w:bookmarkStart w:id="27" w:name="_Toc416617277"/>
+      <w:bookmarkStart w:id="27" w:name="_Toc417026162"/>
       <w:r>
         <w:t xml:space="preserve">Figure </w:t>
       </w:r>
@@ -3714,7 +3700,7 @@
         <w:pStyle w:val="Caption"/>
       </w:pPr>
       <w:bookmarkStart w:id="29" w:name="_Toc504"/>
-      <w:bookmarkStart w:id="30" w:name="_Toc416617278"/>
+      <w:bookmarkStart w:id="30" w:name="_Toc417026163"/>
       <w:r>
         <w:t xml:space="preserve">Figure </w:t>
       </w:r>
@@ -3817,7 +3803,7 @@
         <w:pStyle w:val="Caption"/>
       </w:pPr>
       <w:bookmarkStart w:id="32" w:name="_Toc506"/>
-      <w:bookmarkStart w:id="33" w:name="_Toc416617279"/>
+      <w:bookmarkStart w:id="33" w:name="_Toc417026164"/>
       <w:r>
         <w:t xml:space="preserve">Figure </w:t>
       </w:r>
@@ -3920,7 +3906,7 @@
         <w:pStyle w:val="Caption"/>
       </w:pPr>
       <w:bookmarkStart w:id="35" w:name="_Toc508"/>
-      <w:bookmarkStart w:id="36" w:name="_Toc416617280"/>
+      <w:bookmarkStart w:id="36" w:name="_Toc417026165"/>
       <w:r>
         <w:t xml:space="preserve">Figure </w:t>
       </w:r>
@@ -3957,7 +3943,7 @@
         </w:numPr>
       </w:pPr>
       <w:bookmarkStart w:id="37" w:name="_Toc509"/>
-      <w:bookmarkStart w:id="38" w:name="_Toc416617247"/>
+      <w:bookmarkStart w:id="38" w:name="_Toc417026151"/>
       <w:r>
         <w:t>Other Called Activities</w:t>
       </w:r>
@@ -4014,7 +4000,7 @@
         </w:numPr>
       </w:pPr>
       <w:bookmarkStart w:id="39" w:name="_Toc510"/>
-      <w:bookmarkStart w:id="40" w:name="_Toc416617248"/>
+      <w:bookmarkStart w:id="40" w:name="_Toc417026152"/>
       <w:r>
         <w:lastRenderedPageBreak/>
         <w:t>Supporting Information</w:t>
@@ -4031,7 +4017,7 @@
         </w:numPr>
       </w:pPr>
       <w:bookmarkStart w:id="41" w:name="_Toc511"/>
-      <w:bookmarkStart w:id="42" w:name="_Toc416617249"/>
+      <w:bookmarkStart w:id="42" w:name="_Toc417026153"/>
       <w:r>
         <w:t>Called Activities</w:t>
       </w:r>
@@ -4047,7 +4033,7 @@
         </w:numPr>
       </w:pPr>
       <w:bookmarkStart w:id="43" w:name="_Toc512"/>
-      <w:bookmarkStart w:id="44" w:name="_Toc416617250"/>
+      <w:bookmarkStart w:id="44" w:name="_Toc417026154"/>
       <w:r>
         <w:t>Measure a Change Impact</w:t>
       </w:r>
@@ -4114,7 +4100,7 @@
         <w:pStyle w:val="Caption"/>
       </w:pPr>
       <w:bookmarkStart w:id="45" w:name="_Toc513"/>
-      <w:bookmarkStart w:id="46" w:name="_Toc416617281"/>
+      <w:bookmarkStart w:id="46" w:name="_Toc417026166"/>
       <w:r>
         <w:t xml:space="preserve">Figure </w:t>
       </w:r>
@@ -4151,7 +4137,7 @@
         </w:numPr>
       </w:pPr>
       <w:bookmarkStart w:id="47" w:name="_Toc514"/>
-      <w:bookmarkStart w:id="48" w:name="_Toc416617251"/>
+      <w:bookmarkStart w:id="48" w:name="_Toc417026155"/>
       <w:r>
         <w:lastRenderedPageBreak/>
         <w:t>Conduct a Review</w:t>
@@ -4219,7 +4205,7 @@
         <w:pStyle w:val="Caption"/>
       </w:pPr>
       <w:bookmarkStart w:id="49" w:name="_Toc515"/>
-      <w:bookmarkStart w:id="50" w:name="_Toc416617282"/>
+      <w:bookmarkStart w:id="50" w:name="_Toc417026167"/>
       <w:r>
         <w:t xml:space="preserve">Figure </w:t>
       </w:r>
@@ -4256,7 +4242,7 @@
         </w:numPr>
       </w:pPr>
       <w:bookmarkStart w:id="51" w:name="_Toc516"/>
-      <w:bookmarkStart w:id="52" w:name="_Toc416617252"/>
+      <w:bookmarkStart w:id="52" w:name="_Toc417026156"/>
       <w:r>
         <w:lastRenderedPageBreak/>
         <w:t>Import Reference Materiel into Model</w:t>
@@ -4324,7 +4310,7 @@
         <w:pStyle w:val="Caption"/>
       </w:pPr>
       <w:bookmarkStart w:id="53" w:name="_Toc517"/>
-      <w:bookmarkStart w:id="54" w:name="_Toc416617283"/>
+      <w:bookmarkStart w:id="54" w:name="_Toc417026168"/>
       <w:r>
         <w:t xml:space="preserve">Figure </w:t>
       </w:r>
@@ -4367,7 +4353,7 @@
         </w:numPr>
       </w:pPr>
       <w:bookmarkStart w:id="55" w:name="_Toc530"/>
-      <w:bookmarkStart w:id="56" w:name="_Toc416617253"/>
+      <w:bookmarkStart w:id="56" w:name="_Toc417026157"/>
       <w:r>
         <w:t>Table of Definitions</w:t>
       </w:r>
@@ -4379,7 +4365,7 @@
         <w:pStyle w:val="Caption"/>
       </w:pPr>
       <w:bookmarkStart w:id="57" w:name="_Toc531"/>
-      <w:bookmarkStart w:id="58" w:name="_Toc416617284"/>
+      <w:bookmarkStart w:id="58" w:name="_Toc417026169"/>
       <w:r>
         <w:t xml:space="preserve">Table </w:t>
       </w:r>
@@ -5560,7 +5546,7 @@
         </w:numPr>
       </w:pPr>
       <w:bookmarkStart w:id="59" w:name="_Toc532"/>
-      <w:bookmarkStart w:id="60" w:name="_Toc416617254"/>
+      <w:bookmarkStart w:id="60" w:name="_Toc417026158"/>
       <w:r>
         <w:lastRenderedPageBreak/>
         <w:t>Table of Use Case List</w:t>
@@ -5573,7 +5559,7 @@
         <w:pStyle w:val="Caption"/>
       </w:pPr>
       <w:bookmarkStart w:id="61" w:name="_Toc533"/>
-      <w:bookmarkStart w:id="62" w:name="_Toc416617285"/>
+      <w:bookmarkStart w:id="62" w:name="_Toc417026170"/>
       <w:r>
         <w:t xml:space="preserve">Table </w:t>
       </w:r>
@@ -6738,7 +6724,7 @@
         </w:numPr>
       </w:pPr>
       <w:bookmarkStart w:id="63" w:name="_Toc534"/>
-      <w:bookmarkStart w:id="64" w:name="_Toc416617255"/>
+      <w:bookmarkStart w:id="64" w:name="_Toc417026159"/>
       <w:r>
         <w:lastRenderedPageBreak/>
         <w:t>Table of Actors</w:t>
@@ -6751,7 +6737,7 @@
         <w:pStyle w:val="Caption"/>
       </w:pPr>
       <w:bookmarkStart w:id="65" w:name="_Toc535"/>
-      <w:bookmarkStart w:id="66" w:name="_Toc416617286"/>
+      <w:bookmarkStart w:id="66" w:name="_Toc417026171"/>
       <w:r>
         <w:t xml:space="preserve">Table </w:t>
       </w:r>
@@ -10111,6 +10097,7 @@
     <w:rsid w:val="00DB2685"/>
     <w:rsid w:val="00DB2DF5"/>
     <w:rsid w:val="00DD0924"/>
+    <w:rsid w:val="00F97DA4"/>
   </w:rsids>
   <m:mathPr>
     <m:mathFont m:val="Cambria Math"/>
@@ -10848,7 +10835,7 @@
 </file>
 
 <file path=customXml/itemProps1.xml><?xml version="1.0" encoding="utf-8"?>
-<ds:datastoreItem xmlns:ds="http://schemas.openxmlformats.org/officeDocument/2006/customXml" ds:itemID="{7ED75C8B-0906-453C-AC6F-94F6F89BFF3A}">
+<ds:datastoreItem xmlns:ds="http://schemas.openxmlformats.org/officeDocument/2006/customXml" ds:itemID="{02C62EBA-5CD2-4AEA-91AC-BB98D00DADAF}">
   <ds:schemaRefs>
     <ds:schemaRef ds:uri="http://schemas.openxmlformats.org/officeDocument/2006/bibliography"/>
   </ds:schemaRefs>

</xml_diff>

<commit_message>
Updates based on 4/27 meeting, including updates to the review document template and the Analyze Customer Needs activity
</commit_message>
<xml_diff>
--- a/Use Case Model/SystemsEngDevelopmentEnv/SysEngDevEnv_rpy/Documents_Generated/Review_Document_Models_and_Documents/Generated_Review_Documents/Review Document For Evaluate System Safety.docx
+++ b/Use Case Model/SystemsEngDevelopmentEnv/SysEngDevEnv_rpy/Documents_Generated/Review_Document_Models_and_Documents/Generated_Review_Documents/Review Document For Evaluate System Safety.docx
@@ -140,7 +140,6 @@
           <w:dataBinding w:prefixMappings="xmlns:ns0='http://purl.org/dc/elements/1.1/' xmlns:ns1='http://schemas.openxmlformats.org/package/2006/metadata/core-properties' " w:xpath="/ns1:coreProperties[1]/ns0:subject[1]" w:storeItemID="{6C3C8BC8-F283-45AE-878A-BAB7291924A1}"/>
           <w:text/>
         </w:sdtPr>
-        <w:sdtEndPr/>
         <w:sdtContent>
           <w:r>
             <w:rPr>
@@ -218,7 +217,7 @@
           <w:rFonts w:ascii="Calibri" w:eastAsia="Calibri" w:hAnsi="Calibri" w:cs="Times New Roman"/>
           <w:noProof/>
         </w:rPr>
-        <w:t>April 17, 2015</w:t>
+        <w:t>April 27, 2015</w:t>
       </w:r>
       <w:r>
         <w:rPr>
@@ -1306,8 +1305,6 @@
               </w:rPr>
               <w:t>Called Activities</w:t>
             </w:r>
-            <w:bookmarkStart w:id="0" w:name="_GoBack"/>
-            <w:bookmarkEnd w:id="0"/>
             <w:r>
               <w:rPr>
                 <w:noProof/>
@@ -2777,16 +2774,16 @@
         <w:lastRenderedPageBreak/>
         <w:fldChar w:fldCharType="end"/>
       </w:r>
-      <w:bookmarkStart w:id="1" w:name="_Toc488"/>
+      <w:bookmarkStart w:id="0" w:name="_Toc488"/>
       <w:r>
         <w:t xml:space="preserve"> </w:t>
       </w:r>
-      <w:bookmarkStart w:id="2" w:name="_Toc417026142"/>
+      <w:bookmarkStart w:id="1" w:name="_Toc417026142"/>
       <w:r>
         <w:t>Introduction</w:t>
       </w:r>
+      <w:bookmarkEnd w:id="0"/>
       <w:bookmarkEnd w:id="1"/>
-      <w:bookmarkEnd w:id="2"/>
     </w:p>
     <w:p>
       <w:pPr>
@@ -2796,13 +2793,13 @@
           <w:numId w:val="9"/>
         </w:numPr>
       </w:pPr>
-      <w:bookmarkStart w:id="3" w:name="_Toc489"/>
-      <w:bookmarkStart w:id="4" w:name="_Toc417026143"/>
+      <w:bookmarkStart w:id="2" w:name="_Toc489"/>
+      <w:bookmarkStart w:id="3" w:name="_Toc417026143"/>
       <w:r>
         <w:t>Intent</w:t>
       </w:r>
+      <w:bookmarkEnd w:id="2"/>
       <w:bookmarkEnd w:id="3"/>
-      <w:bookmarkEnd w:id="4"/>
     </w:p>
     <w:p>
       <w:r>
@@ -2824,13 +2821,13 @@
           <w:numId w:val="9"/>
         </w:numPr>
       </w:pPr>
-      <w:bookmarkStart w:id="5" w:name="_Toc490"/>
-      <w:bookmarkStart w:id="6" w:name="_Toc417026144"/>
+      <w:bookmarkStart w:id="4" w:name="_Toc490"/>
+      <w:bookmarkStart w:id="5" w:name="_Toc417026144"/>
       <w:r>
         <w:t>Assumptions</w:t>
       </w:r>
+      <w:bookmarkEnd w:id="4"/>
       <w:bookmarkEnd w:id="5"/>
-      <w:bookmarkEnd w:id="6"/>
     </w:p>
     <w:p>
       <w:r>
@@ -2857,13 +2854,13 @@
           <w:numId w:val="9"/>
         </w:numPr>
       </w:pPr>
-      <w:bookmarkStart w:id="7" w:name="_Toc491"/>
-      <w:bookmarkStart w:id="8" w:name="_Toc417026145"/>
+      <w:bookmarkStart w:id="6" w:name="_Toc491"/>
+      <w:bookmarkStart w:id="7" w:name="_Toc417026145"/>
       <w:r>
         <w:t>Context</w:t>
       </w:r>
+      <w:bookmarkEnd w:id="6"/>
       <w:bookmarkEnd w:id="7"/>
-      <w:bookmarkEnd w:id="8"/>
     </w:p>
     <w:p>
       <w:r>
@@ -2937,8 +2934,8 @@
       <w:pPr>
         <w:pStyle w:val="Caption"/>
       </w:pPr>
-      <w:bookmarkStart w:id="9" w:name="_Toc492"/>
-      <w:bookmarkStart w:id="10" w:name="_Toc417026160"/>
+      <w:bookmarkStart w:id="8" w:name="_Toc492"/>
+      <w:bookmarkStart w:id="9" w:name="_Toc417026160"/>
       <w:r>
         <w:t xml:space="preserve">Figure </w:t>
       </w:r>
@@ -2963,8 +2960,8 @@
       <w:r>
         <w:t>: Systems Engineering Workflow Use Case Context</w:t>
       </w:r>
+      <w:bookmarkEnd w:id="8"/>
       <w:bookmarkEnd w:id="9"/>
-      <w:bookmarkEnd w:id="10"/>
     </w:p>
     <w:p>
       <w:pPr>
@@ -2974,13 +2971,36 @@
           <w:numId w:val="9"/>
         </w:numPr>
       </w:pPr>
-      <w:bookmarkStart w:id="11" w:name="_Toc493"/>
-      <w:bookmarkStart w:id="12" w:name="_Toc417026146"/>
-      <w:r>
-        <w:t>Items to Review</w:t>
-      </w:r>
+      <w:bookmarkStart w:id="10" w:name="_Toc493"/>
+      <w:bookmarkStart w:id="11" w:name="_Toc417026146"/>
+      <w:bookmarkStart w:id="12" w:name="_Ref417901689"/>
+      <w:bookmarkStart w:id="13" w:name="_Ref417901712"/>
+      <w:bookmarkStart w:id="14" w:name="_Ref417901747"/>
+      <w:r>
+        <w:t xml:space="preserve">Items to </w:t>
+      </w:r>
+      <w:r>
+        <w:t xml:space="preserve">be </w:t>
+      </w:r>
+      <w:r>
+        <w:t>r</w:t>
+      </w:r>
+      <w:r>
+        <w:t>eview</w:t>
+      </w:r>
+      <w:bookmarkEnd w:id="10"/>
       <w:bookmarkEnd w:id="11"/>
       <w:bookmarkEnd w:id="12"/>
+      <w:bookmarkEnd w:id="13"/>
+      <w:bookmarkEnd w:id="14"/>
+      <w:r>
+        <w:t>ed</w:t>
+      </w:r>
+    </w:p>
+    <w:p>
+      <w:r>
+        <w:t>The items in this section are the only items that are part of this review. All information previous and after this section are intended to provide context, background and understanding to items being reviewed and are not part of this review.</w:t>
+      </w:r>
     </w:p>
     <w:p>
       <w:pPr>
@@ -2990,13 +3010,13 @@
           <w:numId w:val="9"/>
         </w:numPr>
       </w:pPr>
-      <w:bookmarkStart w:id="13" w:name="_Toc494"/>
-      <w:bookmarkStart w:id="14" w:name="_Toc417026147"/>
+      <w:bookmarkStart w:id="15" w:name="_Toc494"/>
+      <w:bookmarkStart w:id="16" w:name="_Toc417026147"/>
       <w:r>
         <w:t>"Evaluate System Safety" Use Case</w:t>
       </w:r>
-      <w:bookmarkEnd w:id="13"/>
-      <w:bookmarkEnd w:id="14"/>
+      <w:bookmarkEnd w:id="15"/>
+      <w:bookmarkEnd w:id="16"/>
     </w:p>
     <w:p>
       <w:pPr>
@@ -3006,23 +3026,23 @@
           <w:numId w:val="9"/>
         </w:numPr>
       </w:pPr>
-      <w:bookmarkStart w:id="15" w:name="_Toc495"/>
-      <w:bookmarkStart w:id="16" w:name="_Toc417026148"/>
+      <w:bookmarkStart w:id="17" w:name="_Toc495"/>
+      <w:bookmarkStart w:id="18" w:name="_Toc417026148"/>
       <w:r>
         <w:t>Use Case Attributes</w:t>
       </w:r>
-      <w:bookmarkEnd w:id="15"/>
-      <w:bookmarkEnd w:id="16"/>
+      <w:bookmarkEnd w:id="17"/>
+      <w:bookmarkEnd w:id="18"/>
     </w:p>
     <w:p>
       <w:r>
         <w:t>1.   The location of the use case being reviewed, "Evaluate System Safety"</w:t>
       </w:r>
-      <w:proofErr w:type="gramStart"/>
-      <w:r>
-        <w:t>,  in</w:t>
-      </w:r>
-      <w:proofErr w:type="gramEnd"/>
+      <w:bookmarkStart w:id="19" w:name="_GoBack"/>
+      <w:bookmarkEnd w:id="19"/>
+      <w:r>
+        <w:t>, in</w:t>
+      </w:r>
       <w:r>
         <w:t xml:space="preserve"> the model browser is "System Engineering Operations::System Engineering Development System::SE Life Cycle Workflow Use Cases::System Development Stage::SE Domain Workflow Use Cases::Evaluate System Safety". </w:t>
       </w:r>
@@ -3049,16 +3069,17 @@
           <w:numId w:val="9"/>
         </w:numPr>
       </w:pPr>
-      <w:bookmarkStart w:id="17" w:name="_Toc496"/>
-      <w:bookmarkStart w:id="18" w:name="_Toc417026149"/>
-      <w:r>
+      <w:bookmarkStart w:id="20" w:name="_Toc496"/>
+      <w:bookmarkStart w:id="21" w:name="_Toc417026149"/>
+      <w:r>
+        <w:lastRenderedPageBreak/>
         <w:t>Use Case Description</w:t>
       </w:r>
-      <w:bookmarkEnd w:id="17"/>
-      <w:bookmarkEnd w:id="18"/>
+      <w:bookmarkEnd w:id="20"/>
+      <w:bookmarkEnd w:id="21"/>
     </w:p>
     <w:p>
-      <w:bookmarkStart w:id="19" w:name="_Toc497"/>
+      <w:bookmarkStart w:id="22" w:name="_Toc497"/>
       <w:r>
         <w:rPr>
           <w:b/>
@@ -3093,7 +3114,6 @@
         <w:rPr>
           <w:b/>
         </w:rPr>
-        <w:lastRenderedPageBreak/>
         <w:t>Preconditions -</w:t>
       </w:r>
       <w:r>
@@ -3398,13 +3418,13 @@
           <w:numId w:val="9"/>
         </w:numPr>
       </w:pPr>
-      <w:bookmarkStart w:id="20" w:name="_Toc417026150"/>
+      <w:bookmarkStart w:id="23" w:name="_Toc417026150"/>
       <w:r>
         <w:lastRenderedPageBreak/>
         <w:t>Use Case Related Diagrams</w:t>
       </w:r>
-      <w:bookmarkEnd w:id="19"/>
-      <w:bookmarkEnd w:id="20"/>
+      <w:bookmarkEnd w:id="22"/>
+      <w:bookmarkEnd w:id="23"/>
     </w:p>
     <w:p>
       <w:pPr>
@@ -3414,11 +3434,11 @@
           <w:numId w:val="9"/>
         </w:numPr>
       </w:pPr>
-      <w:bookmarkStart w:id="21" w:name="_Toc498"/>
+      <w:bookmarkStart w:id="24" w:name="_Toc498"/>
       <w:r>
         <w:t>Use Case Diagram</w:t>
       </w:r>
-      <w:bookmarkEnd w:id="21"/>
+      <w:bookmarkEnd w:id="24"/>
     </w:p>
     <w:p>
       <w:pPr>
@@ -3429,7 +3449,7 @@
           <w:noProof/>
         </w:rPr>
         <w:drawing>
-          <wp:inline distT="0" distB="0" distL="0" distR="0" wp14:anchorId="49CE63AF" wp14:editId="0DD304DF">
+          <wp:inline distT="0" distB="0" distL="0" distR="0" wp14:anchorId="439682E6" wp14:editId="00289C55">
             <wp:extent cx="6219147" cy="7325518"/>
             <wp:effectExtent l="19050" t="0" r="0" b="0"/>
             <wp:docPr id="162" name="GUID 31336da8-8544-453c-998b-53dbde80990e.emf" descr="C:\Users\John\Documents\SystemModeling\RhapsodyAdd-ins\DocGen/figures/GUID 31336da8-8544-453c-998b-53dbde80990e.emf"/>
@@ -3479,8 +3499,8 @@
       <w:pPr>
         <w:pStyle w:val="Caption"/>
       </w:pPr>
-      <w:bookmarkStart w:id="22" w:name="_Toc499"/>
-      <w:bookmarkStart w:id="23" w:name="_Toc417026161"/>
+      <w:bookmarkStart w:id="25" w:name="_Toc499"/>
+      <w:bookmarkStart w:id="26" w:name="_Toc417026161"/>
       <w:r>
         <w:t xml:space="preserve">Figure </w:t>
       </w:r>
@@ -3505,8 +3525,8 @@
       <w:r>
         <w:t>: Specialty Engineering</w:t>
       </w:r>
-      <w:bookmarkEnd w:id="22"/>
-      <w:bookmarkEnd w:id="23"/>
+      <w:bookmarkEnd w:id="25"/>
+      <w:bookmarkEnd w:id="26"/>
     </w:p>
     <w:p>
       <w:pPr>
@@ -3516,12 +3536,12 @@
           <w:numId w:val="9"/>
         </w:numPr>
       </w:pPr>
-      <w:bookmarkStart w:id="24" w:name="_Toc500"/>
+      <w:bookmarkStart w:id="27" w:name="_Toc500"/>
       <w:r>
         <w:lastRenderedPageBreak/>
         <w:t>Activity Diagrams</w:t>
       </w:r>
-      <w:bookmarkEnd w:id="24"/>
+      <w:bookmarkEnd w:id="27"/>
     </w:p>
     <w:p>
       <w:pPr>
@@ -3531,11 +3551,11 @@
           <w:numId w:val="9"/>
         </w:numPr>
       </w:pPr>
-      <w:bookmarkStart w:id="25" w:name="_Toc501"/>
+      <w:bookmarkStart w:id="28" w:name="_Toc501"/>
       <w:r>
         <w:t>Evaluate System Safety</w:t>
       </w:r>
-      <w:bookmarkEnd w:id="25"/>
+      <w:bookmarkEnd w:id="28"/>
     </w:p>
     <w:p>
       <w:pPr>
@@ -3546,7 +3566,7 @@
           <w:noProof/>
         </w:rPr>
         <w:drawing>
-          <wp:inline distT="0" distB="0" distL="0" distR="0" wp14:anchorId="736E9FBF" wp14:editId="75F36030">
+          <wp:inline distT="0" distB="0" distL="0" distR="0" wp14:anchorId="31021623" wp14:editId="38180B77">
             <wp:extent cx="4576353" cy="7187222"/>
             <wp:effectExtent l="19050" t="0" r="0" b="0"/>
             <wp:docPr id="163" name="GUID ab7251c2-a812-40be-bc90-446112a2589d.emf" descr="C:\Users\John\Documents\SystemModeling\RhapsodyAdd-ins\DocGen/figures/GUID ab7251c2-a812-40be-bc90-446112a2589d.emf"/>
@@ -3596,8 +3616,8 @@
       <w:pPr>
         <w:pStyle w:val="Caption"/>
       </w:pPr>
-      <w:bookmarkStart w:id="26" w:name="_Toc502"/>
-      <w:bookmarkStart w:id="27" w:name="_Toc417026162"/>
+      <w:bookmarkStart w:id="29" w:name="_Toc502"/>
+      <w:bookmarkStart w:id="30" w:name="_Toc417026162"/>
       <w:r>
         <w:t xml:space="preserve">Figure </w:t>
       </w:r>
@@ -3622,8 +3642,8 @@
       <w:r>
         <w:t>: Evaluate System Safety</w:t>
       </w:r>
-      <w:bookmarkEnd w:id="26"/>
-      <w:bookmarkEnd w:id="27"/>
+      <w:bookmarkEnd w:id="29"/>
+      <w:bookmarkEnd w:id="30"/>
     </w:p>
     <w:p>
       <w:pPr>
@@ -3633,12 +3653,12 @@
           <w:numId w:val="9"/>
         </w:numPr>
       </w:pPr>
-      <w:bookmarkStart w:id="28" w:name="_Toc503"/>
+      <w:bookmarkStart w:id="31" w:name="_Toc503"/>
       <w:r>
         <w:lastRenderedPageBreak/>
         <w:t>Analyze System Hazards</w:t>
       </w:r>
-      <w:bookmarkEnd w:id="28"/>
+      <w:bookmarkEnd w:id="31"/>
     </w:p>
     <w:p>
       <w:pPr>
@@ -3649,7 +3669,7 @@
           <w:noProof/>
         </w:rPr>
         <w:drawing>
-          <wp:inline distT="0" distB="0" distL="0" distR="0" wp14:anchorId="14BE10BE" wp14:editId="5A9513E0">
+          <wp:inline distT="0" distB="0" distL="0" distR="0" wp14:anchorId="0D7CB8CA" wp14:editId="04C9C7B9">
             <wp:extent cx="4341668" cy="3681617"/>
             <wp:effectExtent l="19050" t="0" r="0" b="0"/>
             <wp:docPr id="164" name="GUID f5f26755-798b-4551-9ffc-06af9cf4d494.emf" descr="C:\Users\John\Documents\SystemModeling\RhapsodyAdd-ins\DocGen/figures/GUID f5f26755-798b-4551-9ffc-06af9cf4d494.emf"/>
@@ -3699,8 +3719,8 @@
       <w:pPr>
         <w:pStyle w:val="Caption"/>
       </w:pPr>
-      <w:bookmarkStart w:id="29" w:name="_Toc504"/>
-      <w:bookmarkStart w:id="30" w:name="_Toc417026163"/>
+      <w:bookmarkStart w:id="32" w:name="_Toc504"/>
+      <w:bookmarkStart w:id="33" w:name="_Toc417026163"/>
       <w:r>
         <w:t xml:space="preserve">Figure </w:t>
       </w:r>
@@ -3725,8 +3745,8 @@
       <w:r>
         <w:t>: Analyze System Hazards</w:t>
       </w:r>
-      <w:bookmarkEnd w:id="29"/>
-      <w:bookmarkEnd w:id="30"/>
+      <w:bookmarkEnd w:id="32"/>
+      <w:bookmarkEnd w:id="33"/>
     </w:p>
     <w:p>
       <w:pPr>
@@ -3736,12 +3756,12 @@
           <w:numId w:val="9"/>
         </w:numPr>
       </w:pPr>
-      <w:bookmarkStart w:id="31" w:name="_Toc505"/>
+      <w:bookmarkStart w:id="34" w:name="_Toc505"/>
       <w:r>
         <w:lastRenderedPageBreak/>
         <w:t>Design S0I with Safety Measures</w:t>
       </w:r>
-      <w:bookmarkEnd w:id="31"/>
+      <w:bookmarkEnd w:id="34"/>
     </w:p>
     <w:p>
       <w:pPr>
@@ -3752,7 +3772,7 @@
           <w:noProof/>
         </w:rPr>
         <w:drawing>
-          <wp:inline distT="0" distB="0" distL="0" distR="0" wp14:anchorId="242863D3" wp14:editId="3C8A5B43">
+          <wp:inline distT="0" distB="0" distL="0" distR="0" wp14:anchorId="4BFFA95F" wp14:editId="2A117EF3">
             <wp:extent cx="4341668" cy="3842963"/>
             <wp:effectExtent l="19050" t="0" r="0" b="0"/>
             <wp:docPr id="165" name="GUID ea92e31c-343e-49ca-9834-6373c9087287.emf" descr="C:\Users\John\Documents\SystemModeling\RhapsodyAdd-ins\DocGen/figures/GUID ea92e31c-343e-49ca-9834-6373c9087287.emf"/>
@@ -3802,8 +3822,8 @@
       <w:pPr>
         <w:pStyle w:val="Caption"/>
       </w:pPr>
-      <w:bookmarkStart w:id="32" w:name="_Toc506"/>
-      <w:bookmarkStart w:id="33" w:name="_Toc417026164"/>
+      <w:bookmarkStart w:id="35" w:name="_Toc506"/>
+      <w:bookmarkStart w:id="36" w:name="_Toc417026164"/>
       <w:r>
         <w:t xml:space="preserve">Figure </w:t>
       </w:r>
@@ -3828,8 +3848,8 @@
       <w:r>
         <w:t>: Design S0I with Safety Measures</w:t>
       </w:r>
-      <w:bookmarkEnd w:id="32"/>
-      <w:bookmarkEnd w:id="33"/>
+      <w:bookmarkEnd w:id="35"/>
+      <w:bookmarkEnd w:id="36"/>
     </w:p>
     <w:p>
       <w:pPr>
@@ -3839,12 +3859,12 @@
           <w:numId w:val="9"/>
         </w:numPr>
       </w:pPr>
-      <w:bookmarkStart w:id="34" w:name="_Toc507"/>
+      <w:bookmarkStart w:id="37" w:name="_Toc507"/>
       <w:r>
         <w:lastRenderedPageBreak/>
         <w:t>Block Definition Diagrams</w:t>
       </w:r>
-      <w:bookmarkEnd w:id="34"/>
+      <w:bookmarkEnd w:id="37"/>
     </w:p>
     <w:p>
       <w:pPr>
@@ -3855,7 +3875,7 @@
           <w:noProof/>
         </w:rPr>
         <w:drawing>
-          <wp:inline distT="0" distB="0" distL="0" distR="0" wp14:anchorId="22DBE95E" wp14:editId="69946E52">
+          <wp:inline distT="0" distB="0" distL="0" distR="0" wp14:anchorId="7C3FF728" wp14:editId="3CF9B34A">
             <wp:extent cx="5646420" cy="4415113"/>
             <wp:effectExtent l="19050" t="0" r="0" b="0"/>
             <wp:docPr id="166" name="GUID cb90a1c3-c4b0-48be-a811-3f9d3f3dd043.emf" descr="C:\Users\John\Documents\SystemModeling\RhapsodyAdd-ins\DocGen/figures/GUID cb90a1c3-c4b0-48be-a811-3f9d3f3dd043.emf"/>
@@ -3905,8 +3925,8 @@
       <w:pPr>
         <w:pStyle w:val="Caption"/>
       </w:pPr>
-      <w:bookmarkStart w:id="35" w:name="_Toc508"/>
-      <w:bookmarkStart w:id="36" w:name="_Toc417026165"/>
+      <w:bookmarkStart w:id="38" w:name="_Toc508"/>
+      <w:bookmarkStart w:id="39" w:name="_Toc417026165"/>
       <w:r>
         <w:t xml:space="preserve">Figure </w:t>
       </w:r>
@@ -3931,8 +3951,8 @@
       <w:r>
         <w:t>: Safety Related Terms</w:t>
       </w:r>
-      <w:bookmarkEnd w:id="35"/>
-      <w:bookmarkEnd w:id="36"/>
+      <w:bookmarkEnd w:id="38"/>
+      <w:bookmarkEnd w:id="39"/>
     </w:p>
     <w:p>
       <w:pPr>
@@ -3942,13 +3962,13 @@
           <w:numId w:val="9"/>
         </w:numPr>
       </w:pPr>
-      <w:bookmarkStart w:id="37" w:name="_Toc509"/>
-      <w:bookmarkStart w:id="38" w:name="_Toc417026151"/>
+      <w:bookmarkStart w:id="40" w:name="_Toc509"/>
+      <w:bookmarkStart w:id="41" w:name="_Toc417026151"/>
       <w:r>
         <w:t>Other Called Activities</w:t>
       </w:r>
-      <w:bookmarkEnd w:id="37"/>
-      <w:bookmarkEnd w:id="38"/>
+      <w:bookmarkEnd w:id="40"/>
+      <w:bookmarkEnd w:id="41"/>
     </w:p>
     <w:p>
       <w:r>
@@ -3999,14 +4019,57 @@
           <w:numId w:val="9"/>
         </w:numPr>
       </w:pPr>
-      <w:bookmarkStart w:id="39" w:name="_Toc510"/>
-      <w:bookmarkStart w:id="40" w:name="_Toc417026152"/>
-      <w:r>
-        <w:lastRenderedPageBreak/>
+      <w:bookmarkStart w:id="42" w:name="_Toc510"/>
+      <w:bookmarkStart w:id="43" w:name="_Toc417026152"/>
+      <w:r>
         <w:t>Supporting Information</w:t>
       </w:r>
-      <w:bookmarkEnd w:id="39"/>
-      <w:bookmarkEnd w:id="40"/>
+      <w:bookmarkEnd w:id="42"/>
+      <w:bookmarkEnd w:id="43"/>
+    </w:p>
+    <w:p>
+      <w:r>
+        <w:t xml:space="preserve">The following </w:t>
+      </w:r>
+      <w:r>
+        <w:t xml:space="preserve">information is intended to provide information that will assist in reviewing the material in section </w:t>
+      </w:r>
+      <w:r>
+        <w:fldChar w:fldCharType="begin"/>
+      </w:r>
+      <w:r>
+        <w:instrText xml:space="preserve"> REF _Ref417901747 \w \h </w:instrText>
+      </w:r>
+      <w:r>
+        <w:fldChar w:fldCharType="separate"/>
+      </w:r>
+      <w:r>
+        <w:t>3</w:t>
+      </w:r>
+      <w:r>
+        <w:fldChar w:fldCharType="end"/>
+      </w:r>
+      <w:r>
+        <w:t>, “</w:t>
+      </w:r>
+      <w:r>
+        <w:fldChar w:fldCharType="begin"/>
+      </w:r>
+      <w:r>
+        <w:instrText xml:space="preserve"> REF _Ref417901712 \h </w:instrText>
+      </w:r>
+      <w:r>
+        <w:fldChar w:fldCharType="separate"/>
+      </w:r>
+      <w:r>
+        <w:t>Items to be Review</w:t>
+      </w:r>
+      <w:r>
+        <w:fldChar w:fldCharType="end"/>
+      </w:r>
+      <w:r>
+        <w:t xml:space="preserve">”. This material is not part of the review, however comments for this material will also be considered. </w:t>
+      </w:r>
     </w:p>
     <w:p>
       <w:pPr>
@@ -4016,13 +4079,14 @@
           <w:numId w:val="9"/>
         </w:numPr>
       </w:pPr>
-      <w:bookmarkStart w:id="41" w:name="_Toc511"/>
-      <w:bookmarkStart w:id="42" w:name="_Toc417026153"/>
-      <w:r>
+      <w:bookmarkStart w:id="44" w:name="_Toc511"/>
+      <w:bookmarkStart w:id="45" w:name="_Toc417026153"/>
+      <w:r>
+        <w:lastRenderedPageBreak/>
         <w:t>Called Activities</w:t>
       </w:r>
-      <w:bookmarkEnd w:id="41"/>
-      <w:bookmarkEnd w:id="42"/>
+      <w:bookmarkEnd w:id="44"/>
+      <w:bookmarkEnd w:id="45"/>
     </w:p>
     <w:p>
       <w:pPr>
@@ -4032,13 +4096,13 @@
           <w:numId w:val="9"/>
         </w:numPr>
       </w:pPr>
-      <w:bookmarkStart w:id="43" w:name="_Toc512"/>
-      <w:bookmarkStart w:id="44" w:name="_Toc417026154"/>
+      <w:bookmarkStart w:id="46" w:name="_Toc512"/>
+      <w:bookmarkStart w:id="47" w:name="_Toc417026154"/>
       <w:r>
         <w:t>Measure a Change Impact</w:t>
       </w:r>
-      <w:bookmarkEnd w:id="43"/>
-      <w:bookmarkEnd w:id="44"/>
+      <w:bookmarkEnd w:id="46"/>
+      <w:bookmarkEnd w:id="47"/>
     </w:p>
     <w:p>
       <w:pPr>
@@ -4099,8 +4163,8 @@
       <w:pPr>
         <w:pStyle w:val="Caption"/>
       </w:pPr>
-      <w:bookmarkStart w:id="45" w:name="_Toc513"/>
-      <w:bookmarkStart w:id="46" w:name="_Toc417026166"/>
+      <w:bookmarkStart w:id="48" w:name="_Toc513"/>
+      <w:bookmarkStart w:id="49" w:name="_Toc417026166"/>
       <w:r>
         <w:t xml:space="preserve">Figure </w:t>
       </w:r>
@@ -4125,8 +4189,8 @@
       <w:r>
         <w:t>: Measure a Change Impact</w:t>
       </w:r>
-      <w:bookmarkEnd w:id="45"/>
-      <w:bookmarkEnd w:id="46"/>
+      <w:bookmarkEnd w:id="48"/>
+      <w:bookmarkEnd w:id="49"/>
     </w:p>
     <w:p>
       <w:pPr>
@@ -4136,14 +4200,14 @@
           <w:numId w:val="9"/>
         </w:numPr>
       </w:pPr>
-      <w:bookmarkStart w:id="47" w:name="_Toc514"/>
-      <w:bookmarkStart w:id="48" w:name="_Toc417026155"/>
+      <w:bookmarkStart w:id="50" w:name="_Toc514"/>
+      <w:bookmarkStart w:id="51" w:name="_Toc417026155"/>
       <w:r>
         <w:lastRenderedPageBreak/>
         <w:t>Conduct a Review</w:t>
       </w:r>
-      <w:bookmarkEnd w:id="47"/>
-      <w:bookmarkEnd w:id="48"/>
+      <w:bookmarkEnd w:id="50"/>
+      <w:bookmarkEnd w:id="51"/>
     </w:p>
     <w:p>
       <w:pPr>
@@ -4204,8 +4268,8 @@
       <w:pPr>
         <w:pStyle w:val="Caption"/>
       </w:pPr>
-      <w:bookmarkStart w:id="49" w:name="_Toc515"/>
-      <w:bookmarkStart w:id="50" w:name="_Toc417026167"/>
+      <w:bookmarkStart w:id="52" w:name="_Toc515"/>
+      <w:bookmarkStart w:id="53" w:name="_Toc417026167"/>
       <w:r>
         <w:t xml:space="preserve">Figure </w:t>
       </w:r>
@@ -4230,8 +4294,8 @@
       <w:r>
         <w:t>: Conduct a Review</w:t>
       </w:r>
-      <w:bookmarkEnd w:id="49"/>
-      <w:bookmarkEnd w:id="50"/>
+      <w:bookmarkEnd w:id="52"/>
+      <w:bookmarkEnd w:id="53"/>
     </w:p>
     <w:p>
       <w:pPr>
@@ -4241,14 +4305,14 @@
           <w:numId w:val="9"/>
         </w:numPr>
       </w:pPr>
-      <w:bookmarkStart w:id="51" w:name="_Toc516"/>
-      <w:bookmarkStart w:id="52" w:name="_Toc417026156"/>
+      <w:bookmarkStart w:id="54" w:name="_Toc516"/>
+      <w:bookmarkStart w:id="55" w:name="_Toc417026156"/>
       <w:r>
         <w:lastRenderedPageBreak/>
         <w:t>Import Reference Materiel into Model</w:t>
       </w:r>
-      <w:bookmarkEnd w:id="51"/>
-      <w:bookmarkEnd w:id="52"/>
+      <w:bookmarkEnd w:id="54"/>
+      <w:bookmarkEnd w:id="55"/>
     </w:p>
     <w:p>
       <w:pPr>
@@ -4309,8 +4373,8 @@
       <w:pPr>
         <w:pStyle w:val="Caption"/>
       </w:pPr>
-      <w:bookmarkStart w:id="53" w:name="_Toc517"/>
-      <w:bookmarkStart w:id="54" w:name="_Toc417026168"/>
+      <w:bookmarkStart w:id="56" w:name="_Toc517"/>
+      <w:bookmarkStart w:id="57" w:name="_Toc417026168"/>
       <w:r>
         <w:t xml:space="preserve">Figure </w:t>
       </w:r>
@@ -4335,8 +4399,8 @@
       <w:r>
         <w:t>: Import Reference Materiel into Model</w:t>
       </w:r>
-      <w:bookmarkEnd w:id="53"/>
-      <w:bookmarkEnd w:id="54"/>
+      <w:bookmarkEnd w:id="56"/>
+      <w:bookmarkEnd w:id="57"/>
     </w:p>
     <w:p>
       <w:pPr>
@@ -4352,20 +4416,20 @@
           <w:numId w:val="9"/>
         </w:numPr>
       </w:pPr>
-      <w:bookmarkStart w:id="55" w:name="_Toc530"/>
-      <w:bookmarkStart w:id="56" w:name="_Toc417026157"/>
+      <w:bookmarkStart w:id="58" w:name="_Toc530"/>
+      <w:bookmarkStart w:id="59" w:name="_Toc417026157"/>
       <w:r>
         <w:t>Table of Definitions</w:t>
       </w:r>
-      <w:bookmarkEnd w:id="55"/>
-      <w:bookmarkEnd w:id="56"/>
+      <w:bookmarkEnd w:id="58"/>
+      <w:bookmarkEnd w:id="59"/>
     </w:p>
     <w:p>
       <w:pPr>
         <w:pStyle w:val="Caption"/>
       </w:pPr>
-      <w:bookmarkStart w:id="57" w:name="_Toc531"/>
-      <w:bookmarkStart w:id="58" w:name="_Toc417026169"/>
+      <w:bookmarkStart w:id="60" w:name="_Toc531"/>
+      <w:bookmarkStart w:id="61" w:name="_Toc417026169"/>
       <w:r>
         <w:t xml:space="preserve">Table </w:t>
       </w:r>
@@ -4390,8 +4454,8 @@
       <w:r>
         <w:t>: Definition of Terms</w:t>
       </w:r>
-      <w:bookmarkEnd w:id="57"/>
-      <w:bookmarkEnd w:id="58"/>
+      <w:bookmarkEnd w:id="60"/>
+      <w:bookmarkEnd w:id="61"/>
     </w:p>
     <w:tbl>
       <w:tblPr>
@@ -5545,21 +5609,21 @@
           <w:numId w:val="9"/>
         </w:numPr>
       </w:pPr>
-      <w:bookmarkStart w:id="59" w:name="_Toc532"/>
-      <w:bookmarkStart w:id="60" w:name="_Toc417026158"/>
+      <w:bookmarkStart w:id="62" w:name="_Toc532"/>
+      <w:bookmarkStart w:id="63" w:name="_Toc417026158"/>
       <w:r>
         <w:lastRenderedPageBreak/>
         <w:t>Table of Use Case List</w:t>
       </w:r>
-      <w:bookmarkEnd w:id="59"/>
-      <w:bookmarkEnd w:id="60"/>
+      <w:bookmarkEnd w:id="62"/>
+      <w:bookmarkEnd w:id="63"/>
     </w:p>
     <w:p>
       <w:pPr>
         <w:pStyle w:val="Caption"/>
       </w:pPr>
-      <w:bookmarkStart w:id="61" w:name="_Toc533"/>
-      <w:bookmarkStart w:id="62" w:name="_Toc417026170"/>
+      <w:bookmarkStart w:id="64" w:name="_Toc533"/>
+      <w:bookmarkStart w:id="65" w:name="_Toc417026170"/>
       <w:r>
         <w:t xml:space="preserve">Table </w:t>
       </w:r>
@@ -5584,8 +5648,8 @@
       <w:r>
         <w:t>: List of Use Cases</w:t>
       </w:r>
-      <w:bookmarkEnd w:id="61"/>
-      <w:bookmarkEnd w:id="62"/>
+      <w:bookmarkEnd w:id="64"/>
+      <w:bookmarkEnd w:id="65"/>
     </w:p>
     <w:tbl>
       <w:tblPr>
@@ -6723,21 +6787,21 @@
           <w:numId w:val="9"/>
         </w:numPr>
       </w:pPr>
-      <w:bookmarkStart w:id="63" w:name="_Toc534"/>
-      <w:bookmarkStart w:id="64" w:name="_Toc417026159"/>
+      <w:bookmarkStart w:id="66" w:name="_Toc534"/>
+      <w:bookmarkStart w:id="67" w:name="_Toc417026159"/>
       <w:r>
         <w:lastRenderedPageBreak/>
         <w:t>Table of Actors</w:t>
       </w:r>
-      <w:bookmarkEnd w:id="63"/>
-      <w:bookmarkEnd w:id="64"/>
+      <w:bookmarkEnd w:id="66"/>
+      <w:bookmarkEnd w:id="67"/>
     </w:p>
     <w:p>
       <w:pPr>
         <w:pStyle w:val="Caption"/>
       </w:pPr>
-      <w:bookmarkStart w:id="65" w:name="_Toc535"/>
-      <w:bookmarkStart w:id="66" w:name="_Toc417026171"/>
+      <w:bookmarkStart w:id="68" w:name="_Toc535"/>
+      <w:bookmarkStart w:id="69" w:name="_Toc417026171"/>
       <w:r>
         <w:t xml:space="preserve">Table </w:t>
       </w:r>
@@ -6762,8 +6826,8 @@
       <w:r>
         <w:t>: List of Actors</w:t>
       </w:r>
-      <w:bookmarkEnd w:id="65"/>
-      <w:bookmarkEnd w:id="66"/>
+      <w:bookmarkEnd w:id="68"/>
+      <w:bookmarkEnd w:id="69"/>
     </w:p>
     <w:tbl>
       <w:tblPr>
@@ -7608,7 +7672,7 @@
         <w:bCs/>
         <w:noProof/>
       </w:rPr>
-      <w:t>19</w:t>
+      <w:t>6</w:t>
     </w:r>
     <w:r>
       <w:rPr>
@@ -7709,7 +7773,6 @@
         <w:dataBinding w:prefixMappings="xmlns:ns0='http://purl.org/dc/elements/1.1/' xmlns:ns1='http://schemas.openxmlformats.org/package/2006/metadata/core-properties' " w:xpath="/ns1:coreProperties[1]/ns0:subject[1]" w:storeItemID="{6C3C8BC8-F283-45AE-878A-BAB7291924A1}"/>
         <w:text/>
       </w:sdtPr>
-      <w:sdtEndPr/>
       <w:sdtContent>
         <w:r>
           <w:t>Evaluate System Safety</w:t>
@@ -10092,8 +10155,10 @@
     <w:rsidRoot w:val="00B40EE3"/>
     <w:rsid w:val="002D3A3B"/>
     <w:rsid w:val="002F01B9"/>
+    <w:rsid w:val="0039437C"/>
     <w:rsid w:val="00A660B9"/>
     <w:rsid w:val="00B40EE3"/>
+    <w:rsid w:val="00CC4222"/>
     <w:rsid w:val="00DB2685"/>
     <w:rsid w:val="00DB2DF5"/>
     <w:rsid w:val="00DD0924"/>
@@ -10835,7 +10900,7 @@
 </file>
 
 <file path=customXml/itemProps1.xml><?xml version="1.0" encoding="utf-8"?>
-<ds:datastoreItem xmlns:ds="http://schemas.openxmlformats.org/officeDocument/2006/customXml" ds:itemID="{02C62EBA-5CD2-4AEA-91AC-BB98D00DADAF}">
+<ds:datastoreItem xmlns:ds="http://schemas.openxmlformats.org/officeDocument/2006/customXml" ds:itemID="{95D871D1-4631-4300-B634-8FC9E2D8F437}">
   <ds:schemaRefs>
     <ds:schemaRef ds:uri="http://schemas.openxmlformats.org/officeDocument/2006/bibliography"/>
   </ds:schemaRefs>

</xml_diff>

<commit_message>
Added the Term FMEA
</commit_message>
<xml_diff>
--- a/Use Case Model/SystemsEngDevelopmentEnv/SysEngDevEnv_rpy/Documents_Generated/Review_Document_Models_and_Documents/Generated_Review_Documents/Review Document For Evaluate System Safety.docx
+++ b/Use Case Model/SystemsEngDevelopmentEnv/SysEngDevEnv_rpy/Documents_Generated/Review_Document_Models_and_Documents/Generated_Review_Documents/Review Document For Evaluate System Safety.docx
@@ -27,8 +27,6 @@
           <w:szCs w:val="52"/>
         </w:rPr>
       </w:pPr>
-      <w:bookmarkStart w:id="0" w:name="_GoBack"/>
-      <w:bookmarkEnd w:id="0"/>
     </w:p>
     <w:p>
       <w:pPr>
@@ -142,6 +140,7 @@
           <w:dataBinding w:prefixMappings="xmlns:ns0='http://purl.org/dc/elements/1.1/' xmlns:ns1='http://schemas.openxmlformats.org/package/2006/metadata/core-properties' " w:xpath="/ns1:coreProperties[1]/ns0:subject[1]" w:storeItemID="{6C3C8BC8-F283-45AE-878A-BAB7291924A1}"/>
           <w:text/>
         </w:sdtPr>
+        <w:sdtEndPr/>
         <w:sdtContent>
           <w:r>
             <w:rPr>
@@ -206,7 +205,7 @@
         <w:rPr>
           <w:rFonts w:ascii="Calibri" w:eastAsia="Calibri" w:hAnsi="Calibri" w:cs="Times New Roman"/>
         </w:rPr>
-        <w:instrText xml:space="preserve"> DATE  \@ "MMMM d, yyyy"  \* MERGEFORMAT </w:instrText>
+        <w:instrText xml:space="preserve"> SAVEDATE   \* MERGEFORMAT </w:instrText>
       </w:r>
       <w:r>
         <w:rPr>
@@ -219,44 +218,7 @@
           <w:rFonts w:ascii="Calibri" w:eastAsia="Calibri" w:hAnsi="Calibri" w:cs="Times New Roman"/>
           <w:noProof/>
         </w:rPr>
-        <w:t>June 15, 2015</w:t>
-      </w:r>
-      <w:r>
-        <w:rPr>
-          <w:rFonts w:ascii="Calibri" w:eastAsia="Calibri" w:hAnsi="Calibri" w:cs="Times New Roman"/>
-        </w:rPr>
-        <w:fldChar w:fldCharType="end"/>
-      </w:r>
-      <w:r>
-        <w:rPr>
-          <w:rFonts w:ascii="Calibri" w:eastAsia="Calibri" w:hAnsi="Calibri" w:cs="Times New Roman"/>
-        </w:rPr>
-        <w:t xml:space="preserve">, </w:t>
-      </w:r>
-      <w:r>
-        <w:rPr>
-          <w:rFonts w:ascii="Calibri" w:eastAsia="Calibri" w:hAnsi="Calibri" w:cs="Times New Roman"/>
-        </w:rPr>
-        <w:fldChar w:fldCharType="begin"/>
-      </w:r>
-      <w:r>
-        <w:rPr>
-          <w:rFonts w:ascii="Calibri" w:eastAsia="Calibri" w:hAnsi="Calibri" w:cs="Times New Roman"/>
-        </w:rPr>
-        <w:instrText xml:space="preserve"> CREATEDATE  \@ "h:mm am/pm"  \* MERGEFORMAT </w:instrText>
-      </w:r>
-      <w:r>
-        <w:rPr>
-          <w:rFonts w:ascii="Calibri" w:eastAsia="Calibri" w:hAnsi="Calibri" w:cs="Times New Roman"/>
-        </w:rPr>
-        <w:fldChar w:fldCharType="separate"/>
-      </w:r>
-      <w:r>
-        <w:rPr>
-          <w:rFonts w:ascii="Calibri" w:eastAsia="Calibri" w:hAnsi="Calibri" w:cs="Times New Roman"/>
-          <w:noProof/>
-        </w:rPr>
-        <w:t>2:26 PM</w:t>
+        <w:t>6/22/2015 9:12:00 AM</w:t>
       </w:r>
       <w:r>
         <w:rPr>
@@ -3318,18 +3280,18 @@
         <w:lastRenderedPageBreak/>
         <w:fldChar w:fldCharType="end"/>
       </w:r>
-      <w:bookmarkStart w:id="1" w:name="_Toc488"/>
+      <w:bookmarkStart w:id="0" w:name="_Toc488"/>
       <w:r>
         <w:t xml:space="preserve"> </w:t>
       </w:r>
-      <w:bookmarkStart w:id="2" w:name="_Toc146"/>
-      <w:bookmarkStart w:id="3" w:name="_Toc422132621"/>
+      <w:bookmarkStart w:id="1" w:name="_Toc146"/>
+      <w:bookmarkStart w:id="2" w:name="_Toc422132621"/>
+      <w:bookmarkEnd w:id="0"/>
+      <w:r>
+        <w:t>Introduction</w:t>
+      </w:r>
       <w:bookmarkEnd w:id="1"/>
-      <w:r>
-        <w:t>Introduction</w:t>
-      </w:r>
       <w:bookmarkEnd w:id="2"/>
-      <w:bookmarkEnd w:id="3"/>
     </w:p>
     <w:p>
       <w:pPr>
@@ -3339,13 +3301,13 @@
           <w:numId w:val="11"/>
         </w:numPr>
       </w:pPr>
-      <w:bookmarkStart w:id="4" w:name="_Toc147"/>
-      <w:bookmarkStart w:id="5" w:name="_Toc422132622"/>
+      <w:bookmarkStart w:id="3" w:name="_Toc147"/>
+      <w:bookmarkStart w:id="4" w:name="_Toc422132622"/>
       <w:r>
         <w:t>Intent</w:t>
       </w:r>
+      <w:bookmarkEnd w:id="3"/>
       <w:bookmarkEnd w:id="4"/>
-      <w:bookmarkEnd w:id="5"/>
     </w:p>
     <w:p>
       <w:r>
@@ -3364,13 +3326,13 @@
           <w:numId w:val="11"/>
         </w:numPr>
       </w:pPr>
-      <w:bookmarkStart w:id="6" w:name="_Toc148"/>
-      <w:bookmarkStart w:id="7" w:name="_Toc422132623"/>
+      <w:bookmarkStart w:id="5" w:name="_Toc148"/>
+      <w:bookmarkStart w:id="6" w:name="_Toc422132623"/>
       <w:r>
         <w:t>Assumptions</w:t>
       </w:r>
+      <w:bookmarkEnd w:id="5"/>
       <w:bookmarkEnd w:id="6"/>
-      <w:bookmarkEnd w:id="7"/>
     </w:p>
     <w:p>
       <w:r>
@@ -3405,13 +3367,13 @@
           <w:numId w:val="11"/>
         </w:numPr>
       </w:pPr>
-      <w:bookmarkStart w:id="8" w:name="_Toc149"/>
-      <w:bookmarkStart w:id="9" w:name="_Toc422132624"/>
+      <w:bookmarkStart w:id="7" w:name="_Toc149"/>
+      <w:bookmarkStart w:id="8" w:name="_Toc422132624"/>
       <w:r>
         <w:t>Context</w:t>
       </w:r>
+      <w:bookmarkEnd w:id="7"/>
       <w:bookmarkEnd w:id="8"/>
-      <w:bookmarkEnd w:id="9"/>
     </w:p>
     <w:p>
       <w:r>
@@ -3488,8 +3450,8 @@
       <w:pPr>
         <w:pStyle w:val="Caption"/>
       </w:pPr>
-      <w:bookmarkStart w:id="10" w:name="_Toc150"/>
-      <w:bookmarkStart w:id="11" w:name="_Toc422132643"/>
+      <w:bookmarkStart w:id="9" w:name="_Toc150"/>
+      <w:bookmarkStart w:id="10" w:name="_Toc422132643"/>
       <w:r>
         <w:t xml:space="preserve">Figure </w:t>
       </w:r>
@@ -3514,8 +3476,8 @@
       <w:r>
         <w:t>: Systems Engineering Workflow Use Case Context</w:t>
       </w:r>
+      <w:bookmarkEnd w:id="9"/>
       <w:bookmarkEnd w:id="10"/>
-      <w:bookmarkEnd w:id="11"/>
     </w:p>
     <w:p>
       <w:pPr>
@@ -3525,13 +3487,13 @@
           <w:numId w:val="11"/>
         </w:numPr>
       </w:pPr>
-      <w:bookmarkStart w:id="12" w:name="_Toc151"/>
-      <w:bookmarkStart w:id="13" w:name="_Toc422132625"/>
+      <w:bookmarkStart w:id="11" w:name="_Toc151"/>
+      <w:bookmarkStart w:id="12" w:name="_Toc422132625"/>
       <w:r>
         <w:t>Items to Review</w:t>
       </w:r>
+      <w:bookmarkEnd w:id="11"/>
       <w:bookmarkEnd w:id="12"/>
-      <w:bookmarkEnd w:id="13"/>
     </w:p>
     <w:p>
       <w:pPr>
@@ -3541,13 +3503,13 @@
           <w:numId w:val="11"/>
         </w:numPr>
       </w:pPr>
-      <w:bookmarkStart w:id="14" w:name="_Toc152"/>
-      <w:bookmarkStart w:id="15" w:name="_Toc422132626"/>
+      <w:bookmarkStart w:id="13" w:name="_Toc152"/>
+      <w:bookmarkStart w:id="14" w:name="_Toc422132626"/>
       <w:r>
         <w:t>"Evaluate System Safety" Use Case</w:t>
       </w:r>
+      <w:bookmarkEnd w:id="13"/>
       <w:bookmarkEnd w:id="14"/>
-      <w:bookmarkEnd w:id="15"/>
     </w:p>
     <w:p>
       <w:pPr>
@@ -3557,13 +3519,13 @@
           <w:numId w:val="11"/>
         </w:numPr>
       </w:pPr>
-      <w:bookmarkStart w:id="16" w:name="_Toc153"/>
-      <w:bookmarkStart w:id="17" w:name="_Toc422132627"/>
+      <w:bookmarkStart w:id="15" w:name="_Toc153"/>
+      <w:bookmarkStart w:id="16" w:name="_Toc422132627"/>
       <w:r>
         <w:t>Use Case Attributes</w:t>
       </w:r>
+      <w:bookmarkEnd w:id="15"/>
       <w:bookmarkEnd w:id="16"/>
-      <w:bookmarkEnd w:id="17"/>
     </w:p>
     <w:p>
       <w:r>
@@ -3592,14 +3554,14 @@
           <w:numId w:val="11"/>
         </w:numPr>
       </w:pPr>
-      <w:bookmarkStart w:id="18" w:name="_Toc154"/>
-      <w:bookmarkStart w:id="19" w:name="_Toc422132628"/>
+      <w:bookmarkStart w:id="17" w:name="_Toc154"/>
+      <w:bookmarkStart w:id="18" w:name="_Toc422132628"/>
       <w:r>
         <w:lastRenderedPageBreak/>
         <w:t>Use Case Description</w:t>
       </w:r>
+      <w:bookmarkEnd w:id="17"/>
       <w:bookmarkEnd w:id="18"/>
-      <w:bookmarkEnd w:id="19"/>
     </w:p>
     <w:p>
       <w:r>
@@ -3641,6 +3603,16 @@
       </w:r>
     </w:p>
     <w:p>
+      <w:pPr>
+        <w:spacing w:after="0"/>
+        <w:rPr>
+          <w:ins w:id="19" w:author="John Watson" w:date="2015-06-22T09:29:00Z"/>
+          <w:b/>
+        </w:rPr>
+        <w:pPrChange w:id="20" w:author="John Watson" w:date="2015-06-22T09:29:00Z">
+          <w:pPr/>
+        </w:pPrChange>
+      </w:pPr>
       <w:r>
         <w:rPr>
           <w:b/>
@@ -3653,6 +3625,173 @@
         </w:rPr>
         <w:t>–</w:t>
       </w:r>
+      <w:ins w:id="21" w:author="John Watson" w:date="2015-06-22T09:24:00Z">
+        <w:r>
+          <w:rPr>
+            <w:b/>
+          </w:rPr>
+          <w:t xml:space="preserve"> </w:t>
+        </w:r>
+      </w:ins>
+    </w:p>
+    <w:p>
+      <w:pPr>
+        <w:pStyle w:val="ListParagraph"/>
+        <w:numPr>
+          <w:ilvl w:val="0"/>
+          <w:numId w:val="16"/>
+        </w:numPr>
+        <w:spacing w:after="0"/>
+        <w:rPr>
+          <w:ins w:id="22" w:author="John Watson" w:date="2015-06-22T09:27:00Z"/>
+          <w:b/>
+          <w:rPrChange w:id="23" w:author="John Watson" w:date="2015-06-22T09:29:00Z">
+            <w:rPr>
+              <w:ins w:id="24" w:author="John Watson" w:date="2015-06-22T09:27:00Z"/>
+            </w:rPr>
+          </w:rPrChange>
+        </w:rPr>
+        <w:pPrChange w:id="25" w:author="John Watson" w:date="2015-06-22T09:29:00Z">
+          <w:pPr/>
+        </w:pPrChange>
+      </w:pPr>
+      <w:ins w:id="26" w:author="John Watson" w:date="2015-06-22T09:29:00Z">
+        <w:r>
+          <w:rPr>
+            <w:b/>
+          </w:rPr>
+          <w:t xml:space="preserve"> </w:t>
+        </w:r>
+      </w:ins>
+      <w:ins w:id="27" w:author="John Watson" w:date="2015-06-22T09:27:00Z">
+        <w:r>
+          <w:rPr>
+            <w:b/>
+            <w:rPrChange w:id="28" w:author="John Watson" w:date="2015-06-22T09:29:00Z">
+              <w:rPr/>
+            </w:rPrChange>
+          </w:rPr>
+          <w:t>The following Use Cases have been initiated</w:t>
+        </w:r>
+      </w:ins>
+      <w:ins w:id="29" w:author="John Watson" w:date="2015-06-22T09:31:00Z">
+        <w:r>
+          <w:rPr>
+            <w:b/>
+          </w:rPr>
+          <w:t xml:space="preserve"> and are at least at a </w:t>
+        </w:r>
+      </w:ins>
+      <w:ins w:id="30" w:author="John Watson" w:date="2015-06-22T09:32:00Z">
+        <w:r>
+          <w:rPr>
+            <w:b/>
+          </w:rPr>
+          <w:t>reasonable</w:t>
+        </w:r>
+      </w:ins>
+      <w:ins w:id="31" w:author="John Watson" w:date="2015-06-22T09:31:00Z">
+        <w:r>
+          <w:rPr>
+            <w:b/>
+          </w:rPr>
+          <w:t xml:space="preserve"> </w:t>
+        </w:r>
+      </w:ins>
+      <w:ins w:id="32" w:author="John Watson" w:date="2015-06-22T09:32:00Z">
+        <w:r>
+          <w:rPr>
+            <w:b/>
+          </w:rPr>
+          <w:t>level of maturity</w:t>
+        </w:r>
+      </w:ins>
+      <w:bookmarkStart w:id="33" w:name="_GoBack"/>
+      <w:bookmarkEnd w:id="33"/>
+      <w:ins w:id="34" w:author="John Watson" w:date="2015-06-22T09:27:00Z">
+        <w:r>
+          <w:rPr>
+            <w:b/>
+            <w:rPrChange w:id="35" w:author="John Watson" w:date="2015-06-22T09:29:00Z">
+              <w:rPr/>
+            </w:rPrChange>
+          </w:rPr>
+          <w:t>;</w:t>
+        </w:r>
+      </w:ins>
+    </w:p>
+    <w:p>
+      <w:pPr>
+        <w:pStyle w:val="ListParagraph"/>
+        <w:numPr>
+          <w:ilvl w:val="0"/>
+          <w:numId w:val="17"/>
+        </w:numPr>
+        <w:spacing w:after="0"/>
+        <w:rPr>
+          <w:ins w:id="36" w:author="John Watson" w:date="2015-06-22T09:28:00Z"/>
+          <w:b/>
+          <w:rPrChange w:id="37" w:author="John Watson" w:date="2015-06-22T09:29:00Z">
+            <w:rPr>
+              <w:ins w:id="38" w:author="John Watson" w:date="2015-06-22T09:28:00Z"/>
+            </w:rPr>
+          </w:rPrChange>
+        </w:rPr>
+        <w:pPrChange w:id="39" w:author="John Watson" w:date="2015-06-22T09:29:00Z">
+          <w:pPr/>
+        </w:pPrChange>
+      </w:pPr>
+      <w:ins w:id="40" w:author="John Watson" w:date="2015-06-22T09:29:00Z">
+        <w:r>
+          <w:rPr>
+            <w:b/>
+          </w:rPr>
+          <w:t xml:space="preserve"> </w:t>
+        </w:r>
+      </w:ins>
+      <w:ins w:id="41" w:author="John Watson" w:date="2015-06-22T09:28:00Z">
+        <w:r>
+          <w:rPr>
+            <w:b/>
+            <w:rPrChange w:id="42" w:author="John Watson" w:date="2015-06-22T09:29:00Z">
+              <w:rPr/>
+            </w:rPrChange>
+          </w:rPr>
+          <w:t xml:space="preserve">Analyze Stakeholders Needs </w:t>
+        </w:r>
+      </w:ins>
+    </w:p>
+    <w:p>
+      <w:pPr>
+        <w:pStyle w:val="ListParagraph"/>
+        <w:numPr>
+          <w:ilvl w:val="0"/>
+          <w:numId w:val="17"/>
+        </w:numPr>
+        <w:spacing w:after="0"/>
+        <w:pPrChange w:id="43" w:author="John Watson" w:date="2015-06-22T09:29:00Z">
+          <w:pPr/>
+        </w:pPrChange>
+      </w:pPr>
+      <w:ins w:id="44" w:author="John Watson" w:date="2015-06-22T09:29:00Z">
+        <w:r>
+          <w:rPr>
+            <w:b/>
+          </w:rPr>
+          <w:t xml:space="preserve"> </w:t>
+        </w:r>
+      </w:ins>
+      <w:ins w:id="45" w:author="John Watson" w:date="2015-06-22T09:28:00Z">
+        <w:r>
+          <w:rPr>
+            <w:b/>
+            <w:rPrChange w:id="46" w:author="John Watson" w:date="2015-06-22T09:29:00Z">
+              <w:rPr/>
+            </w:rPrChange>
+          </w:rPr>
+          <w:t>Derive System Requirements</w:t>
+        </w:r>
+      </w:ins>
     </w:p>
     <w:p>
       <w:r>
@@ -3906,14 +4045,14 @@
           <w:numId w:val="11"/>
         </w:numPr>
       </w:pPr>
-      <w:bookmarkStart w:id="20" w:name="_Toc155"/>
-      <w:bookmarkStart w:id="21" w:name="_Toc422132629"/>
+      <w:bookmarkStart w:id="47" w:name="_Toc155"/>
+      <w:bookmarkStart w:id="48" w:name="_Toc422132629"/>
       <w:r>
         <w:lastRenderedPageBreak/>
         <w:t>Use Case Related Diagrams</w:t>
       </w:r>
-      <w:bookmarkEnd w:id="20"/>
-      <w:bookmarkEnd w:id="21"/>
+      <w:bookmarkEnd w:id="47"/>
+      <w:bookmarkEnd w:id="48"/>
     </w:p>
     <w:p>
       <w:pPr>
@@ -3923,11 +4062,11 @@
           <w:numId w:val="11"/>
         </w:numPr>
       </w:pPr>
-      <w:bookmarkStart w:id="22" w:name="_Toc156"/>
+      <w:bookmarkStart w:id="49" w:name="_Toc156"/>
       <w:r>
         <w:t>Use Case Diagram</w:t>
       </w:r>
-      <w:bookmarkEnd w:id="22"/>
+      <w:bookmarkEnd w:id="49"/>
     </w:p>
     <w:p>
       <w:pPr>
@@ -3988,8 +4127,8 @@
       <w:pPr>
         <w:pStyle w:val="Caption"/>
       </w:pPr>
-      <w:bookmarkStart w:id="23" w:name="_Toc157"/>
-      <w:bookmarkStart w:id="24" w:name="_Toc422132644"/>
+      <w:bookmarkStart w:id="50" w:name="_Toc157"/>
+      <w:bookmarkStart w:id="51" w:name="_Toc422132644"/>
       <w:r>
         <w:t xml:space="preserve">Figure </w:t>
       </w:r>
@@ -4014,8 +4153,8 @@
       <w:r>
         <w:t>: Specialty Engineering</w:t>
       </w:r>
-      <w:bookmarkEnd w:id="23"/>
-      <w:bookmarkEnd w:id="24"/>
+      <w:bookmarkEnd w:id="50"/>
+      <w:bookmarkEnd w:id="51"/>
     </w:p>
     <w:p>
       <w:pPr>
@@ -4025,12 +4164,12 @@
           <w:numId w:val="11"/>
         </w:numPr>
       </w:pPr>
-      <w:bookmarkStart w:id="25" w:name="_Toc158"/>
+      <w:bookmarkStart w:id="52" w:name="_Toc158"/>
       <w:r>
         <w:lastRenderedPageBreak/>
         <w:t>Activity Diagrams</w:t>
       </w:r>
-      <w:bookmarkEnd w:id="25"/>
+      <w:bookmarkEnd w:id="52"/>
     </w:p>
     <w:p>
       <w:pPr>
@@ -4040,11 +4179,11 @@
           <w:numId w:val="11"/>
         </w:numPr>
       </w:pPr>
-      <w:bookmarkStart w:id="26" w:name="_Toc159"/>
+      <w:bookmarkStart w:id="53" w:name="_Toc159"/>
       <w:r>
         <w:t>Evaluate System Safety</w:t>
       </w:r>
-      <w:bookmarkEnd w:id="26"/>
+      <w:bookmarkEnd w:id="53"/>
     </w:p>
     <w:p>
       <w:pPr>
@@ -4105,8 +4244,8 @@
       <w:pPr>
         <w:pStyle w:val="Caption"/>
       </w:pPr>
-      <w:bookmarkStart w:id="27" w:name="_Toc160"/>
-      <w:bookmarkStart w:id="28" w:name="_Toc422132645"/>
+      <w:bookmarkStart w:id="54" w:name="_Toc160"/>
+      <w:bookmarkStart w:id="55" w:name="_Toc422132645"/>
       <w:r>
         <w:t xml:space="preserve">Figure </w:t>
       </w:r>
@@ -4131,8 +4270,8 @@
       <w:r>
         <w:t>: Evaluate System Safety</w:t>
       </w:r>
-      <w:bookmarkEnd w:id="27"/>
-      <w:bookmarkEnd w:id="28"/>
+      <w:bookmarkEnd w:id="54"/>
+      <w:bookmarkEnd w:id="55"/>
     </w:p>
     <w:p>
       <w:pPr>
@@ -4142,12 +4281,12 @@
           <w:numId w:val="11"/>
         </w:numPr>
       </w:pPr>
-      <w:bookmarkStart w:id="29" w:name="_Toc161"/>
+      <w:bookmarkStart w:id="56" w:name="_Toc161"/>
       <w:r>
         <w:lastRenderedPageBreak/>
         <w:t>Analyze System Hazards</w:t>
       </w:r>
-      <w:bookmarkEnd w:id="29"/>
+      <w:bookmarkEnd w:id="56"/>
     </w:p>
     <w:p>
       <w:pPr>
@@ -4208,8 +4347,8 @@
       <w:pPr>
         <w:pStyle w:val="Caption"/>
       </w:pPr>
-      <w:bookmarkStart w:id="30" w:name="_Toc162"/>
-      <w:bookmarkStart w:id="31" w:name="_Toc422132646"/>
+      <w:bookmarkStart w:id="57" w:name="_Toc162"/>
+      <w:bookmarkStart w:id="58" w:name="_Toc422132646"/>
       <w:r>
         <w:t xml:space="preserve">Figure </w:t>
       </w:r>
@@ -4234,8 +4373,8 @@
       <w:r>
         <w:t>: Analyze System Hazards</w:t>
       </w:r>
-      <w:bookmarkEnd w:id="30"/>
-      <w:bookmarkEnd w:id="31"/>
+      <w:bookmarkEnd w:id="57"/>
+      <w:bookmarkEnd w:id="58"/>
     </w:p>
     <w:p>
       <w:pPr>
@@ -4245,12 +4384,12 @@
           <w:numId w:val="11"/>
         </w:numPr>
       </w:pPr>
-      <w:bookmarkStart w:id="32" w:name="_Toc163"/>
+      <w:bookmarkStart w:id="59" w:name="_Toc163"/>
       <w:r>
         <w:lastRenderedPageBreak/>
         <w:t>Design S0I with Safety Measures</w:t>
       </w:r>
-      <w:bookmarkEnd w:id="32"/>
+      <w:bookmarkEnd w:id="59"/>
     </w:p>
     <w:p>
       <w:pPr>
@@ -4311,8 +4450,8 @@
       <w:pPr>
         <w:pStyle w:val="Caption"/>
       </w:pPr>
-      <w:bookmarkStart w:id="33" w:name="_Toc164"/>
-      <w:bookmarkStart w:id="34" w:name="_Toc422132647"/>
+      <w:bookmarkStart w:id="60" w:name="_Toc164"/>
+      <w:bookmarkStart w:id="61" w:name="_Toc422132647"/>
       <w:r>
         <w:t xml:space="preserve">Figure </w:t>
       </w:r>
@@ -4337,8 +4476,8 @@
       <w:r>
         <w:t>: Design S0I with Safety Measures</w:t>
       </w:r>
-      <w:bookmarkEnd w:id="33"/>
-      <w:bookmarkEnd w:id="34"/>
+      <w:bookmarkEnd w:id="60"/>
+      <w:bookmarkEnd w:id="61"/>
     </w:p>
     <w:p>
       <w:pPr>
@@ -4348,12 +4487,12 @@
           <w:numId w:val="11"/>
         </w:numPr>
       </w:pPr>
-      <w:bookmarkStart w:id="35" w:name="_Toc165"/>
+      <w:bookmarkStart w:id="62" w:name="_Toc165"/>
       <w:r>
         <w:lastRenderedPageBreak/>
         <w:t>Block Definition Diagrams</w:t>
       </w:r>
-      <w:bookmarkEnd w:id="35"/>
+      <w:bookmarkEnd w:id="62"/>
     </w:p>
     <w:p>
       <w:pPr>
@@ -4414,8 +4553,8 @@
       <w:pPr>
         <w:pStyle w:val="Caption"/>
       </w:pPr>
-      <w:bookmarkStart w:id="36" w:name="_Toc166"/>
-      <w:bookmarkStart w:id="37" w:name="_Toc422132648"/>
+      <w:bookmarkStart w:id="63" w:name="_Toc166"/>
+      <w:bookmarkStart w:id="64" w:name="_Toc422132648"/>
       <w:r>
         <w:t xml:space="preserve">Figure </w:t>
       </w:r>
@@ -4440,8 +4579,8 @@
       <w:r>
         <w:t>: Safety Related Terms</w:t>
       </w:r>
-      <w:bookmarkEnd w:id="36"/>
-      <w:bookmarkEnd w:id="37"/>
+      <w:bookmarkEnd w:id="63"/>
+      <w:bookmarkEnd w:id="64"/>
     </w:p>
     <w:p>
       <w:pPr>
@@ -4451,13 +4590,13 @@
           <w:numId w:val="11"/>
         </w:numPr>
       </w:pPr>
-      <w:bookmarkStart w:id="38" w:name="_Toc167"/>
-      <w:bookmarkStart w:id="39" w:name="_Toc422132630"/>
+      <w:bookmarkStart w:id="65" w:name="_Toc167"/>
+      <w:bookmarkStart w:id="66" w:name="_Toc422132630"/>
       <w:r>
         <w:t>Other Called Activities</w:t>
       </w:r>
-      <w:bookmarkEnd w:id="38"/>
-      <w:bookmarkEnd w:id="39"/>
+      <w:bookmarkEnd w:id="65"/>
+      <w:bookmarkEnd w:id="66"/>
     </w:p>
     <w:p>
       <w:r>
@@ -4508,13 +4647,13 @@
           <w:numId w:val="11"/>
         </w:numPr>
       </w:pPr>
-      <w:bookmarkStart w:id="40" w:name="_Toc168"/>
-      <w:bookmarkStart w:id="41" w:name="_Toc422132631"/>
+      <w:bookmarkStart w:id="67" w:name="_Toc168"/>
+      <w:bookmarkStart w:id="68" w:name="_Toc422132631"/>
       <w:r>
         <w:t>Supporting Information</w:t>
       </w:r>
-      <w:bookmarkEnd w:id="40"/>
-      <w:bookmarkEnd w:id="41"/>
+      <w:bookmarkEnd w:id="67"/>
+      <w:bookmarkEnd w:id="68"/>
     </w:p>
     <w:p>
       <w:r>
@@ -4529,14 +4668,14 @@
           <w:numId w:val="11"/>
         </w:numPr>
       </w:pPr>
-      <w:bookmarkStart w:id="42" w:name="_Toc169"/>
-      <w:bookmarkStart w:id="43" w:name="_Toc422132632"/>
+      <w:bookmarkStart w:id="69" w:name="_Toc169"/>
+      <w:bookmarkStart w:id="70" w:name="_Toc422132632"/>
       <w:r>
         <w:lastRenderedPageBreak/>
         <w:t>Called Activities</w:t>
       </w:r>
-      <w:bookmarkEnd w:id="42"/>
-      <w:bookmarkEnd w:id="43"/>
+      <w:bookmarkEnd w:id="69"/>
+      <w:bookmarkEnd w:id="70"/>
     </w:p>
     <w:p>
       <w:pPr>
@@ -4546,13 +4685,13 @@
           <w:numId w:val="11"/>
         </w:numPr>
       </w:pPr>
-      <w:bookmarkStart w:id="44" w:name="_Toc170"/>
-      <w:bookmarkStart w:id="45" w:name="_Toc422132633"/>
+      <w:bookmarkStart w:id="71" w:name="_Toc170"/>
+      <w:bookmarkStart w:id="72" w:name="_Toc422132633"/>
       <w:r>
         <w:t>Measure a Change Impact</w:t>
       </w:r>
-      <w:bookmarkEnd w:id="44"/>
-      <w:bookmarkEnd w:id="45"/>
+      <w:bookmarkEnd w:id="71"/>
+      <w:bookmarkEnd w:id="72"/>
     </w:p>
     <w:p>
       <w:pPr>
@@ -4613,8 +4752,8 @@
       <w:pPr>
         <w:pStyle w:val="Caption"/>
       </w:pPr>
-      <w:bookmarkStart w:id="46" w:name="_Toc171"/>
-      <w:bookmarkStart w:id="47" w:name="_Toc422132649"/>
+      <w:bookmarkStart w:id="73" w:name="_Toc171"/>
+      <w:bookmarkStart w:id="74" w:name="_Toc422132649"/>
       <w:r>
         <w:t xml:space="preserve">Figure </w:t>
       </w:r>
@@ -4639,8 +4778,8 @@
       <w:r>
         <w:t>: Measure a Change Impact</w:t>
       </w:r>
-      <w:bookmarkEnd w:id="46"/>
-      <w:bookmarkEnd w:id="47"/>
+      <w:bookmarkEnd w:id="73"/>
+      <w:bookmarkEnd w:id="74"/>
     </w:p>
     <w:p>
       <w:pPr>
@@ -4650,14 +4789,14 @@
           <w:numId w:val="11"/>
         </w:numPr>
       </w:pPr>
-      <w:bookmarkStart w:id="48" w:name="_Toc172"/>
-      <w:bookmarkStart w:id="49" w:name="_Toc422132634"/>
+      <w:bookmarkStart w:id="75" w:name="_Toc172"/>
+      <w:bookmarkStart w:id="76" w:name="_Toc422132634"/>
       <w:r>
         <w:lastRenderedPageBreak/>
         <w:t>Conduct a Review</w:t>
       </w:r>
-      <w:bookmarkEnd w:id="48"/>
-      <w:bookmarkEnd w:id="49"/>
+      <w:bookmarkEnd w:id="75"/>
+      <w:bookmarkEnd w:id="76"/>
     </w:p>
     <w:p>
       <w:pPr>
@@ -4718,8 +4857,8 @@
       <w:pPr>
         <w:pStyle w:val="Caption"/>
       </w:pPr>
-      <w:bookmarkStart w:id="50" w:name="_Toc173"/>
-      <w:bookmarkStart w:id="51" w:name="_Toc422132650"/>
+      <w:bookmarkStart w:id="77" w:name="_Toc173"/>
+      <w:bookmarkStart w:id="78" w:name="_Toc422132650"/>
       <w:r>
         <w:t xml:space="preserve">Figure </w:t>
       </w:r>
@@ -4744,8 +4883,8 @@
       <w:r>
         <w:t>: Conduct a Review</w:t>
       </w:r>
-      <w:bookmarkEnd w:id="50"/>
-      <w:bookmarkEnd w:id="51"/>
+      <w:bookmarkEnd w:id="77"/>
+      <w:bookmarkEnd w:id="78"/>
     </w:p>
     <w:p>
       <w:pPr>
@@ -4755,14 +4894,14 @@
           <w:numId w:val="11"/>
         </w:numPr>
       </w:pPr>
-      <w:bookmarkStart w:id="52" w:name="_Toc174"/>
-      <w:bookmarkStart w:id="53" w:name="_Toc422132635"/>
+      <w:bookmarkStart w:id="79" w:name="_Toc174"/>
+      <w:bookmarkStart w:id="80" w:name="_Toc422132635"/>
       <w:r>
         <w:lastRenderedPageBreak/>
         <w:t>Import Reference Material</w:t>
       </w:r>
-      <w:bookmarkEnd w:id="52"/>
-      <w:bookmarkEnd w:id="53"/>
+      <w:bookmarkEnd w:id="79"/>
+      <w:bookmarkEnd w:id="80"/>
     </w:p>
     <w:p>
       <w:pPr>
@@ -4823,8 +4962,8 @@
       <w:pPr>
         <w:pStyle w:val="Caption"/>
       </w:pPr>
-      <w:bookmarkStart w:id="54" w:name="_Toc175"/>
-      <w:bookmarkStart w:id="55" w:name="_Toc422132651"/>
+      <w:bookmarkStart w:id="81" w:name="_Toc175"/>
+      <w:bookmarkStart w:id="82" w:name="_Toc422132651"/>
       <w:r>
         <w:t xml:space="preserve">Figure </w:t>
       </w:r>
@@ -4849,8 +4988,8 @@
       <w:r>
         <w:t>: Import Reference Material</w:t>
       </w:r>
-      <w:bookmarkEnd w:id="54"/>
-      <w:bookmarkEnd w:id="55"/>
+      <w:bookmarkEnd w:id="81"/>
+      <w:bookmarkEnd w:id="82"/>
     </w:p>
     <w:p>
       <w:pPr>
@@ -4860,14 +4999,14 @@
           <w:numId w:val="11"/>
         </w:numPr>
       </w:pPr>
-      <w:bookmarkStart w:id="56" w:name="_Toc178"/>
-      <w:bookmarkStart w:id="57" w:name="_Toc422132636"/>
+      <w:bookmarkStart w:id="83" w:name="_Toc178"/>
+      <w:bookmarkStart w:id="84" w:name="_Toc422132636"/>
       <w:r>
         <w:lastRenderedPageBreak/>
         <w:t>Analyze Requirements</w:t>
       </w:r>
-      <w:bookmarkEnd w:id="56"/>
-      <w:bookmarkEnd w:id="57"/>
+      <w:bookmarkEnd w:id="83"/>
+      <w:bookmarkEnd w:id="84"/>
     </w:p>
     <w:p>
       <w:pPr>
@@ -4928,8 +5067,8 @@
       <w:pPr>
         <w:pStyle w:val="Caption"/>
       </w:pPr>
-      <w:bookmarkStart w:id="58" w:name="_Toc179"/>
-      <w:bookmarkStart w:id="59" w:name="_Toc422132652"/>
+      <w:bookmarkStart w:id="85" w:name="_Toc179"/>
+      <w:bookmarkStart w:id="86" w:name="_Toc422132652"/>
       <w:r>
         <w:lastRenderedPageBreak/>
         <w:t xml:space="preserve">Figure </w:t>
@@ -4955,8 +5094,8 @@
       <w:r>
         <w:t>: Analyze Requirements</w:t>
       </w:r>
-      <w:bookmarkEnd w:id="58"/>
-      <w:bookmarkEnd w:id="59"/>
+      <w:bookmarkEnd w:id="85"/>
+      <w:bookmarkEnd w:id="86"/>
     </w:p>
     <w:p>
       <w:pPr>
@@ -4966,13 +5105,13 @@
           <w:numId w:val="11"/>
         </w:numPr>
       </w:pPr>
-      <w:bookmarkStart w:id="60" w:name="_Toc180"/>
-      <w:bookmarkStart w:id="61" w:name="_Toc422132637"/>
+      <w:bookmarkStart w:id="87" w:name="_Toc180"/>
+      <w:bookmarkStart w:id="88" w:name="_Toc422132637"/>
       <w:r>
         <w:t>Categorize Requirements</w:t>
       </w:r>
-      <w:bookmarkEnd w:id="60"/>
-      <w:bookmarkEnd w:id="61"/>
+      <w:bookmarkEnd w:id="87"/>
+      <w:bookmarkEnd w:id="88"/>
     </w:p>
     <w:p>
       <w:pPr>
@@ -5033,8 +5172,8 @@
       <w:pPr>
         <w:pStyle w:val="Caption"/>
       </w:pPr>
-      <w:bookmarkStart w:id="62" w:name="_Toc181"/>
-      <w:bookmarkStart w:id="63" w:name="_Toc422132653"/>
+      <w:bookmarkStart w:id="89" w:name="_Toc181"/>
+      <w:bookmarkStart w:id="90" w:name="_Toc422132653"/>
       <w:r>
         <w:t xml:space="preserve">Figure </w:t>
       </w:r>
@@ -5059,8 +5198,8 @@
       <w:r>
         <w:t>: Categorize Requirements</w:t>
       </w:r>
-      <w:bookmarkEnd w:id="62"/>
-      <w:bookmarkEnd w:id="63"/>
+      <w:bookmarkEnd w:id="89"/>
+      <w:bookmarkEnd w:id="90"/>
     </w:p>
     <w:p>
       <w:pPr>
@@ -5075,14 +5214,14 @@
           <w:numId w:val="11"/>
         </w:numPr>
       </w:pPr>
-      <w:bookmarkStart w:id="64" w:name="_Toc186"/>
-      <w:bookmarkStart w:id="65" w:name="_Toc422132638"/>
+      <w:bookmarkStart w:id="91" w:name="_Toc186"/>
+      <w:bookmarkStart w:id="92" w:name="_Toc422132638"/>
       <w:r>
         <w:lastRenderedPageBreak/>
         <w:t>Add Requirement</w:t>
       </w:r>
-      <w:bookmarkEnd w:id="64"/>
-      <w:bookmarkEnd w:id="65"/>
+      <w:bookmarkEnd w:id="91"/>
+      <w:bookmarkEnd w:id="92"/>
     </w:p>
     <w:p>
       <w:pPr>
@@ -5143,8 +5282,8 @@
       <w:pPr>
         <w:pStyle w:val="Caption"/>
       </w:pPr>
-      <w:bookmarkStart w:id="66" w:name="_Toc187"/>
-      <w:bookmarkStart w:id="67" w:name="_Toc422132654"/>
+      <w:bookmarkStart w:id="93" w:name="_Toc187"/>
+      <w:bookmarkStart w:id="94" w:name="_Toc422132654"/>
       <w:r>
         <w:t xml:space="preserve">Figure </w:t>
       </w:r>
@@ -5169,8 +5308,8 @@
       <w:r>
         <w:t>: Add Requirement</w:t>
       </w:r>
-      <w:bookmarkEnd w:id="66"/>
-      <w:bookmarkEnd w:id="67"/>
+      <w:bookmarkEnd w:id="93"/>
+      <w:bookmarkEnd w:id="94"/>
     </w:p>
     <w:p>
       <w:pPr>
@@ -5181,21 +5320,21 @@
           <w:numId w:val="11"/>
         </w:numPr>
       </w:pPr>
-      <w:bookmarkStart w:id="68" w:name="_Toc190"/>
-      <w:bookmarkStart w:id="69" w:name="_Toc422132639"/>
+      <w:bookmarkStart w:id="95" w:name="_Toc190"/>
+      <w:bookmarkStart w:id="96" w:name="_Toc422132639"/>
       <w:r>
         <w:lastRenderedPageBreak/>
         <w:t>Table of Definitions</w:t>
       </w:r>
-      <w:bookmarkEnd w:id="68"/>
-      <w:bookmarkEnd w:id="69"/>
+      <w:bookmarkEnd w:id="95"/>
+      <w:bookmarkEnd w:id="96"/>
     </w:p>
     <w:p>
       <w:pPr>
         <w:pStyle w:val="Caption"/>
       </w:pPr>
-      <w:bookmarkStart w:id="70" w:name="_Toc191"/>
-      <w:bookmarkStart w:id="71" w:name="_Toc422132655"/>
+      <w:bookmarkStart w:id="97" w:name="_Toc191"/>
+      <w:bookmarkStart w:id="98" w:name="_Toc422132655"/>
       <w:r>
         <w:t xml:space="preserve">Table </w:t>
       </w:r>
@@ -5220,8 +5359,8 @@
       <w:r>
         <w:t>: Definition of Terms</w:t>
       </w:r>
-      <w:bookmarkEnd w:id="70"/>
-      <w:bookmarkEnd w:id="71"/>
+      <w:bookmarkEnd w:id="97"/>
+      <w:bookmarkEnd w:id="98"/>
     </w:p>
     <w:tbl>
       <w:tblPr>
@@ -7776,21 +7915,21 @@
           <w:numId w:val="11"/>
         </w:numPr>
       </w:pPr>
-      <w:bookmarkStart w:id="72" w:name="_Toc192"/>
-      <w:bookmarkStart w:id="73" w:name="_Toc422132640"/>
+      <w:bookmarkStart w:id="99" w:name="_Toc192"/>
+      <w:bookmarkStart w:id="100" w:name="_Toc422132640"/>
       <w:r>
         <w:lastRenderedPageBreak/>
         <w:t>Table of Use Case List</w:t>
       </w:r>
-      <w:bookmarkEnd w:id="72"/>
-      <w:bookmarkEnd w:id="73"/>
+      <w:bookmarkEnd w:id="99"/>
+      <w:bookmarkEnd w:id="100"/>
     </w:p>
     <w:p>
       <w:pPr>
         <w:pStyle w:val="Caption"/>
       </w:pPr>
-      <w:bookmarkStart w:id="74" w:name="_Toc193"/>
-      <w:bookmarkStart w:id="75" w:name="_Toc422132656"/>
+      <w:bookmarkStart w:id="101" w:name="_Toc193"/>
+      <w:bookmarkStart w:id="102" w:name="_Toc422132656"/>
       <w:r>
         <w:t xml:space="preserve">Table </w:t>
       </w:r>
@@ -7815,8 +7954,8 @@
       <w:r>
         <w:t>: List of Use Cases</w:t>
       </w:r>
-      <w:bookmarkEnd w:id="74"/>
-      <w:bookmarkEnd w:id="75"/>
+      <w:bookmarkEnd w:id="101"/>
+      <w:bookmarkEnd w:id="102"/>
     </w:p>
     <w:tbl>
       <w:tblPr>
@@ -8954,21 +9093,21 @@
           <w:numId w:val="11"/>
         </w:numPr>
       </w:pPr>
-      <w:bookmarkStart w:id="76" w:name="_Toc194"/>
-      <w:bookmarkStart w:id="77" w:name="_Toc422132641"/>
+      <w:bookmarkStart w:id="103" w:name="_Toc194"/>
+      <w:bookmarkStart w:id="104" w:name="_Toc422132641"/>
       <w:r>
         <w:lastRenderedPageBreak/>
         <w:t>Table of Actors</w:t>
       </w:r>
-      <w:bookmarkEnd w:id="76"/>
-      <w:bookmarkEnd w:id="77"/>
+      <w:bookmarkEnd w:id="103"/>
+      <w:bookmarkEnd w:id="104"/>
     </w:p>
     <w:p>
       <w:pPr>
         <w:pStyle w:val="Caption"/>
       </w:pPr>
-      <w:bookmarkStart w:id="78" w:name="_Toc195"/>
-      <w:bookmarkStart w:id="79" w:name="_Toc422132657"/>
+      <w:bookmarkStart w:id="105" w:name="_Toc195"/>
+      <w:bookmarkStart w:id="106" w:name="_Toc422132657"/>
       <w:r>
         <w:t xml:space="preserve">Table </w:t>
       </w:r>
@@ -8993,8 +9132,8 @@
       <w:r>
         <w:t>: List of Actors</w:t>
       </w:r>
-      <w:bookmarkEnd w:id="78"/>
-      <w:bookmarkEnd w:id="79"/>
+      <w:bookmarkEnd w:id="105"/>
+      <w:bookmarkEnd w:id="106"/>
     </w:p>
     <w:tbl>
       <w:tblPr>
@@ -9792,14 +9931,14 @@
           <w:numId w:val="11"/>
         </w:numPr>
       </w:pPr>
-      <w:bookmarkStart w:id="80" w:name="_Toc196"/>
-      <w:bookmarkStart w:id="81" w:name="_Toc422132642"/>
+      <w:bookmarkStart w:id="107" w:name="_Toc196"/>
+      <w:bookmarkStart w:id="108" w:name="_Toc422132642"/>
       <w:r>
         <w:lastRenderedPageBreak/>
         <w:t>References and Citations List</w:t>
       </w:r>
-      <w:bookmarkEnd w:id="80"/>
-      <w:bookmarkEnd w:id="81"/>
+      <w:bookmarkEnd w:id="107"/>
+      <w:bookmarkEnd w:id="108"/>
     </w:p>
     <w:p>
       <w:r>
@@ -9949,7 +10088,7 @@
         <w:bCs/>
         <w:noProof/>
       </w:rPr>
-      <w:t>13</w:t>
+      <w:t>6</w:t>
     </w:r>
     <w:r>
       <w:rPr>
@@ -10050,6 +10189,7 @@
         <w:dataBinding w:prefixMappings="xmlns:ns0='http://purl.org/dc/elements/1.1/' xmlns:ns1='http://schemas.openxmlformats.org/package/2006/metadata/core-properties' " w:xpath="/ns1:coreProperties[1]/ns0:subject[1]" w:storeItemID="{6C3C8BC8-F283-45AE-878A-BAB7291924A1}"/>
         <w:text/>
       </w:sdtPr>
+      <w:sdtEndPr/>
       <w:sdtContent>
         <w:r>
           <w:t>Evaluate System Safety</w:t>
@@ -10327,6 +10467,95 @@
     </w:lvl>
   </w:abstractNum>
   <w:abstractNum w:abstractNumId="3" w15:restartNumberingAfterBreak="0">
+    <w:nsid w:val="24CB3659"/>
+    <w:multiLevelType w:val="hybridMultilevel"/>
+    <w:tmpl w:val="F9745C9C"/>
+    <w:lvl w:ilvl="0" w:tplc="3E2EEF1E">
+      <w:start w:val="1"/>
+      <w:numFmt w:val="decimal"/>
+      <w:lvlText w:val="%1."/>
+      <w:lvlJc w:val="left"/>
+      <w:pPr>
+        <w:ind w:left="705" w:hanging="360"/>
+      </w:pPr>
+      <w:rPr>
+        <w:rFonts w:hint="default"/>
+      </w:rPr>
+    </w:lvl>
+    <w:lvl w:ilvl="1" w:tplc="04090019" w:tentative="1">
+      <w:start w:val="1"/>
+      <w:numFmt w:val="lowerLetter"/>
+      <w:lvlText w:val="%2."/>
+      <w:lvlJc w:val="left"/>
+      <w:pPr>
+        <w:ind w:left="1425" w:hanging="360"/>
+      </w:pPr>
+    </w:lvl>
+    <w:lvl w:ilvl="2" w:tplc="0409001B" w:tentative="1">
+      <w:start w:val="1"/>
+      <w:numFmt w:val="lowerRoman"/>
+      <w:lvlText w:val="%3."/>
+      <w:lvlJc w:val="right"/>
+      <w:pPr>
+        <w:ind w:left="2145" w:hanging="180"/>
+      </w:pPr>
+    </w:lvl>
+    <w:lvl w:ilvl="3" w:tplc="0409000F" w:tentative="1">
+      <w:start w:val="1"/>
+      <w:numFmt w:val="decimal"/>
+      <w:lvlText w:val="%4."/>
+      <w:lvlJc w:val="left"/>
+      <w:pPr>
+        <w:ind w:left="2865" w:hanging="360"/>
+      </w:pPr>
+    </w:lvl>
+    <w:lvl w:ilvl="4" w:tplc="04090019" w:tentative="1">
+      <w:start w:val="1"/>
+      <w:numFmt w:val="lowerLetter"/>
+      <w:lvlText w:val="%5."/>
+      <w:lvlJc w:val="left"/>
+      <w:pPr>
+        <w:ind w:left="3585" w:hanging="360"/>
+      </w:pPr>
+    </w:lvl>
+    <w:lvl w:ilvl="5" w:tplc="0409001B" w:tentative="1">
+      <w:start w:val="1"/>
+      <w:numFmt w:val="lowerRoman"/>
+      <w:lvlText w:val="%6."/>
+      <w:lvlJc w:val="right"/>
+      <w:pPr>
+        <w:ind w:left="4305" w:hanging="180"/>
+      </w:pPr>
+    </w:lvl>
+    <w:lvl w:ilvl="6" w:tplc="0409000F" w:tentative="1">
+      <w:start w:val="1"/>
+      <w:numFmt w:val="decimal"/>
+      <w:lvlText w:val="%7."/>
+      <w:lvlJc w:val="left"/>
+      <w:pPr>
+        <w:ind w:left="5025" w:hanging="360"/>
+      </w:pPr>
+    </w:lvl>
+    <w:lvl w:ilvl="7" w:tplc="04090019" w:tentative="1">
+      <w:start w:val="1"/>
+      <w:numFmt w:val="lowerLetter"/>
+      <w:lvlText w:val="%8."/>
+      <w:lvlJc w:val="left"/>
+      <w:pPr>
+        <w:ind w:left="5745" w:hanging="360"/>
+      </w:pPr>
+    </w:lvl>
+    <w:lvl w:ilvl="8" w:tplc="0409001B" w:tentative="1">
+      <w:start w:val="1"/>
+      <w:numFmt w:val="lowerRoman"/>
+      <w:lvlText w:val="%9."/>
+      <w:lvlJc w:val="right"/>
+      <w:pPr>
+        <w:ind w:left="6465" w:hanging="180"/>
+      </w:pPr>
+    </w:lvl>
+  </w:abstractNum>
+  <w:abstractNum w:abstractNumId="4" w15:restartNumberingAfterBreak="0">
     <w:nsid w:val="26703F73"/>
     <w:multiLevelType w:val="multilevel"/>
     <w:tmpl w:val="CAB6598E"/>
@@ -10412,7 +10641,7 @@
       </w:pPr>
     </w:lvl>
   </w:abstractNum>
-  <w:abstractNum w:abstractNumId="4" w15:restartNumberingAfterBreak="0">
+  <w:abstractNum w:abstractNumId="5" w15:restartNumberingAfterBreak="0">
     <w:nsid w:val="271C2838"/>
     <w:multiLevelType w:val="hybridMultilevel"/>
     <w:tmpl w:val="E4FAF8A8"/>
@@ -10504,7 +10733,7 @@
       </w:pPr>
     </w:lvl>
   </w:abstractNum>
-  <w:abstractNum w:abstractNumId="5" w15:restartNumberingAfterBreak="0">
+  <w:abstractNum w:abstractNumId="6" w15:restartNumberingAfterBreak="0">
     <w:nsid w:val="29031DC7"/>
     <w:multiLevelType w:val="hybridMultilevel"/>
     <w:tmpl w:val="C0E25328"/>
@@ -10590,7 +10819,120 @@
       </w:pPr>
     </w:lvl>
   </w:abstractNum>
-  <w:abstractNum w:abstractNumId="6" w15:restartNumberingAfterBreak="0">
+  <w:abstractNum w:abstractNumId="7" w15:restartNumberingAfterBreak="0">
+    <w:nsid w:val="35ED0E50"/>
+    <w:multiLevelType w:val="hybridMultilevel"/>
+    <w:tmpl w:val="CC22B342"/>
+    <w:lvl w:ilvl="0" w:tplc="0CDCC8B8">
+      <w:start w:val="1"/>
+      <w:numFmt w:val="bullet"/>
+      <w:lvlText w:val="-"/>
+      <w:lvlJc w:val="left"/>
+      <w:pPr>
+        <w:ind w:left="1605" w:hanging="360"/>
+      </w:pPr>
+      <w:rPr>
+        <w:rFonts w:ascii="Calibri" w:eastAsiaTheme="minorHAnsi" w:hAnsi="Calibri" w:cstheme="minorBidi" w:hint="default"/>
+      </w:rPr>
+    </w:lvl>
+    <w:lvl w:ilvl="1" w:tplc="04090003" w:tentative="1">
+      <w:start w:val="1"/>
+      <w:numFmt w:val="bullet"/>
+      <w:lvlText w:val="o"/>
+      <w:lvlJc w:val="left"/>
+      <w:pPr>
+        <w:ind w:left="2325" w:hanging="360"/>
+      </w:pPr>
+      <w:rPr>
+        <w:rFonts w:ascii="Courier New" w:hAnsi="Courier New" w:cs="Courier New" w:hint="default"/>
+      </w:rPr>
+    </w:lvl>
+    <w:lvl w:ilvl="2" w:tplc="04090005" w:tentative="1">
+      <w:start w:val="1"/>
+      <w:numFmt w:val="bullet"/>
+      <w:lvlText w:val=""/>
+      <w:lvlJc w:val="left"/>
+      <w:pPr>
+        <w:ind w:left="3045" w:hanging="360"/>
+      </w:pPr>
+      <w:rPr>
+        <w:rFonts w:ascii="Wingdings" w:hAnsi="Wingdings" w:hint="default"/>
+      </w:rPr>
+    </w:lvl>
+    <w:lvl w:ilvl="3" w:tplc="04090001" w:tentative="1">
+      <w:start w:val="1"/>
+      <w:numFmt w:val="bullet"/>
+      <w:lvlText w:val=""/>
+      <w:lvlJc w:val="left"/>
+      <w:pPr>
+        <w:ind w:left="3765" w:hanging="360"/>
+      </w:pPr>
+      <w:rPr>
+        <w:rFonts w:ascii="Symbol" w:hAnsi="Symbol" w:hint="default"/>
+      </w:rPr>
+    </w:lvl>
+    <w:lvl w:ilvl="4" w:tplc="04090003" w:tentative="1">
+      <w:start w:val="1"/>
+      <w:numFmt w:val="bullet"/>
+      <w:lvlText w:val="o"/>
+      <w:lvlJc w:val="left"/>
+      <w:pPr>
+        <w:ind w:left="4485" w:hanging="360"/>
+      </w:pPr>
+      <w:rPr>
+        <w:rFonts w:ascii="Courier New" w:hAnsi="Courier New" w:cs="Courier New" w:hint="default"/>
+      </w:rPr>
+    </w:lvl>
+    <w:lvl w:ilvl="5" w:tplc="04090005" w:tentative="1">
+      <w:start w:val="1"/>
+      <w:numFmt w:val="bullet"/>
+      <w:lvlText w:val=""/>
+      <w:lvlJc w:val="left"/>
+      <w:pPr>
+        <w:ind w:left="5205" w:hanging="360"/>
+      </w:pPr>
+      <w:rPr>
+        <w:rFonts w:ascii="Wingdings" w:hAnsi="Wingdings" w:hint="default"/>
+      </w:rPr>
+    </w:lvl>
+    <w:lvl w:ilvl="6" w:tplc="04090001" w:tentative="1">
+      <w:start w:val="1"/>
+      <w:numFmt w:val="bullet"/>
+      <w:lvlText w:val=""/>
+      <w:lvlJc w:val="left"/>
+      <w:pPr>
+        <w:ind w:left="5925" w:hanging="360"/>
+      </w:pPr>
+      <w:rPr>
+        <w:rFonts w:ascii="Symbol" w:hAnsi="Symbol" w:hint="default"/>
+      </w:rPr>
+    </w:lvl>
+    <w:lvl w:ilvl="7" w:tplc="04090003" w:tentative="1">
+      <w:start w:val="1"/>
+      <w:numFmt w:val="bullet"/>
+      <w:lvlText w:val="o"/>
+      <w:lvlJc w:val="left"/>
+      <w:pPr>
+        <w:ind w:left="6645" w:hanging="360"/>
+      </w:pPr>
+      <w:rPr>
+        <w:rFonts w:ascii="Courier New" w:hAnsi="Courier New" w:cs="Courier New" w:hint="default"/>
+      </w:rPr>
+    </w:lvl>
+    <w:lvl w:ilvl="8" w:tplc="04090005" w:tentative="1">
+      <w:start w:val="1"/>
+      <w:numFmt w:val="bullet"/>
+      <w:lvlText w:val=""/>
+      <w:lvlJc w:val="left"/>
+      <w:pPr>
+        <w:ind w:left="7365" w:hanging="360"/>
+      </w:pPr>
+      <w:rPr>
+        <w:rFonts w:ascii="Wingdings" w:hAnsi="Wingdings" w:hint="default"/>
+      </w:rPr>
+    </w:lvl>
+  </w:abstractNum>
+  <w:abstractNum w:abstractNumId="8" w15:restartNumberingAfterBreak="0">
     <w:nsid w:val="39FD6142"/>
     <w:multiLevelType w:val="hybridMultilevel"/>
     <w:tmpl w:val="B95A5B54"/>
@@ -10676,7 +11018,7 @@
       </w:pPr>
     </w:lvl>
   </w:abstractNum>
-  <w:abstractNum w:abstractNumId="7" w15:restartNumberingAfterBreak="0">
+  <w:abstractNum w:abstractNumId="9" w15:restartNumberingAfterBreak="0">
     <w:nsid w:val="3F206394"/>
     <w:multiLevelType w:val="multilevel"/>
     <w:tmpl w:val="CAB6598E"/>
@@ -10762,7 +11104,7 @@
       </w:pPr>
     </w:lvl>
   </w:abstractNum>
-  <w:abstractNum w:abstractNumId="8" w15:restartNumberingAfterBreak="0">
+  <w:abstractNum w:abstractNumId="10" w15:restartNumberingAfterBreak="0">
     <w:nsid w:val="4A740E59"/>
     <w:multiLevelType w:val="hybridMultilevel"/>
     <w:tmpl w:val="223CD77E"/>
@@ -10848,7 +11190,7 @@
       </w:pPr>
     </w:lvl>
   </w:abstractNum>
-  <w:abstractNum w:abstractNumId="9" w15:restartNumberingAfterBreak="0">
+  <w:abstractNum w:abstractNumId="11" w15:restartNumberingAfterBreak="0">
     <w:nsid w:val="5192066A"/>
     <w:multiLevelType w:val="hybridMultilevel"/>
     <w:tmpl w:val="6ED2F39C"/>
@@ -10934,7 +11276,7 @@
       </w:pPr>
     </w:lvl>
   </w:abstractNum>
-  <w:abstractNum w:abstractNumId="10" w15:restartNumberingAfterBreak="0">
+  <w:abstractNum w:abstractNumId="12" w15:restartNumberingAfterBreak="0">
     <w:nsid w:val="56A676CB"/>
     <w:multiLevelType w:val="hybridMultilevel"/>
     <w:tmpl w:val="C0E25328"/>
@@ -11020,7 +11362,7 @@
       </w:pPr>
     </w:lvl>
   </w:abstractNum>
-  <w:abstractNum w:abstractNumId="11" w15:restartNumberingAfterBreak="0">
+  <w:abstractNum w:abstractNumId="13" w15:restartNumberingAfterBreak="0">
     <w:nsid w:val="617B6EA6"/>
     <w:multiLevelType w:val="hybridMultilevel"/>
     <w:tmpl w:val="6FF8D6DE"/>
@@ -11106,7 +11448,7 @@
       </w:pPr>
     </w:lvl>
   </w:abstractNum>
-  <w:abstractNum w:abstractNumId="12" w15:restartNumberingAfterBreak="0">
+  <w:abstractNum w:abstractNumId="14" w15:restartNumberingAfterBreak="0">
     <w:nsid w:val="6B95039B"/>
     <w:multiLevelType w:val="multilevel"/>
     <w:tmpl w:val="1DF215AC"/>
@@ -11228,7 +11570,7 @@
       </w:pPr>
     </w:lvl>
   </w:abstractNum>
-  <w:abstractNum w:abstractNumId="13" w15:restartNumberingAfterBreak="0">
+  <w:abstractNum w:abstractNumId="15" w15:restartNumberingAfterBreak="0">
     <w:nsid w:val="721C7A6B"/>
     <w:multiLevelType w:val="hybridMultilevel"/>
     <w:tmpl w:val="7F8C9E4C"/>
@@ -11314,7 +11656,7 @@
       </w:pPr>
     </w:lvl>
   </w:abstractNum>
-  <w:abstractNum w:abstractNumId="14" w15:restartNumberingAfterBreak="0">
+  <w:abstractNum w:abstractNumId="16" w15:restartNumberingAfterBreak="0">
     <w:nsid w:val="753F5163"/>
     <w:multiLevelType w:val="multilevel"/>
     <w:tmpl w:val="CAB6598E"/>
@@ -11404,48 +11746,62 @@
     <w:abstractNumId w:val="2"/>
   </w:num>
   <w:num w:numId="2">
+    <w:abstractNumId w:val="14"/>
+  </w:num>
+  <w:num w:numId="3">
+    <w:abstractNumId w:val="9"/>
+  </w:num>
+  <w:num w:numId="4">
+    <w:abstractNumId w:val="6"/>
+  </w:num>
+  <w:num w:numId="5">
     <w:abstractNumId w:val="12"/>
   </w:num>
-  <w:num w:numId="3">
-    <w:abstractNumId w:val="7"/>
-  </w:num>
-  <w:num w:numId="4">
-    <w:abstractNumId w:val="5"/>
-  </w:num>
-  <w:num w:numId="5">
-    <w:abstractNumId w:val="10"/>
-  </w:num>
   <w:num w:numId="6">
-    <w:abstractNumId w:val="6"/>
+    <w:abstractNumId w:val="8"/>
   </w:num>
   <w:num w:numId="7">
-    <w:abstractNumId w:val="3"/>
+    <w:abstractNumId w:val="4"/>
   </w:num>
   <w:num w:numId="8">
-    <w:abstractNumId w:val="9"/>
+    <w:abstractNumId w:val="11"/>
   </w:num>
   <w:num w:numId="9">
-    <w:abstractNumId w:val="14"/>
+    <w:abstractNumId w:val="16"/>
   </w:num>
   <w:num w:numId="10">
-    <w:abstractNumId w:val="11"/>
+    <w:abstractNumId w:val="13"/>
   </w:num>
   <w:num w:numId="11">
     <w:abstractNumId w:val="0"/>
   </w:num>
   <w:num w:numId="12">
-    <w:abstractNumId w:val="13"/>
+    <w:abstractNumId w:val="15"/>
   </w:num>
   <w:num w:numId="13">
-    <w:abstractNumId w:val="4"/>
+    <w:abstractNumId w:val="5"/>
   </w:num>
   <w:num w:numId="14">
     <w:abstractNumId w:val="1"/>
   </w:num>
   <w:num w:numId="15">
-    <w:abstractNumId w:val="8"/>
+    <w:abstractNumId w:val="10"/>
+  </w:num>
+  <w:num w:numId="16">
+    <w:abstractNumId w:val="3"/>
+  </w:num>
+  <w:num w:numId="17">
+    <w:abstractNumId w:val="7"/>
   </w:num>
 </w:numbering>
+</file>
+
+<file path=word/people.xml><?xml version="1.0" encoding="utf-8"?>
+<w15:people xmlns:wpc="http://schemas.microsoft.com/office/word/2010/wordprocessingCanvas" xmlns:mc="http://schemas.openxmlformats.org/markup-compatibility/2006" xmlns:o="urn:schemas-microsoft-com:office:office" xmlns:r="http://schemas.openxmlformats.org/officeDocument/2006/relationships" xmlns:m="http://schemas.openxmlformats.org/officeDocument/2006/math" xmlns:v="urn:schemas-microsoft-com:vml" xmlns:wp14="http://schemas.microsoft.com/office/word/2010/wordprocessingDrawing" xmlns:wp="http://schemas.openxmlformats.org/drawingml/2006/wordprocessingDrawing" xmlns:w10="urn:schemas-microsoft-com:office:word" xmlns:w="http://schemas.openxmlformats.org/wordprocessingml/2006/main" xmlns:w14="http://schemas.microsoft.com/office/word/2010/wordml" xmlns:w15="http://schemas.microsoft.com/office/word/2012/wordml" xmlns:wpg="http://schemas.microsoft.com/office/word/2010/wordprocessingGroup" xmlns:wpi="http://schemas.microsoft.com/office/word/2010/wordprocessingInk" xmlns:wne="http://schemas.microsoft.com/office/word/2006/wordml" xmlns:wps="http://schemas.microsoft.com/office/word/2010/wordprocessingShape" mc:Ignorable="w14 w15 wp14">
+  <w15:person w15:author="John Watson">
+    <w15:presenceInfo w15:providerId="Windows Live" w15:userId="4534f41415a7e1de"/>
+  </w15:person>
+</w15:people>
 </file>
 
 <file path=word/styles.xml><?xml version="1.0" encoding="utf-8"?>
@@ -12837,6 +13193,27 @@
     <w:pitch w:val="variable"/>
     <w:sig w:usb0="E00002FF" w:usb1="4000ACFF" w:usb2="00000001" w:usb3="00000000" w:csb0="0000019F" w:csb1="00000000"/>
   </w:font>
+  <w:font w:name="Courier New">
+    <w:panose1 w:val="02070309020205020404"/>
+    <w:charset w:val="00"/>
+    <w:family w:val="modern"/>
+    <w:pitch w:val="fixed"/>
+    <w:sig w:usb0="E0002AFF" w:usb1="C0007843" w:usb2="00000009" w:usb3="00000000" w:csb0="000001FF" w:csb1="00000000"/>
+  </w:font>
+  <w:font w:name="Wingdings">
+    <w:panose1 w:val="05000000000000000000"/>
+    <w:charset w:val="02"/>
+    <w:family w:val="auto"/>
+    <w:pitch w:val="variable"/>
+    <w:sig w:usb0="00000000" w:usb1="10000000" w:usb2="00000000" w:usb3="00000000" w:csb0="80000000" w:csb1="00000000"/>
+  </w:font>
+  <w:font w:name="Symbol">
+    <w:panose1 w:val="05050102010706020507"/>
+    <w:charset w:val="02"/>
+    <w:family w:val="roman"/>
+    <w:pitch w:val="variable"/>
+    <w:sig w:usb0="00000000" w:usb1="10000000" w:usb2="00000000" w:usb3="00000000" w:csb0="80000000" w:csb1="00000000"/>
+  </w:font>
   <w:font w:name="Calibri Light">
     <w:panose1 w:val="020F0302020204030204"/>
     <w:charset w:val="00"/>
@@ -13617,7 +13994,7 @@
 </file>
 
 <file path=customXml/itemProps1.xml><?xml version="1.0" encoding="utf-8"?>
-<ds:datastoreItem xmlns:ds="http://schemas.openxmlformats.org/officeDocument/2006/customXml" ds:itemID="{438AE8EB-CD4C-4B44-AF58-BEE37B675363}">
+<ds:datastoreItem xmlns:ds="http://schemas.openxmlformats.org/officeDocument/2006/customXml" ds:itemID="{E1E8F51F-6C43-4A7F-90E3-5CBA60BE324A}">
   <ds:schemaRefs>
     <ds:schemaRef ds:uri="http://schemas.openxmlformats.org/officeDocument/2006/bibliography"/>
   </ds:schemaRefs>

</xml_diff>

<commit_message>
Generated new document based on review changes
</commit_message>
<xml_diff>
--- a/Use Case Model/SystemsEngDevelopmentEnv/SysEngDevEnv_rpy/Documents_Generated/Review_Document_Models_and_Documents/Generated_Review_Documents/Review Document For Evaluate System Safety.docx
+++ b/Use Case Model/SystemsEngDevelopmentEnv/SysEngDevEnv_rpy/Documents_Generated/Review_Document_Models_and_Documents/Generated_Review_Documents/Review Document For Evaluate System Safety.docx
@@ -217,7 +217,7 @@
           <w:rFonts w:ascii="Calibri" w:eastAsia="Calibri" w:hAnsi="Calibri" w:cs="Times New Roman"/>
           <w:noProof/>
         </w:rPr>
-        <w:t>6/29/2015 12:38:00 PM</w:t>
+        <w:t>6/29/2015 1:46:00 PM</w:t>
       </w:r>
       <w:r>
         <w:rPr>
@@ -325,7 +325,7 @@
           <w:r>
             <w:fldChar w:fldCharType="separate"/>
           </w:r>
-          <w:hyperlink w:anchor="_Toc422132621" w:history="1">
+          <w:hyperlink w:anchor="_Toc425160969" w:history="1">
             <w:r>
               <w:rPr>
                 <w:rStyle w:val="Hyperlink"/>
@@ -366,7 +366,7 @@
                 <w:noProof/>
                 <w:webHidden/>
               </w:rPr>
-              <w:instrText xml:space="preserve"> PAGEREF _Toc422132621 \h </w:instrText>
+              <w:instrText xml:space="preserve"> PAGEREF _Toc425160969 \h </w:instrText>
             </w:r>
             <w:r>
               <w:rPr>
@@ -409,7 +409,7 @@
               <w:noProof/>
             </w:rPr>
           </w:pPr>
-          <w:hyperlink w:anchor="_Toc422132622" w:history="1">
+          <w:hyperlink w:anchor="_Toc425160970" w:history="1">
             <w:r>
               <w:rPr>
                 <w:rStyle w:val="Hyperlink"/>
@@ -450,7 +450,7 @@
                 <w:noProof/>
                 <w:webHidden/>
               </w:rPr>
-              <w:instrText xml:space="preserve"> PAGEREF _Toc422132622 \h </w:instrText>
+              <w:instrText xml:space="preserve"> PAGEREF _Toc425160970 \h </w:instrText>
             </w:r>
             <w:r>
               <w:rPr>
@@ -493,7 +493,7 @@
               <w:noProof/>
             </w:rPr>
           </w:pPr>
-          <w:hyperlink w:anchor="_Toc422132623" w:history="1">
+          <w:hyperlink w:anchor="_Toc425160971" w:history="1">
             <w:r>
               <w:rPr>
                 <w:rStyle w:val="Hyperlink"/>
@@ -534,7 +534,7 @@
                 <w:noProof/>
                 <w:webHidden/>
               </w:rPr>
-              <w:instrText xml:space="preserve"> PAGEREF _Toc422132623 \h </w:instrText>
+              <w:instrText xml:space="preserve"> PAGEREF _Toc425160971 \h </w:instrText>
             </w:r>
             <w:r>
               <w:rPr>
@@ -576,7 +576,7 @@
               <w:noProof/>
             </w:rPr>
           </w:pPr>
-          <w:hyperlink w:anchor="_Toc422132624" w:history="1">
+          <w:hyperlink w:anchor="_Toc425160972" w:history="1">
             <w:r>
               <w:rPr>
                 <w:rStyle w:val="Hyperlink"/>
@@ -617,7 +617,7 @@
                 <w:noProof/>
                 <w:webHidden/>
               </w:rPr>
-              <w:instrText xml:space="preserve"> PAGEREF _Toc422132624 \h </w:instrText>
+              <w:instrText xml:space="preserve"> PAGEREF _Toc425160972 \h </w:instrText>
             </w:r>
             <w:r>
               <w:rPr>
@@ -659,7 +659,7 @@
               <w:noProof/>
             </w:rPr>
           </w:pPr>
-          <w:hyperlink w:anchor="_Toc422132625" w:history="1">
+          <w:hyperlink w:anchor="_Toc425160973" w:history="1">
             <w:r>
               <w:rPr>
                 <w:rStyle w:val="Hyperlink"/>
@@ -700,7 +700,7 @@
                 <w:noProof/>
                 <w:webHidden/>
               </w:rPr>
-              <w:instrText xml:space="preserve"> PAGEREF _Toc422132625 \h </w:instrText>
+              <w:instrText xml:space="preserve"> PAGEREF _Toc425160973 \h </w:instrText>
             </w:r>
             <w:r>
               <w:rPr>
@@ -743,7 +743,7 @@
               <w:noProof/>
             </w:rPr>
           </w:pPr>
-          <w:hyperlink w:anchor="_Toc422132626" w:history="1">
+          <w:hyperlink w:anchor="_Toc425160974" w:history="1">
             <w:r>
               <w:rPr>
                 <w:rStyle w:val="Hyperlink"/>
@@ -784,7 +784,7 @@
                 <w:noProof/>
                 <w:webHidden/>
               </w:rPr>
-              <w:instrText xml:space="preserve"> PAGEREF _Toc422132626 \h </w:instrText>
+              <w:instrText xml:space="preserve"> PAGEREF _Toc425160974 \h </w:instrText>
             </w:r>
             <w:r>
               <w:rPr>
@@ -827,7 +827,7 @@
               <w:noProof/>
             </w:rPr>
           </w:pPr>
-          <w:hyperlink w:anchor="_Toc422132627" w:history="1">
+          <w:hyperlink w:anchor="_Toc425160975" w:history="1">
             <w:r>
               <w:rPr>
                 <w:rStyle w:val="Hyperlink"/>
@@ -849,6 +849,8 @@
               </w:rPr>
               <w:t>Use Case Attributes</w:t>
             </w:r>
+            <w:bookmarkStart w:id="0" w:name="_GoBack"/>
+            <w:bookmarkEnd w:id="0"/>
             <w:r>
               <w:rPr>
                 <w:noProof/>
@@ -868,7 +870,7 @@
                 <w:noProof/>
                 <w:webHidden/>
               </w:rPr>
-              <w:instrText xml:space="preserve"> PAGEREF _Toc422132627 \h </w:instrText>
+              <w:instrText xml:space="preserve"> PAGEREF _Toc425160975 \h </w:instrText>
             </w:r>
             <w:r>
               <w:rPr>
@@ -911,7 +913,7 @@
               <w:noProof/>
             </w:rPr>
           </w:pPr>
-          <w:hyperlink w:anchor="_Toc422132628" w:history="1">
+          <w:hyperlink w:anchor="_Toc425160976" w:history="1">
             <w:r>
               <w:rPr>
                 <w:rStyle w:val="Hyperlink"/>
@@ -952,7 +954,7 @@
                 <w:noProof/>
                 <w:webHidden/>
               </w:rPr>
-              <w:instrText xml:space="preserve"> PAGEREF _Toc422132628 \h </w:instrText>
+              <w:instrText xml:space="preserve"> PAGEREF _Toc425160976 \h </w:instrText>
             </w:r>
             <w:r>
               <w:rPr>
@@ -995,7 +997,7 @@
               <w:noProof/>
             </w:rPr>
           </w:pPr>
-          <w:hyperlink w:anchor="_Toc422132629" w:history="1">
+          <w:hyperlink w:anchor="_Toc425160977" w:history="1">
             <w:r>
               <w:rPr>
                 <w:rStyle w:val="Hyperlink"/>
@@ -1036,7 +1038,7 @@
                 <w:noProof/>
                 <w:webHidden/>
               </w:rPr>
-              <w:instrText xml:space="preserve"> PAGEREF _Toc422132629 \h </w:instrText>
+              <w:instrText xml:space="preserve"> PAGEREF _Toc425160977 \h </w:instrText>
             </w:r>
             <w:r>
               <w:rPr>
@@ -1079,7 +1081,7 @@
               <w:noProof/>
             </w:rPr>
           </w:pPr>
-          <w:hyperlink w:anchor="_Toc422132630" w:history="1">
+          <w:hyperlink w:anchor="_Toc425160978" w:history="1">
             <w:r>
               <w:rPr>
                 <w:rStyle w:val="Hyperlink"/>
@@ -1120,7 +1122,7 @@
                 <w:noProof/>
                 <w:webHidden/>
               </w:rPr>
-              <w:instrText xml:space="preserve"> PAGEREF _Toc422132630 \h </w:instrText>
+              <w:instrText xml:space="preserve"> PAGEREF _Toc425160978 \h </w:instrText>
             </w:r>
             <w:r>
               <w:rPr>
@@ -1162,7 +1164,7 @@
               <w:noProof/>
             </w:rPr>
           </w:pPr>
-          <w:hyperlink w:anchor="_Toc422132631" w:history="1">
+          <w:hyperlink w:anchor="_Toc425160979" w:history="1">
             <w:r>
               <w:rPr>
                 <w:rStyle w:val="Hyperlink"/>
@@ -1203,7 +1205,7 @@
                 <w:noProof/>
                 <w:webHidden/>
               </w:rPr>
-              <w:instrText xml:space="preserve"> PAGEREF _Toc422132631 \h </w:instrText>
+              <w:instrText xml:space="preserve"> PAGEREF _Toc425160979 \h </w:instrText>
             </w:r>
             <w:r>
               <w:rPr>
@@ -1246,7 +1248,7 @@
               <w:noProof/>
             </w:rPr>
           </w:pPr>
-          <w:hyperlink w:anchor="_Toc422132632" w:history="1">
+          <w:hyperlink w:anchor="_Toc425160980" w:history="1">
             <w:r>
               <w:rPr>
                 <w:rStyle w:val="Hyperlink"/>
@@ -1287,7 +1289,7 @@
                 <w:noProof/>
                 <w:webHidden/>
               </w:rPr>
-              <w:instrText xml:space="preserve"> PAGEREF _Toc422132632 \h </w:instrText>
+              <w:instrText xml:space="preserve"> PAGEREF _Toc425160980 \h </w:instrText>
             </w:r>
             <w:r>
               <w:rPr>
@@ -1330,7 +1332,7 @@
               <w:noProof/>
             </w:rPr>
           </w:pPr>
-          <w:hyperlink w:anchor="_Toc422132633" w:history="1">
+          <w:hyperlink w:anchor="_Toc425160981" w:history="1">
             <w:r>
               <w:rPr>
                 <w:rStyle w:val="Hyperlink"/>
@@ -1371,7 +1373,7 @@
                 <w:noProof/>
                 <w:webHidden/>
               </w:rPr>
-              <w:instrText xml:space="preserve"> PAGEREF _Toc422132633 \h </w:instrText>
+              <w:instrText xml:space="preserve"> PAGEREF _Toc425160981 \h </w:instrText>
             </w:r>
             <w:r>
               <w:rPr>
@@ -1414,7 +1416,7 @@
               <w:noProof/>
             </w:rPr>
           </w:pPr>
-          <w:hyperlink w:anchor="_Toc422132634" w:history="1">
+          <w:hyperlink w:anchor="_Toc425160982" w:history="1">
             <w:r>
               <w:rPr>
                 <w:rStyle w:val="Hyperlink"/>
@@ -1455,7 +1457,7 @@
                 <w:noProof/>
                 <w:webHidden/>
               </w:rPr>
-              <w:instrText xml:space="preserve"> PAGEREF _Toc422132634 \h </w:instrText>
+              <w:instrText xml:space="preserve"> PAGEREF _Toc425160982 \h </w:instrText>
             </w:r>
             <w:r>
               <w:rPr>
@@ -1498,7 +1500,7 @@
               <w:noProof/>
             </w:rPr>
           </w:pPr>
-          <w:hyperlink w:anchor="_Toc422132635" w:history="1">
+          <w:hyperlink w:anchor="_Toc425160983" w:history="1">
             <w:r>
               <w:rPr>
                 <w:rStyle w:val="Hyperlink"/>
@@ -1539,7 +1541,7 @@
                 <w:noProof/>
                 <w:webHidden/>
               </w:rPr>
-              <w:instrText xml:space="preserve"> PAGEREF _Toc422132635 \h </w:instrText>
+              <w:instrText xml:space="preserve"> PAGEREF _Toc425160983 \h </w:instrText>
             </w:r>
             <w:r>
               <w:rPr>
@@ -1582,7 +1584,7 @@
               <w:noProof/>
             </w:rPr>
           </w:pPr>
-          <w:hyperlink w:anchor="_Toc422132636" w:history="1">
+          <w:hyperlink w:anchor="_Toc425160984" w:history="1">
             <w:r>
               <w:rPr>
                 <w:rStyle w:val="Hyperlink"/>
@@ -1623,7 +1625,7 @@
                 <w:noProof/>
                 <w:webHidden/>
               </w:rPr>
-              <w:instrText xml:space="preserve"> PAGEREF _Toc422132636 \h </w:instrText>
+              <w:instrText xml:space="preserve"> PAGEREF _Toc425160984 \h </w:instrText>
             </w:r>
             <w:r>
               <w:rPr>
@@ -1666,7 +1668,7 @@
               <w:noProof/>
             </w:rPr>
           </w:pPr>
-          <w:hyperlink w:anchor="_Toc422132637" w:history="1">
+          <w:hyperlink w:anchor="_Toc425160985" w:history="1">
             <w:r>
               <w:rPr>
                 <w:rStyle w:val="Hyperlink"/>
@@ -1707,7 +1709,7 @@
                 <w:noProof/>
                 <w:webHidden/>
               </w:rPr>
-              <w:instrText xml:space="preserve"> PAGEREF _Toc422132637 \h </w:instrText>
+              <w:instrText xml:space="preserve"> PAGEREF _Toc425160985 \h </w:instrText>
             </w:r>
             <w:r>
               <w:rPr>
@@ -1750,7 +1752,7 @@
               <w:noProof/>
             </w:rPr>
           </w:pPr>
-          <w:hyperlink w:anchor="_Toc422132638" w:history="1">
+          <w:hyperlink w:anchor="_Toc425160986" w:history="1">
             <w:r>
               <w:rPr>
                 <w:rStyle w:val="Hyperlink"/>
@@ -1791,7 +1793,7 @@
                 <w:noProof/>
                 <w:webHidden/>
               </w:rPr>
-              <w:instrText xml:space="preserve"> PAGEREF _Toc422132638 \h </w:instrText>
+              <w:instrText xml:space="preserve"> PAGEREF _Toc425160986 \h </w:instrText>
             </w:r>
             <w:r>
               <w:rPr>
@@ -1834,7 +1836,7 @@
               <w:noProof/>
             </w:rPr>
           </w:pPr>
-          <w:hyperlink w:anchor="_Toc422132639" w:history="1">
+          <w:hyperlink w:anchor="_Toc425160987" w:history="1">
             <w:r>
               <w:rPr>
                 <w:rStyle w:val="Hyperlink"/>
@@ -1875,7 +1877,7 @@
                 <w:noProof/>
                 <w:webHidden/>
               </w:rPr>
-              <w:instrText xml:space="preserve"> PAGEREF _Toc422132639 \h </w:instrText>
+              <w:instrText xml:space="preserve"> PAGEREF _Toc425160987 \h </w:instrText>
             </w:r>
             <w:r>
               <w:rPr>
@@ -1918,7 +1920,7 @@
               <w:noProof/>
             </w:rPr>
           </w:pPr>
-          <w:hyperlink w:anchor="_Toc422132640" w:history="1">
+          <w:hyperlink w:anchor="_Toc425160988" w:history="1">
             <w:r>
               <w:rPr>
                 <w:rStyle w:val="Hyperlink"/>
@@ -1959,7 +1961,7 @@
                 <w:noProof/>
                 <w:webHidden/>
               </w:rPr>
-              <w:instrText xml:space="preserve"> PAGEREF _Toc422132640 \h </w:instrText>
+              <w:instrText xml:space="preserve"> PAGEREF _Toc425160988 \h </w:instrText>
             </w:r>
             <w:r>
               <w:rPr>
@@ -2002,7 +2004,7 @@
               <w:noProof/>
             </w:rPr>
           </w:pPr>
-          <w:hyperlink w:anchor="_Toc422132641" w:history="1">
+          <w:hyperlink w:anchor="_Toc425160989" w:history="1">
             <w:r>
               <w:rPr>
                 <w:rStyle w:val="Hyperlink"/>
@@ -2043,7 +2045,7 @@
                 <w:noProof/>
                 <w:webHidden/>
               </w:rPr>
-              <w:instrText xml:space="preserve"> PAGEREF _Toc422132641 \h </w:instrText>
+              <w:instrText xml:space="preserve"> PAGEREF _Toc425160989 \h </w:instrText>
             </w:r>
             <w:r>
               <w:rPr>
@@ -2086,7 +2088,7 @@
               <w:noProof/>
             </w:rPr>
           </w:pPr>
-          <w:hyperlink w:anchor="_Toc422132642" w:history="1">
+          <w:hyperlink w:anchor="_Toc425160990" w:history="1">
             <w:r>
               <w:rPr>
                 <w:rStyle w:val="Hyperlink"/>
@@ -2127,7 +2129,7 @@
                 <w:noProof/>
                 <w:webHidden/>
               </w:rPr>
-              <w:instrText xml:space="preserve"> PAGEREF _Toc422132642 \h </w:instrText>
+              <w:instrText xml:space="preserve"> PAGEREF _Toc425160990 \h </w:instrText>
             </w:r>
             <w:r>
               <w:rPr>
@@ -2204,7 +2206,7 @@
       <w:r>
         <w:fldChar w:fldCharType="separate"/>
       </w:r>
-      <w:hyperlink w:anchor="_Toc422132643" w:history="1">
+      <w:hyperlink w:anchor="_Toc425160991" w:history="1">
         <w:r>
           <w:rPr>
             <w:rStyle w:val="Hyperlink"/>
@@ -2231,7 +2233,7 @@
             <w:noProof/>
             <w:webHidden/>
           </w:rPr>
-          <w:instrText xml:space="preserve"> PAGEREF _Toc422132643 \h </w:instrText>
+          <w:instrText xml:space="preserve"> PAGEREF _Toc425160991 \h </w:instrText>
         </w:r>
         <w:r>
           <w:rPr>
@@ -2273,7 +2275,7 @@
           <w:noProof/>
         </w:rPr>
       </w:pPr>
-      <w:hyperlink w:anchor="_Toc422132644" w:history="1">
+      <w:hyperlink w:anchor="_Toc425160992" w:history="1">
         <w:r>
           <w:rPr>
             <w:rStyle w:val="Hyperlink"/>
@@ -2300,7 +2302,7 @@
             <w:noProof/>
             <w:webHidden/>
           </w:rPr>
-          <w:instrText xml:space="preserve"> PAGEREF _Toc422132644 \h </w:instrText>
+          <w:instrText xml:space="preserve"> PAGEREF _Toc425160992 \h </w:instrText>
         </w:r>
         <w:r>
           <w:rPr>
@@ -2342,7 +2344,7 @@
           <w:noProof/>
         </w:rPr>
       </w:pPr>
-      <w:hyperlink w:anchor="_Toc422132645" w:history="1">
+      <w:hyperlink w:anchor="_Toc425160993" w:history="1">
         <w:r>
           <w:rPr>
             <w:rStyle w:val="Hyperlink"/>
@@ -2369,7 +2371,7 @@
             <w:noProof/>
             <w:webHidden/>
           </w:rPr>
-          <w:instrText xml:space="preserve"> PAGEREF _Toc422132645 \h </w:instrText>
+          <w:instrText xml:space="preserve"> PAGEREF _Toc425160993 \h </w:instrText>
         </w:r>
         <w:r>
           <w:rPr>
@@ -2411,7 +2413,7 @@
           <w:noProof/>
         </w:rPr>
       </w:pPr>
-      <w:hyperlink w:anchor="_Toc422132646" w:history="1">
+      <w:hyperlink w:anchor="_Toc425160994" w:history="1">
         <w:r>
           <w:rPr>
             <w:rStyle w:val="Hyperlink"/>
@@ -2438,7 +2440,7 @@
             <w:noProof/>
             <w:webHidden/>
           </w:rPr>
-          <w:instrText xml:space="preserve"> PAGEREF _Toc422132646 \h </w:instrText>
+          <w:instrText xml:space="preserve"> PAGEREF _Toc425160994 \h </w:instrText>
         </w:r>
         <w:r>
           <w:rPr>
@@ -2480,7 +2482,7 @@
           <w:noProof/>
         </w:rPr>
       </w:pPr>
-      <w:hyperlink w:anchor="_Toc422132647" w:history="1">
+      <w:hyperlink w:anchor="_Toc425160995" w:history="1">
         <w:r>
           <w:rPr>
             <w:rStyle w:val="Hyperlink"/>
@@ -2507,7 +2509,7 @@
             <w:noProof/>
             <w:webHidden/>
           </w:rPr>
-          <w:instrText xml:space="preserve"> PAGEREF _Toc422132647 \h </w:instrText>
+          <w:instrText xml:space="preserve"> PAGEREF _Toc425160995 \h </w:instrText>
         </w:r>
         <w:r>
           <w:rPr>
@@ -2549,7 +2551,7 @@
           <w:noProof/>
         </w:rPr>
       </w:pPr>
-      <w:hyperlink w:anchor="_Toc422132648" w:history="1">
+      <w:hyperlink w:anchor="_Toc425160996" w:history="1">
         <w:r>
           <w:rPr>
             <w:rStyle w:val="Hyperlink"/>
@@ -2576,7 +2578,7 @@
             <w:noProof/>
             <w:webHidden/>
           </w:rPr>
-          <w:instrText xml:space="preserve"> PAGEREF _Toc422132648 \h </w:instrText>
+          <w:instrText xml:space="preserve"> PAGEREF _Toc425160996 \h </w:instrText>
         </w:r>
         <w:r>
           <w:rPr>
@@ -2618,7 +2620,7 @@
           <w:noProof/>
         </w:rPr>
       </w:pPr>
-      <w:hyperlink w:anchor="_Toc422132649" w:history="1">
+      <w:hyperlink w:anchor="_Toc425160997" w:history="1">
         <w:r>
           <w:rPr>
             <w:rStyle w:val="Hyperlink"/>
@@ -2645,7 +2647,7 @@
             <w:noProof/>
             <w:webHidden/>
           </w:rPr>
-          <w:instrText xml:space="preserve"> PAGEREF _Toc422132649 \h </w:instrText>
+          <w:instrText xml:space="preserve"> PAGEREF _Toc425160997 \h </w:instrText>
         </w:r>
         <w:r>
           <w:rPr>
@@ -2687,7 +2689,7 @@
           <w:noProof/>
         </w:rPr>
       </w:pPr>
-      <w:hyperlink w:anchor="_Toc422132650" w:history="1">
+      <w:hyperlink w:anchor="_Toc425160998" w:history="1">
         <w:r>
           <w:rPr>
             <w:rStyle w:val="Hyperlink"/>
@@ -2714,7 +2716,7 @@
             <w:noProof/>
             <w:webHidden/>
           </w:rPr>
-          <w:instrText xml:space="preserve"> PAGEREF _Toc422132650 \h </w:instrText>
+          <w:instrText xml:space="preserve"> PAGEREF _Toc425160998 \h </w:instrText>
         </w:r>
         <w:r>
           <w:rPr>
@@ -2756,7 +2758,7 @@
           <w:noProof/>
         </w:rPr>
       </w:pPr>
-      <w:hyperlink w:anchor="_Toc422132651" w:history="1">
+      <w:hyperlink w:anchor="_Toc425160999" w:history="1">
         <w:r>
           <w:rPr>
             <w:rStyle w:val="Hyperlink"/>
@@ -2783,7 +2785,7 @@
             <w:noProof/>
             <w:webHidden/>
           </w:rPr>
-          <w:instrText xml:space="preserve"> PAGEREF _Toc422132651 \h </w:instrText>
+          <w:instrText xml:space="preserve"> PAGEREF _Toc425160999 \h </w:instrText>
         </w:r>
         <w:r>
           <w:rPr>
@@ -2825,7 +2827,7 @@
           <w:noProof/>
         </w:rPr>
       </w:pPr>
-      <w:hyperlink w:anchor="_Toc422132652" w:history="1">
+      <w:hyperlink w:anchor="_Toc425161000" w:history="1">
         <w:r>
           <w:rPr>
             <w:rStyle w:val="Hyperlink"/>
@@ -2852,7 +2854,76 @@
             <w:noProof/>
             <w:webHidden/>
           </w:rPr>
-          <w:instrText xml:space="preserve"> PAGEREF _Toc422132652 \h </w:instrText>
+          <w:instrText xml:space="preserve"> PAGEREF _Toc425161000 \h </w:instrText>
+        </w:r>
+        <w:r>
+          <w:rPr>
+            <w:noProof/>
+            <w:webHidden/>
+          </w:rPr>
+        </w:r>
+        <w:r>
+          <w:rPr>
+            <w:noProof/>
+            <w:webHidden/>
+          </w:rPr>
+          <w:fldChar w:fldCharType="separate"/>
+        </w:r>
+        <w:r>
+          <w:rPr>
+            <w:noProof/>
+            <w:webHidden/>
+          </w:rPr>
+          <w:t>15</w:t>
+        </w:r>
+        <w:r>
+          <w:rPr>
+            <w:noProof/>
+            <w:webHidden/>
+          </w:rPr>
+          <w:fldChar w:fldCharType="end"/>
+        </w:r>
+      </w:hyperlink>
+    </w:p>
+    <w:p>
+      <w:pPr>
+        <w:pStyle w:val="TableofFigures"/>
+        <w:tabs>
+          <w:tab w:val="right" w:leader="dot" w:pos="9350"/>
+        </w:tabs>
+        <w:rPr>
+          <w:rFonts w:eastAsiaTheme="minorEastAsia"/>
+          <w:noProof/>
+        </w:rPr>
+      </w:pPr>
+      <w:hyperlink w:anchor="_Toc425161001" w:history="1">
+        <w:r>
+          <w:rPr>
+            <w:rStyle w:val="Hyperlink"/>
+            <w:noProof/>
+          </w:rPr>
+          <w:t>Figure 11: Categorize Requirements</w:t>
+        </w:r>
+        <w:r>
+          <w:rPr>
+            <w:noProof/>
+            <w:webHidden/>
+          </w:rPr>
+          <w:tab/>
+        </w:r>
+        <w:r>
+          <w:rPr>
+            <w:noProof/>
+            <w:webHidden/>
+          </w:rPr>
+          <w:fldChar w:fldCharType="begin"/>
+        </w:r>
+        <w:r>
+          <w:rPr>
+            <w:noProof/>
+            <w:webHidden/>
+          </w:rPr>
+          <w:instrText xml:space="preserve"> PAGEREF _Toc425161001 \h </w:instrText>
         </w:r>
         <w:r>
           <w:rPr>
@@ -2894,76 +2965,7 @@
           <w:noProof/>
         </w:rPr>
       </w:pPr>
-      <w:hyperlink w:anchor="_Toc422132653" w:history="1">
-        <w:r>
-          <w:rPr>
-            <w:rStyle w:val="Hyperlink"/>
-            <w:noProof/>
-          </w:rPr>
-          <w:t>Figure 11: Categorize Requirements</w:t>
-        </w:r>
-        <w:r>
-          <w:rPr>
-            <w:noProof/>
-            <w:webHidden/>
-          </w:rPr>
-          <w:tab/>
-        </w:r>
-        <w:r>
-          <w:rPr>
-            <w:noProof/>
-            <w:webHidden/>
-          </w:rPr>
-          <w:fldChar w:fldCharType="begin"/>
-        </w:r>
-        <w:r>
-          <w:rPr>
-            <w:noProof/>
-            <w:webHidden/>
-          </w:rPr>
-          <w:instrText xml:space="preserve"> PAGEREF _Toc422132653 \h </w:instrText>
-        </w:r>
-        <w:r>
-          <w:rPr>
-            <w:noProof/>
-            <w:webHidden/>
-          </w:rPr>
-        </w:r>
-        <w:r>
-          <w:rPr>
-            <w:noProof/>
-            <w:webHidden/>
-          </w:rPr>
-          <w:fldChar w:fldCharType="separate"/>
-        </w:r>
-        <w:r>
-          <w:rPr>
-            <w:noProof/>
-            <w:webHidden/>
-          </w:rPr>
-          <w:t>16</w:t>
-        </w:r>
-        <w:r>
-          <w:rPr>
-            <w:noProof/>
-            <w:webHidden/>
-          </w:rPr>
-          <w:fldChar w:fldCharType="end"/>
-        </w:r>
-      </w:hyperlink>
-    </w:p>
-    <w:p>
-      <w:pPr>
-        <w:pStyle w:val="TableofFigures"/>
-        <w:tabs>
-          <w:tab w:val="right" w:leader="dot" w:pos="9350"/>
-        </w:tabs>
-        <w:rPr>
-          <w:rFonts w:eastAsiaTheme="minorEastAsia"/>
-          <w:noProof/>
-        </w:rPr>
-      </w:pPr>
-      <w:hyperlink w:anchor="_Toc422132654" w:history="1">
+      <w:hyperlink w:anchor="_Toc425161002" w:history="1">
         <w:r>
           <w:rPr>
             <w:rStyle w:val="Hyperlink"/>
@@ -2990,7 +2992,7 @@
             <w:noProof/>
             <w:webHidden/>
           </w:rPr>
-          <w:instrText xml:space="preserve"> PAGEREF _Toc422132654 \h </w:instrText>
+          <w:instrText xml:space="preserve"> PAGEREF _Toc425161002 \h </w:instrText>
         </w:r>
         <w:r>
           <w:rPr>
@@ -3065,7 +3067,7 @@
       <w:r>
         <w:fldChar w:fldCharType="separate"/>
       </w:r>
-      <w:hyperlink w:anchor="_Toc422132655" w:history="1">
+      <w:hyperlink w:anchor="_Toc425161003" w:history="1">
         <w:r>
           <w:rPr>
             <w:rStyle w:val="Hyperlink"/>
@@ -3092,7 +3094,7 @@
             <w:noProof/>
             <w:webHidden/>
           </w:rPr>
-          <w:instrText xml:space="preserve"> PAGEREF _Toc422132655 \h </w:instrText>
+          <w:instrText xml:space="preserve"> PAGEREF _Toc425161003 \h </w:instrText>
         </w:r>
         <w:r>
           <w:rPr>
@@ -3134,7 +3136,7 @@
           <w:noProof/>
         </w:rPr>
       </w:pPr>
-      <w:hyperlink w:anchor="_Toc422132656" w:history="1">
+      <w:hyperlink w:anchor="_Toc425161004" w:history="1">
         <w:r>
           <w:rPr>
             <w:rStyle w:val="Hyperlink"/>
@@ -3161,7 +3163,7 @@
             <w:noProof/>
             <w:webHidden/>
           </w:rPr>
-          <w:instrText xml:space="preserve"> PAGEREF _Toc422132656 \h </w:instrText>
+          <w:instrText xml:space="preserve"> PAGEREF _Toc425161004 \h </w:instrText>
         </w:r>
         <w:r>
           <w:rPr>
@@ -3203,7 +3205,7 @@
           <w:noProof/>
         </w:rPr>
       </w:pPr>
-      <w:hyperlink w:anchor="_Toc422132657" w:history="1">
+      <w:hyperlink w:anchor="_Toc425161005" w:history="1">
         <w:r>
           <w:rPr>
             <w:rStyle w:val="Hyperlink"/>
@@ -3230,7 +3232,7 @@
             <w:noProof/>
             <w:webHidden/>
           </w:rPr>
-          <w:instrText xml:space="preserve"> PAGEREF _Toc422132657 \h </w:instrText>
+          <w:instrText xml:space="preserve"> PAGEREF _Toc425161005 \h </w:instrText>
         </w:r>
         <w:r>
           <w:rPr>
@@ -3267,7 +3269,7 @@
         <w:pageBreakBefore/>
         <w:numPr>
           <w:ilvl w:val="0"/>
-          <w:numId w:val="11"/>
+          <w:numId w:val="18"/>
         </w:numPr>
       </w:pPr>
       <w:r>
@@ -3279,13 +3281,11 @@
         <w:lastRenderedPageBreak/>
         <w:fldChar w:fldCharType="end"/>
       </w:r>
-      <w:bookmarkStart w:id="0" w:name="_Toc488"/>
+      <w:bookmarkStart w:id="1" w:name="_Toc98"/>
       <w:r>
         <w:t xml:space="preserve"> </w:t>
       </w:r>
-      <w:bookmarkStart w:id="1" w:name="_Toc146"/>
-      <w:bookmarkStart w:id="2" w:name="_Toc422132621"/>
-      <w:bookmarkEnd w:id="0"/>
+      <w:bookmarkStart w:id="2" w:name="_Toc425160969"/>
       <w:r>
         <w:t>Introduction</w:t>
       </w:r>
@@ -3297,11 +3297,11 @@
         <w:pStyle w:val="Heading2"/>
         <w:numPr>
           <w:ilvl w:val="1"/>
-          <w:numId w:val="11"/>
+          <w:numId w:val="18"/>
         </w:numPr>
       </w:pPr>
-      <w:bookmarkStart w:id="3" w:name="_Toc147"/>
-      <w:bookmarkStart w:id="4" w:name="_Toc422132622"/>
+      <w:bookmarkStart w:id="3" w:name="_Toc99"/>
+      <w:bookmarkStart w:id="4" w:name="_Toc425160970"/>
       <w:r>
         <w:t>Intent</w:t>
       </w:r>
@@ -3322,11 +3322,11 @@
         <w:pStyle w:val="Heading2"/>
         <w:numPr>
           <w:ilvl w:val="1"/>
-          <w:numId w:val="11"/>
+          <w:numId w:val="18"/>
         </w:numPr>
       </w:pPr>
-      <w:bookmarkStart w:id="5" w:name="_Toc148"/>
-      <w:bookmarkStart w:id="6" w:name="_Toc422132623"/>
+      <w:bookmarkStart w:id="5" w:name="_Toc100"/>
+      <w:bookmarkStart w:id="6" w:name="_Toc425160971"/>
       <w:r>
         <w:t>Assumptions</w:t>
       </w:r>
@@ -3363,11 +3363,11 @@
         <w:pStyle w:val="Heading1"/>
         <w:numPr>
           <w:ilvl w:val="0"/>
-          <w:numId w:val="11"/>
+          <w:numId w:val="18"/>
         </w:numPr>
       </w:pPr>
-      <w:bookmarkStart w:id="7" w:name="_Toc149"/>
-      <w:bookmarkStart w:id="8" w:name="_Toc422132624"/>
+      <w:bookmarkStart w:id="7" w:name="_Toc101"/>
+      <w:bookmarkStart w:id="8" w:name="_Toc425160972"/>
       <w:r>
         <w:t>Context</w:t>
       </w:r>
@@ -3394,16 +3394,15 @@
       <w:pPr>
         <w:jc w:val="center"/>
       </w:pPr>
-      <w:bookmarkStart w:id="9" w:name="_GoBack"/>
       <w:r>
         <w:rPr>
           <w:noProof/>
         </w:rPr>
         <w:drawing>
-          <wp:inline distT="0" distB="0" distL="0" distR="0" wp14:anchorId="1A5804F1" wp14:editId="3DC25B5B">
+          <wp:inline distT="0" distB="0" distL="0" distR="0" wp14:anchorId="380783FF" wp14:editId="135FA502">
             <wp:extent cx="5646420" cy="4111654"/>
             <wp:effectExtent l="19050" t="0" r="0" b="0"/>
-            <wp:docPr id="51" name="GUID 6b333c0f-624b-401e-bcf2-e59ea05cc4b3.emf" descr="C:\Users\John\Documents\SystemModeling\RhapsodyAdd-ins\DocGen/figures/GUID 6b333c0f-624b-401e-bcf2-e59ea05cc4b3.emf"/>
+            <wp:docPr id="31" name="GUID 6b333c0f-624b-401e-bcf2-e59ea05cc4b3.emf" descr="C:\Users\John\Documents\SystemModeling\RhapsodyAdd-ins\DocGen/figures/GUID 6b333c0f-624b-401e-bcf2-e59ea05cc4b3.emf"/>
             <wp:cNvGraphicFramePr>
               <a:graphicFrameLocks xmlns:a="http://schemas.openxmlformats.org/drawingml/2006/main" noChangeAspect="1"/>
             </wp:cNvGraphicFramePr>
@@ -3411,7 +3410,7 @@
               <a:graphicData uri="http://schemas.openxmlformats.org/drawingml/2006/picture">
                 <pic:pic xmlns:pic="http://schemas.openxmlformats.org/drawingml/2006/picture">
                   <pic:nvPicPr>
-                    <pic:cNvPr id="51" name="GUID 6b333c0f-624b-401e-bcf2-e59ea05cc4b3.emf" descr="C:\Users\John\Documents\SystemModeling\RhapsodyAdd-ins\DocGen/figures/GUID 6b333c0f-624b-401e-bcf2-e59ea05cc4b3.emf"/>
+                    <pic:cNvPr id="31" name="GUID 6b333c0f-624b-401e-bcf2-e59ea05cc4b3.emf" descr="C:\Users\John\Documents\SystemModeling\RhapsodyAdd-ins\DocGen/figures/GUID 6b333c0f-624b-401e-bcf2-e59ea05cc4b3.emf"/>
                     <pic:cNvPicPr>
                       <a:picLocks noChangeAspect="1" noChangeArrowheads="1"/>
                     </pic:cNvPicPr>
@@ -3445,14 +3444,13 @@
           </wp:inline>
         </w:drawing>
       </w:r>
-      <w:bookmarkEnd w:id="9"/>
     </w:p>
     <w:p>
       <w:pPr>
         <w:pStyle w:val="Caption"/>
       </w:pPr>
-      <w:bookmarkStart w:id="10" w:name="_Toc150"/>
-      <w:bookmarkStart w:id="11" w:name="_Toc422132643"/>
+      <w:bookmarkStart w:id="9" w:name="_Toc102"/>
+      <w:bookmarkStart w:id="10" w:name="_Toc425160991"/>
       <w:r>
         <w:t xml:space="preserve">Figure </w:t>
       </w:r>
@@ -3477,56 +3475,56 @@
       <w:r>
         <w:t>: Systems Engineering Workflow Use Case Context</w:t>
       </w:r>
+      <w:bookmarkEnd w:id="9"/>
       <w:bookmarkEnd w:id="10"/>
-      <w:bookmarkEnd w:id="11"/>
     </w:p>
     <w:p>
       <w:pPr>
         <w:pStyle w:val="Heading1"/>
         <w:numPr>
           <w:ilvl w:val="0"/>
-          <w:numId w:val="11"/>
+          <w:numId w:val="18"/>
         </w:numPr>
       </w:pPr>
-      <w:bookmarkStart w:id="12" w:name="_Toc151"/>
-      <w:bookmarkStart w:id="13" w:name="_Toc422132625"/>
+      <w:bookmarkStart w:id="11" w:name="_Toc103"/>
+      <w:bookmarkStart w:id="12" w:name="_Toc425160973"/>
       <w:r>
         <w:t>Items to Review</w:t>
       </w:r>
+      <w:bookmarkEnd w:id="11"/>
       <w:bookmarkEnd w:id="12"/>
-      <w:bookmarkEnd w:id="13"/>
     </w:p>
     <w:p>
       <w:pPr>
         <w:pStyle w:val="Heading2"/>
         <w:numPr>
           <w:ilvl w:val="1"/>
-          <w:numId w:val="11"/>
+          <w:numId w:val="18"/>
         </w:numPr>
       </w:pPr>
-      <w:bookmarkStart w:id="14" w:name="_Toc152"/>
-      <w:bookmarkStart w:id="15" w:name="_Toc422132626"/>
+      <w:bookmarkStart w:id="13" w:name="_Toc104"/>
+      <w:bookmarkStart w:id="14" w:name="_Toc425160974"/>
       <w:r>
         <w:t>"Evaluate System Safety" Use Case</w:t>
       </w:r>
+      <w:bookmarkEnd w:id="13"/>
       <w:bookmarkEnd w:id="14"/>
-      <w:bookmarkEnd w:id="15"/>
     </w:p>
     <w:p>
       <w:pPr>
         <w:pStyle w:val="Heading3"/>
         <w:numPr>
           <w:ilvl w:val="2"/>
-          <w:numId w:val="11"/>
+          <w:numId w:val="18"/>
         </w:numPr>
       </w:pPr>
-      <w:bookmarkStart w:id="16" w:name="_Toc153"/>
-      <w:bookmarkStart w:id="17" w:name="_Toc422132627"/>
+      <w:bookmarkStart w:id="15" w:name="_Toc105"/>
+      <w:bookmarkStart w:id="16" w:name="_Toc425160975"/>
       <w:r>
         <w:t>Use Case Attributes</w:t>
       </w:r>
+      <w:bookmarkEnd w:id="15"/>
       <w:bookmarkEnd w:id="16"/>
-      <w:bookmarkEnd w:id="17"/>
     </w:p>
     <w:p>
       <w:r>
@@ -3552,17 +3550,17 @@
         <w:pStyle w:val="Heading3"/>
         <w:numPr>
           <w:ilvl w:val="2"/>
-          <w:numId w:val="11"/>
+          <w:numId w:val="18"/>
         </w:numPr>
       </w:pPr>
-      <w:bookmarkStart w:id="18" w:name="_Toc154"/>
-      <w:bookmarkStart w:id="19" w:name="_Toc422132628"/>
+      <w:bookmarkStart w:id="17" w:name="_Toc106"/>
+      <w:bookmarkStart w:id="18" w:name="_Toc425160976"/>
       <w:r>
         <w:lastRenderedPageBreak/>
         <w:t>Use Case Description</w:t>
       </w:r>
+      <w:bookmarkEnd w:id="17"/>
       <w:bookmarkEnd w:id="18"/>
-      <w:bookmarkEnd w:id="19"/>
     </w:p>
     <w:p>
       <w:r>
@@ -3572,7 +3570,7 @@
         <w:t>Goal -</w:t>
       </w:r>
       <w:r>
-        <w:t xml:space="preserve"> The goal of this workflow use case is to evaluate the system for safety related hazards and derive a plan to mitigate these risks.  </w:t>
+        <w:t xml:space="preserve"> The goal of this workflow use case is to evaluate the system for safety related hazards and derive a plan to mitigate these risks. </w:t>
       </w:r>
     </w:p>
     <w:p>
@@ -3580,7 +3578,18 @@
         <w:rPr>
           <w:b/>
         </w:rPr>
-        <w:t xml:space="preserve">Primary Actor </w:t>
+        <w:t>Primary Actor -</w:t>
+      </w:r>
+      <w:r>
+        <w:t xml:space="preserve"> Safety SysEng</w:t>
+      </w:r>
+    </w:p>
+    <w:p>
+      <w:r>
+        <w:rPr>
+          <w:b/>
+        </w:rPr>
+        <w:t xml:space="preserve">Secondary Actors </w:t>
       </w:r>
       <w:r>
         <w:rPr>
@@ -3588,13 +3597,56 @@
         </w:rPr>
         <w:t>–</w:t>
       </w:r>
+      <w:r>
+        <w:t xml:space="preserve"> </w:t>
+      </w:r>
     </w:p>
     <w:p>
       <w:r>
         <w:rPr>
           <w:b/>
         </w:rPr>
-        <w:t xml:space="preserve">Secondary Actors </w:t>
+        <w:t>Preconditions -</w:t>
+      </w:r>
+      <w:r>
+        <w:cr/>
+        <w:t>1.</w:t>
+      </w:r>
+      <w:r>
+        <w:tab/>
+        <w:t xml:space="preserve"> The following Use Cases have been initiated and are at least at a reasonable level of maturity;</w:t>
+      </w:r>
+    </w:p>
+    <w:p>
+      <w:r>
+        <w:tab/>
+        <w:t>-</w:t>
+      </w:r>
+      <w:r>
+        <w:tab/>
+        <w:t xml:space="preserve"> Analyze Stakeholders Needs </w:t>
+      </w:r>
+    </w:p>
+    <w:p>
+      <w:r>
+        <w:tab/>
+        <w:t>-</w:t>
+      </w:r>
+      <w:r>
+        <w:tab/>
+        <w:t xml:space="preserve"> Derive System Requirements</w:t>
+      </w:r>
+      <w:r>
+        <w:cr/>
+      </w:r>
+      <w:r>
+        <w:cr/>
+      </w:r>
+      <w:r>
+        <w:rPr>
+          <w:b/>
+        </w:rPr>
+        <w:t xml:space="preserve">Activity </w:t>
       </w:r>
       <w:r>
         <w:rPr>
@@ -3605,205 +3657,38 @@
     </w:p>
     <w:p>
       <w:pPr>
-        <w:spacing w:after="0"/>
-        <w:rPr>
-          <w:ins w:id="20" w:author="John Watson" w:date="2015-06-22T09:29:00Z"/>
-          <w:b/>
-        </w:rPr>
-        <w:pPrChange w:id="21" w:author="John Watson" w:date="2015-06-22T09:29:00Z">
-          <w:pPr/>
-        </w:pPrChange>
-      </w:pPr>
-      <w:r>
-        <w:rPr>
-          <w:b/>
-        </w:rPr>
-        <w:t xml:space="preserve">Preconditions </w:t>
-      </w:r>
-      <w:r>
-        <w:rPr>
-          <w:b/>
-        </w:rPr>
-        <w:t>–</w:t>
-      </w:r>
-      <w:ins w:id="22" w:author="John Watson" w:date="2015-06-22T09:24:00Z">
-        <w:r>
-          <w:rPr>
-            <w:b/>
-          </w:rPr>
-          <w:t xml:space="preserve"> </w:t>
-        </w:r>
-      </w:ins>
-    </w:p>
-    <w:p>
-      <w:pPr>
         <w:pStyle w:val="ListParagraph"/>
         <w:numPr>
           <w:ilvl w:val="0"/>
-          <w:numId w:val="16"/>
+          <w:numId w:val="19"/>
         </w:numPr>
-        <w:spacing w:after="0"/>
-        <w:rPr>
-          <w:ins w:id="23" w:author="John Watson" w:date="2015-06-22T09:27:00Z"/>
-          <w:b/>
-          <w:rPrChange w:id="24" w:author="John Watson" w:date="2015-06-22T09:29:00Z">
-            <w:rPr>
-              <w:ins w:id="25" w:author="John Watson" w:date="2015-06-22T09:27:00Z"/>
-            </w:rPr>
-          </w:rPrChange>
-        </w:rPr>
-        <w:pPrChange w:id="26" w:author="John Watson" w:date="2015-06-22T09:29:00Z">
-          <w:pPr/>
-        </w:pPrChange>
-      </w:pPr>
-      <w:ins w:id="27" w:author="John Watson" w:date="2015-06-22T09:29:00Z">
-        <w:r>
-          <w:rPr>
-            <w:b/>
-          </w:rPr>
-          <w:t xml:space="preserve"> </w:t>
-        </w:r>
-      </w:ins>
-      <w:ins w:id="28" w:author="John Watson" w:date="2015-06-22T09:27:00Z">
-        <w:r>
-          <w:rPr>
-            <w:b/>
-            <w:rPrChange w:id="29" w:author="John Watson" w:date="2015-06-22T09:29:00Z">
-              <w:rPr/>
-            </w:rPrChange>
-          </w:rPr>
-          <w:t>The following Use Cases have been initiated</w:t>
-        </w:r>
-      </w:ins>
-      <w:ins w:id="30" w:author="John Watson" w:date="2015-06-22T09:31:00Z">
-        <w:r>
-          <w:rPr>
-            <w:b/>
-          </w:rPr>
-          <w:t xml:space="preserve"> and are at least at a </w:t>
-        </w:r>
-      </w:ins>
-      <w:ins w:id="31" w:author="John Watson" w:date="2015-06-22T09:32:00Z">
-        <w:r>
-          <w:rPr>
-            <w:b/>
-          </w:rPr>
-          <w:t>reasonable</w:t>
-        </w:r>
-      </w:ins>
-      <w:ins w:id="32" w:author="John Watson" w:date="2015-06-22T09:31:00Z">
-        <w:r>
-          <w:rPr>
-            <w:b/>
-          </w:rPr>
-          <w:t xml:space="preserve"> </w:t>
-        </w:r>
-      </w:ins>
-      <w:ins w:id="33" w:author="John Watson" w:date="2015-06-22T09:32:00Z">
-        <w:r>
-          <w:rPr>
-            <w:b/>
-          </w:rPr>
-          <w:t>level of maturity</w:t>
-        </w:r>
-      </w:ins>
-      <w:ins w:id="34" w:author="John Watson" w:date="2015-06-22T09:27:00Z">
-        <w:r>
-          <w:rPr>
-            <w:b/>
-            <w:rPrChange w:id="35" w:author="John Watson" w:date="2015-06-22T09:29:00Z">
-              <w:rPr/>
-            </w:rPrChange>
-          </w:rPr>
-          <w:t>;</w:t>
-        </w:r>
-      </w:ins>
+      </w:pPr>
+      <w:r>
+        <w:t>Identify applicable safety standards</w:t>
+      </w:r>
     </w:p>
     <w:p>
       <w:pPr>
         <w:pStyle w:val="ListParagraph"/>
         <w:numPr>
           <w:ilvl w:val="0"/>
-          <w:numId w:val="17"/>
+          <w:numId w:val="19"/>
         </w:numPr>
-        <w:spacing w:after="0"/>
-        <w:rPr>
-          <w:ins w:id="36" w:author="John Watson" w:date="2015-06-22T09:28:00Z"/>
-          <w:b/>
-          <w:rPrChange w:id="37" w:author="John Watson" w:date="2015-06-22T09:29:00Z">
-            <w:rPr>
-              <w:ins w:id="38" w:author="John Watson" w:date="2015-06-22T09:28:00Z"/>
-            </w:rPr>
-          </w:rPrChange>
-        </w:rPr>
-        <w:pPrChange w:id="39" w:author="John Watson" w:date="2015-06-22T09:29:00Z">
-          <w:pPr/>
-        </w:pPrChange>
-      </w:pPr>
-      <w:ins w:id="40" w:author="John Watson" w:date="2015-06-22T09:29:00Z">
-        <w:r>
-          <w:rPr>
-            <w:b/>
-          </w:rPr>
-          <w:t xml:space="preserve"> </w:t>
-        </w:r>
-      </w:ins>
-      <w:ins w:id="41" w:author="John Watson" w:date="2015-06-22T09:28:00Z">
-        <w:r>
-          <w:rPr>
-            <w:b/>
-            <w:rPrChange w:id="42" w:author="John Watson" w:date="2015-06-22T09:29:00Z">
-              <w:rPr/>
-            </w:rPrChange>
-          </w:rPr>
-          <w:t xml:space="preserve">Analyze Stakeholders Needs </w:t>
-        </w:r>
-      </w:ins>
+      </w:pPr>
+      <w:r>
+        <w:t>Identify Safety Hazards undesired events and their causes</w:t>
+      </w:r>
     </w:p>
     <w:p>
       <w:pPr>
         <w:pStyle w:val="ListParagraph"/>
         <w:numPr>
           <w:ilvl w:val="0"/>
-          <w:numId w:val="17"/>
+          <w:numId w:val="19"/>
         </w:numPr>
-        <w:spacing w:after="0"/>
-        <w:pPrChange w:id="43" w:author="John Watson" w:date="2015-06-22T09:29:00Z">
-          <w:pPr/>
-        </w:pPrChange>
-      </w:pPr>
-      <w:ins w:id="44" w:author="John Watson" w:date="2015-06-22T09:29:00Z">
-        <w:r>
-          <w:rPr>
-            <w:b/>
-          </w:rPr>
-          <w:t xml:space="preserve"> </w:t>
-        </w:r>
-      </w:ins>
-      <w:ins w:id="45" w:author="John Watson" w:date="2015-06-22T09:28:00Z">
-        <w:r>
-          <w:rPr>
-            <w:b/>
-            <w:rPrChange w:id="46" w:author="John Watson" w:date="2015-06-22T09:29:00Z">
-              <w:rPr/>
-            </w:rPrChange>
-          </w:rPr>
-          <w:t>Derive System Requirements</w:t>
-        </w:r>
-      </w:ins>
-    </w:p>
-    <w:p>
-      <w:r>
-        <w:rPr>
-          <w:b/>
-        </w:rPr>
-        <w:t xml:space="preserve">Activity </w:t>
-      </w:r>
-      <w:r>
-        <w:rPr>
-          <w:b/>
-        </w:rPr>
-        <w:t>–</w:t>
+      </w:pPr>
+      <w:r>
+        <w:t>Determine Risk level of each hazard</w:t>
       </w:r>
     </w:p>
     <w:p>
@@ -3811,11 +3696,11 @@
         <w:pStyle w:val="ListParagraph"/>
         <w:numPr>
           <w:ilvl w:val="0"/>
-          <w:numId w:val="12"/>
+          <w:numId w:val="19"/>
         </w:numPr>
       </w:pPr>
       <w:r>
-        <w:t>Identify applicable safety standards</w:t>
+        <w:t>Analyze Hazard's faults and failures</w:t>
       </w:r>
     </w:p>
     <w:p>
@@ -3823,11 +3708,11 @@
         <w:pStyle w:val="ListParagraph"/>
         <w:numPr>
           <w:ilvl w:val="0"/>
-          <w:numId w:val="12"/>
+          <w:numId w:val="19"/>
         </w:numPr>
       </w:pPr>
       <w:r>
-        <w:t>Identify Safety Hazards undesired events and their causes</w:t>
+        <w:t>Define the Safety Measures</w:t>
       </w:r>
     </w:p>
     <w:p>
@@ -3835,11 +3720,11 @@
         <w:pStyle w:val="ListParagraph"/>
         <w:numPr>
           <w:ilvl w:val="0"/>
-          <w:numId w:val="12"/>
+          <w:numId w:val="19"/>
         </w:numPr>
       </w:pPr>
       <w:r>
-        <w:t>Determine Risk level of each hazard</w:t>
+        <w:t>Create Safety Requirements</w:t>
       </w:r>
     </w:p>
     <w:p>
@@ -3847,11 +3732,11 @@
         <w:pStyle w:val="ListParagraph"/>
         <w:numPr>
           <w:ilvl w:val="0"/>
-          <w:numId w:val="12"/>
+          <w:numId w:val="19"/>
         </w:numPr>
       </w:pPr>
       <w:r>
-        <w:t>Analyze Hazard's faults and failures</w:t>
+        <w:t>Provide traceability from Safety measures to faults and to hazards</w:t>
       </w:r>
     </w:p>
     <w:p>
@@ -3859,11 +3744,11 @@
         <w:pStyle w:val="ListParagraph"/>
         <w:numPr>
           <w:ilvl w:val="0"/>
-          <w:numId w:val="12"/>
+          <w:numId w:val="19"/>
         </w:numPr>
       </w:pPr>
       <w:r>
-        <w:t>Define the Safety Measures</w:t>
+        <w:t xml:space="preserve">Conduct analysis to determine the severity level, the probability of occurrence and assess the level of risk. </w:t>
       </w:r>
     </w:p>
     <w:p>
@@ -3871,11 +3756,91 @@
         <w:pStyle w:val="ListParagraph"/>
         <w:numPr>
           <w:ilvl w:val="0"/>
-          <w:numId w:val="12"/>
+          <w:numId w:val="19"/>
         </w:numPr>
       </w:pPr>
       <w:r>
-        <w:t>Create Safety Requirements</w:t>
+        <w:t xml:space="preserve">Determine if the analysis results are acceptable for use. </w:t>
+      </w:r>
+    </w:p>
+    <w:p>
+      <w:pPr>
+        <w:pStyle w:val="ListParagraph"/>
+        <w:numPr>
+          <w:ilvl w:val="1"/>
+          <w:numId w:val="19"/>
+        </w:numPr>
+      </w:pPr>
+      <w:r>
+        <w:t xml:space="preserve">If it is acceptable, capture these results and show tractability to identified Hazard. </w:t>
+      </w:r>
+    </w:p>
+    <w:p>
+      <w:pPr>
+        <w:pStyle w:val="ListParagraph"/>
+        <w:numPr>
+          <w:ilvl w:val="1"/>
+          <w:numId w:val="19"/>
+        </w:numPr>
+      </w:pPr>
+      <w:r>
+        <w:t>If not, determine best corrective solution to eliminate or minimize the level of risk. This could be by design and/or by procedure/process</w:t>
+      </w:r>
+    </w:p>
+    <w:p>
+      <w:pPr>
+        <w:pStyle w:val="ListParagraph"/>
+        <w:numPr>
+          <w:ilvl w:val="1"/>
+          <w:numId w:val="19"/>
+        </w:numPr>
+      </w:pPr>
+      <w:r>
+        <w:t>Update Model and other information</w:t>
+      </w:r>
+    </w:p>
+    <w:p>
+      <w:pPr>
+        <w:pStyle w:val="ListParagraph"/>
+        <w:numPr>
+          <w:ilvl w:val="2"/>
+          <w:numId w:val="19"/>
+        </w:numPr>
+      </w:pPr>
+      <w:r>
+        <w:t xml:space="preserve">Derive Safety related requirements that address Hazards. </w:t>
+      </w:r>
+    </w:p>
+    <w:p>
+      <w:pPr>
+        <w:pStyle w:val="ListParagraph"/>
+        <w:numPr>
+          <w:ilvl w:val="2"/>
+          <w:numId w:val="19"/>
+        </w:numPr>
+      </w:pPr>
+      <w:r>
+        <w:t>ii.</w:t>
+      </w:r>
+      <w:r>
+        <w:tab/>
+        <w:t>Show how these requirements are satisfied</w:t>
+      </w:r>
+    </w:p>
+    <w:p>
+      <w:pPr>
+        <w:pStyle w:val="ListParagraph"/>
+        <w:numPr>
+          <w:ilvl w:val="2"/>
+          <w:numId w:val="19"/>
+        </w:numPr>
+      </w:pPr>
+      <w:r>
+        <w:t>iii.</w:t>
+      </w:r>
+      <w:r>
+        <w:tab/>
+        <w:t>Show traceability from Hazards to Risk mitigation requirements to system elements satisfying those requirements.</w:t>
       </w:r>
     </w:p>
     <w:p>
@@ -3883,115 +3848,7 @@
         <w:pStyle w:val="ListParagraph"/>
         <w:numPr>
           <w:ilvl w:val="0"/>
-          <w:numId w:val="12"/>
-        </w:numPr>
-      </w:pPr>
-      <w:r>
-        <w:t>Provide traceability from Safety measures to faults and to hazards</w:t>
-      </w:r>
-    </w:p>
-    <w:p>
-      <w:pPr>
-        <w:pStyle w:val="ListParagraph"/>
-        <w:numPr>
-          <w:ilvl w:val="0"/>
-          <w:numId w:val="12"/>
-        </w:numPr>
-      </w:pPr>
-      <w:r>
-        <w:t xml:space="preserve">Conduct analysis to determine the severity level, the probability of occurrence and assess the level of risk. </w:t>
-      </w:r>
-    </w:p>
-    <w:p>
-      <w:pPr>
-        <w:pStyle w:val="ListParagraph"/>
-        <w:numPr>
-          <w:ilvl w:val="0"/>
-          <w:numId w:val="12"/>
-        </w:numPr>
-      </w:pPr>
-      <w:r>
-        <w:t xml:space="preserve">Determine if the analysis results are acceptable for use. </w:t>
-      </w:r>
-    </w:p>
-    <w:p>
-      <w:pPr>
-        <w:pStyle w:val="ListParagraph"/>
-        <w:numPr>
-          <w:ilvl w:val="1"/>
-          <w:numId w:val="12"/>
-        </w:numPr>
-      </w:pPr>
-      <w:r>
-        <w:t xml:space="preserve">If it is acceptable, capture these results and show tractability to identified Hazard. </w:t>
-      </w:r>
-    </w:p>
-    <w:p>
-      <w:pPr>
-        <w:pStyle w:val="ListParagraph"/>
-        <w:numPr>
-          <w:ilvl w:val="1"/>
-          <w:numId w:val="12"/>
-        </w:numPr>
-      </w:pPr>
-      <w:r>
-        <w:t>If not, determine best corrective solution to eliminate or minimize the level of risk. This could be by design and/or by procedure/process</w:t>
-      </w:r>
-    </w:p>
-    <w:p>
-      <w:pPr>
-        <w:pStyle w:val="ListParagraph"/>
-        <w:numPr>
-          <w:ilvl w:val="1"/>
-          <w:numId w:val="12"/>
-        </w:numPr>
-      </w:pPr>
-      <w:r>
-        <w:t>Update Model and other information</w:t>
-      </w:r>
-    </w:p>
-    <w:p>
-      <w:pPr>
-        <w:pStyle w:val="ListParagraph"/>
-        <w:numPr>
-          <w:ilvl w:val="2"/>
-          <w:numId w:val="12"/>
-        </w:numPr>
-      </w:pPr>
-      <w:r>
-        <w:t xml:space="preserve">Derive Safety related requirements that address Hazards. </w:t>
-      </w:r>
-    </w:p>
-    <w:p>
-      <w:pPr>
-        <w:pStyle w:val="ListParagraph"/>
-        <w:numPr>
-          <w:ilvl w:val="2"/>
-          <w:numId w:val="12"/>
-        </w:numPr>
-      </w:pPr>
-      <w:r>
-        <w:t>Show how these requirements are satisfied</w:t>
-      </w:r>
-    </w:p>
-    <w:p>
-      <w:pPr>
-        <w:pStyle w:val="ListParagraph"/>
-        <w:numPr>
-          <w:ilvl w:val="2"/>
-          <w:numId w:val="12"/>
-        </w:numPr>
-      </w:pPr>
-      <w:r>
-        <w:t>Show traceability from Hazards to Risk mitigation requirements to system elements satisfying those requirements.</w:t>
-      </w:r>
-    </w:p>
-    <w:p>
-      <w:pPr>
-        <w:pStyle w:val="ListParagraph"/>
-        <w:numPr>
-          <w:ilvl w:val="0"/>
-          <w:numId w:val="12"/>
+          <w:numId w:val="19"/>
         </w:numPr>
       </w:pPr>
       <w:r>
@@ -4033,7 +3890,7 @@
       </w:r>
       <w:r>
         <w:cr/>
-        <w:t xml:space="preserve">      [7]   Douglas, Bruce: Safety Analysis of UML Models</w:t>
+        <w:t xml:space="preserve">      [7] Douglas, Bruce: Safety Analysis of UML Models</w:t>
       </w:r>
     </w:p>
     <w:p>
@@ -4041,31 +3898,31 @@
         <w:pStyle w:val="Heading3"/>
         <w:numPr>
           <w:ilvl w:val="2"/>
-          <w:numId w:val="11"/>
+          <w:numId w:val="18"/>
         </w:numPr>
       </w:pPr>
-      <w:bookmarkStart w:id="47" w:name="_Toc155"/>
-      <w:bookmarkStart w:id="48" w:name="_Toc422132629"/>
+      <w:bookmarkStart w:id="19" w:name="_Toc107"/>
+      <w:bookmarkStart w:id="20" w:name="_Toc425160977"/>
       <w:r>
         <w:lastRenderedPageBreak/>
         <w:t>Use Case Related Diagrams</w:t>
       </w:r>
-      <w:bookmarkEnd w:id="47"/>
-      <w:bookmarkEnd w:id="48"/>
+      <w:bookmarkEnd w:id="19"/>
+      <w:bookmarkEnd w:id="20"/>
     </w:p>
     <w:p>
       <w:pPr>
         <w:pStyle w:val="Heading4"/>
         <w:numPr>
           <w:ilvl w:val="3"/>
-          <w:numId w:val="11"/>
+          <w:numId w:val="18"/>
         </w:numPr>
       </w:pPr>
-      <w:bookmarkStart w:id="49" w:name="_Toc156"/>
+      <w:bookmarkStart w:id="21" w:name="_Toc108"/>
       <w:r>
         <w:t>Use Case Diagram</w:t>
       </w:r>
-      <w:bookmarkEnd w:id="49"/>
+      <w:bookmarkEnd w:id="21"/>
     </w:p>
     <w:p>
       <w:pPr>
@@ -4076,10 +3933,10 @@
           <w:noProof/>
         </w:rPr>
         <w:drawing>
-          <wp:inline distT="0" distB="0" distL="0" distR="0" wp14:anchorId="643788AC" wp14:editId="41832DCA">
+          <wp:inline distT="0" distB="0" distL="0" distR="0" wp14:anchorId="5749E942" wp14:editId="49867745">
             <wp:extent cx="6219147" cy="7325518"/>
             <wp:effectExtent l="19050" t="0" r="0" b="0"/>
-            <wp:docPr id="52" name="GUID 31336da8-8544-453c-998b-53dbde80990e.emf" descr="C:\Users\John\Documents\SystemModeling\RhapsodyAdd-ins\DocGen/figures/GUID 31336da8-8544-453c-998b-53dbde80990e.emf"/>
+            <wp:docPr id="32" name="GUID 31336da8-8544-453c-998b-53dbde80990e.emf" descr="C:\Users\John\Documents\SystemModeling\RhapsodyAdd-ins\DocGen/figures/GUID 31336da8-8544-453c-998b-53dbde80990e.emf"/>
             <wp:cNvGraphicFramePr>
               <a:graphicFrameLocks xmlns:a="http://schemas.openxmlformats.org/drawingml/2006/main" noChangeAspect="1"/>
             </wp:cNvGraphicFramePr>
@@ -4087,7 +3944,7 @@
               <a:graphicData uri="http://schemas.openxmlformats.org/drawingml/2006/picture">
                 <pic:pic xmlns:pic="http://schemas.openxmlformats.org/drawingml/2006/picture">
                   <pic:nvPicPr>
-                    <pic:cNvPr id="52" name="GUID 31336da8-8544-453c-998b-53dbde80990e.emf" descr="C:\Users\John\Documents\SystemModeling\RhapsodyAdd-ins\DocGen/figures/GUID 31336da8-8544-453c-998b-53dbde80990e.emf"/>
+                    <pic:cNvPr id="32" name="GUID 31336da8-8544-453c-998b-53dbde80990e.emf" descr="C:\Users\John\Documents\SystemModeling\RhapsodyAdd-ins\DocGen/figures/GUID 31336da8-8544-453c-998b-53dbde80990e.emf"/>
                     <pic:cNvPicPr>
                       <a:picLocks noChangeAspect="1" noChangeArrowheads="1"/>
                     </pic:cNvPicPr>
@@ -4126,8 +3983,8 @@
       <w:pPr>
         <w:pStyle w:val="Caption"/>
       </w:pPr>
-      <w:bookmarkStart w:id="50" w:name="_Toc157"/>
-      <w:bookmarkStart w:id="51" w:name="_Toc422132644"/>
+      <w:bookmarkStart w:id="22" w:name="_Toc109"/>
+      <w:bookmarkStart w:id="23" w:name="_Toc425160992"/>
       <w:r>
         <w:t xml:space="preserve">Figure </w:t>
       </w:r>
@@ -4152,37 +4009,37 @@
       <w:r>
         <w:t>: Specialty Engineering</w:t>
       </w:r>
-      <w:bookmarkEnd w:id="50"/>
-      <w:bookmarkEnd w:id="51"/>
+      <w:bookmarkEnd w:id="22"/>
+      <w:bookmarkEnd w:id="23"/>
     </w:p>
     <w:p>
       <w:pPr>
         <w:pStyle w:val="Heading4"/>
         <w:numPr>
           <w:ilvl w:val="3"/>
-          <w:numId w:val="11"/>
+          <w:numId w:val="18"/>
         </w:numPr>
       </w:pPr>
-      <w:bookmarkStart w:id="52" w:name="_Toc158"/>
+      <w:bookmarkStart w:id="24" w:name="_Toc110"/>
       <w:r>
         <w:lastRenderedPageBreak/>
         <w:t>Activity Diagrams</w:t>
       </w:r>
-      <w:bookmarkEnd w:id="52"/>
+      <w:bookmarkEnd w:id="24"/>
     </w:p>
     <w:p>
       <w:pPr>
         <w:pStyle w:val="Heading5"/>
         <w:numPr>
           <w:ilvl w:val="4"/>
-          <w:numId w:val="11"/>
+          <w:numId w:val="18"/>
         </w:numPr>
       </w:pPr>
-      <w:bookmarkStart w:id="53" w:name="_Toc159"/>
+      <w:bookmarkStart w:id="25" w:name="_Toc111"/>
       <w:r>
         <w:t>Evaluate System Safety</w:t>
       </w:r>
-      <w:bookmarkEnd w:id="53"/>
+      <w:bookmarkEnd w:id="25"/>
     </w:p>
     <w:p>
       <w:pPr>
@@ -4193,10 +4050,10 @@
           <w:noProof/>
         </w:rPr>
         <w:drawing>
-          <wp:inline distT="0" distB="0" distL="0" distR="0" wp14:anchorId="60806929" wp14:editId="394F2E60">
+          <wp:inline distT="0" distB="0" distL="0" distR="0" wp14:anchorId="469A7A4B" wp14:editId="2F525C20">
             <wp:extent cx="4987052" cy="7187222"/>
             <wp:effectExtent l="19050" t="0" r="0" b="0"/>
-            <wp:docPr id="53" name="GUID ab7251c2-a812-40be-bc90-446112a2589d.emf" descr="C:\Users\John\Documents\SystemModeling\RhapsodyAdd-ins\DocGen/figures/GUID ab7251c2-a812-40be-bc90-446112a2589d.emf"/>
+            <wp:docPr id="33" name="GUID ab7251c2-a812-40be-bc90-446112a2589d.emf" descr="C:\Users\John\Documents\SystemModeling\RhapsodyAdd-ins\DocGen/figures/GUID ab7251c2-a812-40be-bc90-446112a2589d.emf"/>
             <wp:cNvGraphicFramePr>
               <a:graphicFrameLocks xmlns:a="http://schemas.openxmlformats.org/drawingml/2006/main" noChangeAspect="1"/>
             </wp:cNvGraphicFramePr>
@@ -4204,7 +4061,7 @@
               <a:graphicData uri="http://schemas.openxmlformats.org/drawingml/2006/picture">
                 <pic:pic xmlns:pic="http://schemas.openxmlformats.org/drawingml/2006/picture">
                   <pic:nvPicPr>
-                    <pic:cNvPr id="53" name="GUID ab7251c2-a812-40be-bc90-446112a2589d.emf" descr="C:\Users\John\Documents\SystemModeling\RhapsodyAdd-ins\DocGen/figures/GUID ab7251c2-a812-40be-bc90-446112a2589d.emf"/>
+                    <pic:cNvPr id="33" name="GUID ab7251c2-a812-40be-bc90-446112a2589d.emf" descr="C:\Users\John\Documents\SystemModeling\RhapsodyAdd-ins\DocGen/figures/GUID ab7251c2-a812-40be-bc90-446112a2589d.emf"/>
                     <pic:cNvPicPr>
                       <a:picLocks noChangeAspect="1" noChangeArrowheads="1"/>
                     </pic:cNvPicPr>
@@ -4243,8 +4100,8 @@
       <w:pPr>
         <w:pStyle w:val="Caption"/>
       </w:pPr>
-      <w:bookmarkStart w:id="54" w:name="_Toc160"/>
-      <w:bookmarkStart w:id="55" w:name="_Toc422132645"/>
+      <w:bookmarkStart w:id="26" w:name="_Toc112"/>
+      <w:bookmarkStart w:id="27" w:name="_Toc425160993"/>
       <w:r>
         <w:t xml:space="preserve">Figure </w:t>
       </w:r>
@@ -4269,23 +4126,23 @@
       <w:r>
         <w:t>: Evaluate System Safety</w:t>
       </w:r>
-      <w:bookmarkEnd w:id="54"/>
-      <w:bookmarkEnd w:id="55"/>
+      <w:bookmarkEnd w:id="26"/>
+      <w:bookmarkEnd w:id="27"/>
     </w:p>
     <w:p>
       <w:pPr>
         <w:pStyle w:val="Heading5"/>
         <w:numPr>
           <w:ilvl w:val="4"/>
-          <w:numId w:val="11"/>
+          <w:numId w:val="18"/>
         </w:numPr>
       </w:pPr>
-      <w:bookmarkStart w:id="56" w:name="_Toc161"/>
+      <w:bookmarkStart w:id="28" w:name="_Toc113"/>
       <w:r>
         <w:lastRenderedPageBreak/>
         <w:t>Analyze System Hazards</w:t>
       </w:r>
-      <w:bookmarkEnd w:id="56"/>
+      <w:bookmarkEnd w:id="28"/>
     </w:p>
     <w:p>
       <w:pPr>
@@ -4296,10 +4153,10 @@
           <w:noProof/>
         </w:rPr>
         <w:drawing>
-          <wp:inline distT="0" distB="0" distL="0" distR="0" wp14:anchorId="2DB2E29B" wp14:editId="42AC23F5">
+          <wp:inline distT="0" distB="0" distL="0" distR="0" wp14:anchorId="05A4F90B" wp14:editId="24F2BE11">
             <wp:extent cx="4341668" cy="3681617"/>
             <wp:effectExtent l="19050" t="0" r="0" b="0"/>
-            <wp:docPr id="54" name="GUID f5f26755-798b-4551-9ffc-06af9cf4d494.emf" descr="C:\Users\John\Documents\SystemModeling\RhapsodyAdd-ins\DocGen/figures/GUID f5f26755-798b-4551-9ffc-06af9cf4d494.emf"/>
+            <wp:docPr id="34" name="GUID f5f26755-798b-4551-9ffc-06af9cf4d494.emf" descr="C:\Users\John\Documents\SystemModeling\RhapsodyAdd-ins\DocGen/figures/GUID f5f26755-798b-4551-9ffc-06af9cf4d494.emf"/>
             <wp:cNvGraphicFramePr>
               <a:graphicFrameLocks xmlns:a="http://schemas.openxmlformats.org/drawingml/2006/main" noChangeAspect="1"/>
             </wp:cNvGraphicFramePr>
@@ -4307,7 +4164,7 @@
               <a:graphicData uri="http://schemas.openxmlformats.org/drawingml/2006/picture">
                 <pic:pic xmlns:pic="http://schemas.openxmlformats.org/drawingml/2006/picture">
                   <pic:nvPicPr>
-                    <pic:cNvPr id="54" name="GUID f5f26755-798b-4551-9ffc-06af9cf4d494.emf" descr="C:\Users\John\Documents\SystemModeling\RhapsodyAdd-ins\DocGen/figures/GUID f5f26755-798b-4551-9ffc-06af9cf4d494.emf"/>
+                    <pic:cNvPr id="34" name="GUID f5f26755-798b-4551-9ffc-06af9cf4d494.emf" descr="C:\Users\John\Documents\SystemModeling\RhapsodyAdd-ins\DocGen/figures/GUID f5f26755-798b-4551-9ffc-06af9cf4d494.emf"/>
                     <pic:cNvPicPr>
                       <a:picLocks noChangeAspect="1" noChangeArrowheads="1"/>
                     </pic:cNvPicPr>
@@ -4346,8 +4203,8 @@
       <w:pPr>
         <w:pStyle w:val="Caption"/>
       </w:pPr>
-      <w:bookmarkStart w:id="57" w:name="_Toc162"/>
-      <w:bookmarkStart w:id="58" w:name="_Toc422132646"/>
+      <w:bookmarkStart w:id="29" w:name="_Toc114"/>
+      <w:bookmarkStart w:id="30" w:name="_Toc425160994"/>
       <w:r>
         <w:t xml:space="preserve">Figure </w:t>
       </w:r>
@@ -4372,23 +4229,23 @@
       <w:r>
         <w:t>: Analyze System Hazards</w:t>
       </w:r>
-      <w:bookmarkEnd w:id="57"/>
-      <w:bookmarkEnd w:id="58"/>
+      <w:bookmarkEnd w:id="29"/>
+      <w:bookmarkEnd w:id="30"/>
     </w:p>
     <w:p>
       <w:pPr>
         <w:pStyle w:val="Heading5"/>
         <w:numPr>
           <w:ilvl w:val="4"/>
-          <w:numId w:val="11"/>
+          <w:numId w:val="18"/>
         </w:numPr>
       </w:pPr>
-      <w:bookmarkStart w:id="59" w:name="_Toc163"/>
+      <w:bookmarkStart w:id="31" w:name="_Toc115"/>
       <w:r>
         <w:lastRenderedPageBreak/>
         <w:t>Design S0I with Safety Measures</w:t>
       </w:r>
-      <w:bookmarkEnd w:id="59"/>
+      <w:bookmarkEnd w:id="31"/>
     </w:p>
     <w:p>
       <w:pPr>
@@ -4399,10 +4256,10 @@
           <w:noProof/>
         </w:rPr>
         <w:drawing>
-          <wp:inline distT="0" distB="0" distL="0" distR="0" wp14:anchorId="60EC4B10" wp14:editId="64089594">
+          <wp:inline distT="0" distB="0" distL="0" distR="0" wp14:anchorId="0F7245F4" wp14:editId="2DF268D3">
             <wp:extent cx="4341668" cy="3842963"/>
             <wp:effectExtent l="19050" t="0" r="0" b="0"/>
-            <wp:docPr id="55" name="GUID ea92e31c-343e-49ca-9834-6373c9087287.emf" descr="C:\Users\John\Documents\SystemModeling\RhapsodyAdd-ins\DocGen/figures/GUID ea92e31c-343e-49ca-9834-6373c9087287.emf"/>
+            <wp:docPr id="35" name="GUID ea92e31c-343e-49ca-9834-6373c9087287.emf" descr="C:\Users\John\Documents\SystemModeling\RhapsodyAdd-ins\DocGen/figures/GUID ea92e31c-343e-49ca-9834-6373c9087287.emf"/>
             <wp:cNvGraphicFramePr>
               <a:graphicFrameLocks xmlns:a="http://schemas.openxmlformats.org/drawingml/2006/main" noChangeAspect="1"/>
             </wp:cNvGraphicFramePr>
@@ -4410,7 +4267,7 @@
               <a:graphicData uri="http://schemas.openxmlformats.org/drawingml/2006/picture">
                 <pic:pic xmlns:pic="http://schemas.openxmlformats.org/drawingml/2006/picture">
                   <pic:nvPicPr>
-                    <pic:cNvPr id="55" name="GUID ea92e31c-343e-49ca-9834-6373c9087287.emf" descr="C:\Users\John\Documents\SystemModeling\RhapsodyAdd-ins\DocGen/figures/GUID ea92e31c-343e-49ca-9834-6373c9087287.emf"/>
+                    <pic:cNvPr id="35" name="GUID ea92e31c-343e-49ca-9834-6373c9087287.emf" descr="C:\Users\John\Documents\SystemModeling\RhapsodyAdd-ins\DocGen/figures/GUID ea92e31c-343e-49ca-9834-6373c9087287.emf"/>
                     <pic:cNvPicPr>
                       <a:picLocks noChangeAspect="1" noChangeArrowheads="1"/>
                     </pic:cNvPicPr>
@@ -4449,8 +4306,8 @@
       <w:pPr>
         <w:pStyle w:val="Caption"/>
       </w:pPr>
-      <w:bookmarkStart w:id="60" w:name="_Toc164"/>
-      <w:bookmarkStart w:id="61" w:name="_Toc422132647"/>
+      <w:bookmarkStart w:id="32" w:name="_Toc116"/>
+      <w:bookmarkStart w:id="33" w:name="_Toc425160995"/>
       <w:r>
         <w:t xml:space="preserve">Figure </w:t>
       </w:r>
@@ -4475,23 +4332,23 @@
       <w:r>
         <w:t>: Design S0I with Safety Measures</w:t>
       </w:r>
-      <w:bookmarkEnd w:id="60"/>
-      <w:bookmarkEnd w:id="61"/>
+      <w:bookmarkEnd w:id="32"/>
+      <w:bookmarkEnd w:id="33"/>
     </w:p>
     <w:p>
       <w:pPr>
         <w:pStyle w:val="Heading4"/>
         <w:numPr>
           <w:ilvl w:val="3"/>
-          <w:numId w:val="11"/>
+          <w:numId w:val="18"/>
         </w:numPr>
       </w:pPr>
-      <w:bookmarkStart w:id="62" w:name="_Toc165"/>
+      <w:bookmarkStart w:id="34" w:name="_Toc117"/>
       <w:r>
         <w:lastRenderedPageBreak/>
         <w:t>Block Definition Diagrams</w:t>
       </w:r>
-      <w:bookmarkEnd w:id="62"/>
+      <w:bookmarkEnd w:id="34"/>
     </w:p>
     <w:p>
       <w:pPr>
@@ -4502,10 +4359,10 @@
           <w:noProof/>
         </w:rPr>
         <w:drawing>
-          <wp:inline distT="0" distB="0" distL="0" distR="0" wp14:anchorId="385F36C4" wp14:editId="37C4DB8A">
-            <wp:extent cx="5646420" cy="4415113"/>
+          <wp:inline distT="0" distB="0" distL="0" distR="0" wp14:anchorId="47AC2F8F" wp14:editId="33A950AD">
+            <wp:extent cx="5646420" cy="4465804"/>
             <wp:effectExtent l="19050" t="0" r="0" b="0"/>
-            <wp:docPr id="56" name="GUID cb90a1c3-c4b0-48be-a811-3f9d3f3dd043.emf" descr="C:\Users\John\Documents\SystemModeling\RhapsodyAdd-ins\DocGen/figures/GUID cb90a1c3-c4b0-48be-a811-3f9d3f3dd043.emf"/>
+            <wp:docPr id="36" name="GUID cb90a1c3-c4b0-48be-a811-3f9d3f3dd043.emf" descr="C:\Users\John\Documents\SystemModeling\RhapsodyAdd-ins\DocGen/figures/GUID cb90a1c3-c4b0-48be-a811-3f9d3f3dd043.emf"/>
             <wp:cNvGraphicFramePr>
               <a:graphicFrameLocks xmlns:a="http://schemas.openxmlformats.org/drawingml/2006/main" noChangeAspect="1"/>
             </wp:cNvGraphicFramePr>
@@ -4513,7 +4370,7 @@
               <a:graphicData uri="http://schemas.openxmlformats.org/drawingml/2006/picture">
                 <pic:pic xmlns:pic="http://schemas.openxmlformats.org/drawingml/2006/picture">
                   <pic:nvPicPr>
-                    <pic:cNvPr id="56" name="GUID cb90a1c3-c4b0-48be-a811-3f9d3f3dd043.emf" descr="C:\Users\John\Documents\SystemModeling\RhapsodyAdd-ins\DocGen/figures/GUID cb90a1c3-c4b0-48be-a811-3f9d3f3dd043.emf"/>
+                    <pic:cNvPr id="36" name="GUID cb90a1c3-c4b0-48be-a811-3f9d3f3dd043.emf" descr="C:\Users\John\Documents\SystemModeling\RhapsodyAdd-ins\DocGen/figures/GUID cb90a1c3-c4b0-48be-a811-3f9d3f3dd043.emf"/>
                     <pic:cNvPicPr>
                       <a:picLocks noChangeAspect="1" noChangeArrowheads="1"/>
                     </pic:cNvPicPr>
@@ -4528,7 +4385,7 @@
                   <pic:spPr bwMode="auto">
                     <a:xfrm>
                       <a:off x="0" y="0"/>
-                      <a:ext cx="5646420" cy="4415113"/>
+                      <a:ext cx="5646420" cy="4465804"/>
                     </a:xfrm>
                     <a:prstGeom prst="rect">
                       <a:avLst/>
@@ -4552,8 +4409,8 @@
       <w:pPr>
         <w:pStyle w:val="Caption"/>
       </w:pPr>
-      <w:bookmarkStart w:id="63" w:name="_Toc166"/>
-      <w:bookmarkStart w:id="64" w:name="_Toc422132648"/>
+      <w:bookmarkStart w:id="35" w:name="_Toc118"/>
+      <w:bookmarkStart w:id="36" w:name="_Toc425160996"/>
       <w:r>
         <w:t xml:space="preserve">Figure </w:t>
       </w:r>
@@ -4578,24 +4435,24 @@
       <w:r>
         <w:t>: Safety Related Terms</w:t>
       </w:r>
-      <w:bookmarkEnd w:id="63"/>
-      <w:bookmarkEnd w:id="64"/>
+      <w:bookmarkEnd w:id="35"/>
+      <w:bookmarkEnd w:id="36"/>
     </w:p>
     <w:p>
       <w:pPr>
         <w:pStyle w:val="Heading3"/>
         <w:numPr>
           <w:ilvl w:val="2"/>
-          <w:numId w:val="11"/>
+          <w:numId w:val="18"/>
         </w:numPr>
       </w:pPr>
-      <w:bookmarkStart w:id="65" w:name="_Toc167"/>
-      <w:bookmarkStart w:id="66" w:name="_Toc422132630"/>
+      <w:bookmarkStart w:id="37" w:name="_Toc119"/>
+      <w:bookmarkStart w:id="38" w:name="_Toc425160978"/>
       <w:r>
         <w:t>Other Called Activities</w:t>
       </w:r>
-      <w:bookmarkEnd w:id="65"/>
-      <w:bookmarkEnd w:id="66"/>
+      <w:bookmarkEnd w:id="37"/>
+      <w:bookmarkEnd w:id="38"/>
     </w:p>
     <w:p>
       <w:r>
@@ -4607,7 +4464,7 @@
         <w:pStyle w:val="ListParagraph"/>
         <w:numPr>
           <w:ilvl w:val="0"/>
-          <w:numId w:val="15"/>
+          <w:numId w:val="20"/>
         </w:numPr>
       </w:pPr>
       <w:r>
@@ -4619,7 +4476,7 @@
         <w:pStyle w:val="ListParagraph"/>
         <w:numPr>
           <w:ilvl w:val="0"/>
-          <w:numId w:val="15"/>
+          <w:numId w:val="20"/>
         </w:numPr>
       </w:pPr>
       <w:r>
@@ -4631,7 +4488,7 @@
         <w:pStyle w:val="ListParagraph"/>
         <w:numPr>
           <w:ilvl w:val="0"/>
-          <w:numId w:val="15"/>
+          <w:numId w:val="20"/>
         </w:numPr>
       </w:pPr>
       <w:r>
@@ -4643,16 +4500,16 @@
         <w:pStyle w:val="Heading1"/>
         <w:numPr>
           <w:ilvl w:val="0"/>
-          <w:numId w:val="11"/>
+          <w:numId w:val="18"/>
         </w:numPr>
       </w:pPr>
-      <w:bookmarkStart w:id="67" w:name="_Toc168"/>
-      <w:bookmarkStart w:id="68" w:name="_Toc422132631"/>
+      <w:bookmarkStart w:id="39" w:name="_Toc120"/>
+      <w:bookmarkStart w:id="40" w:name="_Toc425160979"/>
       <w:r>
         <w:t>Supporting Information</w:t>
       </w:r>
-      <w:bookmarkEnd w:id="67"/>
-      <w:bookmarkEnd w:id="68"/>
+      <w:bookmarkEnd w:id="39"/>
+      <w:bookmarkEnd w:id="40"/>
     </w:p>
     <w:p>
       <w:r>
@@ -4664,33 +4521,33 @@
         <w:pStyle w:val="Heading2"/>
         <w:numPr>
           <w:ilvl w:val="1"/>
-          <w:numId w:val="11"/>
+          <w:numId w:val="18"/>
         </w:numPr>
       </w:pPr>
-      <w:bookmarkStart w:id="69" w:name="_Toc169"/>
-      <w:bookmarkStart w:id="70" w:name="_Toc422132632"/>
+      <w:bookmarkStart w:id="41" w:name="_Toc121"/>
+      <w:bookmarkStart w:id="42" w:name="_Toc425160980"/>
       <w:r>
         <w:lastRenderedPageBreak/>
         <w:t>Called Activities</w:t>
       </w:r>
-      <w:bookmarkEnd w:id="69"/>
-      <w:bookmarkEnd w:id="70"/>
+      <w:bookmarkEnd w:id="41"/>
+      <w:bookmarkEnd w:id="42"/>
     </w:p>
     <w:p>
       <w:pPr>
         <w:pStyle w:val="Heading3"/>
         <w:numPr>
           <w:ilvl w:val="2"/>
-          <w:numId w:val="11"/>
+          <w:numId w:val="18"/>
         </w:numPr>
       </w:pPr>
-      <w:bookmarkStart w:id="71" w:name="_Toc170"/>
-      <w:bookmarkStart w:id="72" w:name="_Toc422132633"/>
+      <w:bookmarkStart w:id="43" w:name="_Toc122"/>
+      <w:bookmarkStart w:id="44" w:name="_Toc425160981"/>
       <w:r>
         <w:t>Measure a Change Impact</w:t>
       </w:r>
-      <w:bookmarkEnd w:id="71"/>
-      <w:bookmarkEnd w:id="72"/>
+      <w:bookmarkEnd w:id="43"/>
+      <w:bookmarkEnd w:id="44"/>
     </w:p>
     <w:p>
       <w:pPr>
@@ -4701,10 +4558,10 @@
           <w:noProof/>
         </w:rPr>
         <w:drawing>
-          <wp:inline distT="0" distB="0" distL="0" distR="0" wp14:anchorId="16270AE9" wp14:editId="72DA54F3">
+          <wp:inline distT="0" distB="0" distL="0" distR="0" wp14:anchorId="0188BA85" wp14:editId="7568203C">
             <wp:extent cx="4532350" cy="6380493"/>
             <wp:effectExtent l="19050" t="0" r="0" b="0"/>
-            <wp:docPr id="57" name="GUID 1e7d1c8e-daff-4f7c-b0d7-63a5a95e1d10.emf" descr="C:\Users\John\Documents\SystemModeling\RhapsodyAdd-ins\DocGen/figures/GUID 1e7d1c8e-daff-4f7c-b0d7-63a5a95e1d10.emf"/>
+            <wp:docPr id="37" name="GUID 1e7d1c8e-daff-4f7c-b0d7-63a5a95e1d10.emf" descr="C:\Users\John\Documents\SystemModeling\RhapsodyAdd-ins\DocGen/figures/GUID 1e7d1c8e-daff-4f7c-b0d7-63a5a95e1d10.emf"/>
             <wp:cNvGraphicFramePr>
               <a:graphicFrameLocks xmlns:a="http://schemas.openxmlformats.org/drawingml/2006/main" noChangeAspect="1"/>
             </wp:cNvGraphicFramePr>
@@ -4712,7 +4569,7 @@
               <a:graphicData uri="http://schemas.openxmlformats.org/drawingml/2006/picture">
                 <pic:pic xmlns:pic="http://schemas.openxmlformats.org/drawingml/2006/picture">
                   <pic:nvPicPr>
-                    <pic:cNvPr id="57" name="GUID 1e7d1c8e-daff-4f7c-b0d7-63a5a95e1d10.emf" descr="C:\Users\John\Documents\SystemModeling\RhapsodyAdd-ins\DocGen/figures/GUID 1e7d1c8e-daff-4f7c-b0d7-63a5a95e1d10.emf"/>
+                    <pic:cNvPr id="37" name="GUID 1e7d1c8e-daff-4f7c-b0d7-63a5a95e1d10.emf" descr="C:\Users\John\Documents\SystemModeling\RhapsodyAdd-ins\DocGen/figures/GUID 1e7d1c8e-daff-4f7c-b0d7-63a5a95e1d10.emf"/>
                     <pic:cNvPicPr>
                       <a:picLocks noChangeAspect="1" noChangeArrowheads="1"/>
                     </pic:cNvPicPr>
@@ -4751,8 +4608,8 @@
       <w:pPr>
         <w:pStyle w:val="Caption"/>
       </w:pPr>
-      <w:bookmarkStart w:id="73" w:name="_Toc171"/>
-      <w:bookmarkStart w:id="74" w:name="_Toc422132649"/>
+      <w:bookmarkStart w:id="45" w:name="_Toc123"/>
+      <w:bookmarkStart w:id="46" w:name="_Toc425160997"/>
       <w:r>
         <w:t xml:space="preserve">Figure </w:t>
       </w:r>
@@ -4777,25 +4634,25 @@
       <w:r>
         <w:t>: Measure a Change Impact</w:t>
       </w:r>
-      <w:bookmarkEnd w:id="73"/>
-      <w:bookmarkEnd w:id="74"/>
+      <w:bookmarkEnd w:id="45"/>
+      <w:bookmarkEnd w:id="46"/>
     </w:p>
     <w:p>
       <w:pPr>
         <w:pStyle w:val="Heading3"/>
         <w:numPr>
           <w:ilvl w:val="2"/>
-          <w:numId w:val="11"/>
+          <w:numId w:val="18"/>
         </w:numPr>
       </w:pPr>
-      <w:bookmarkStart w:id="75" w:name="_Toc172"/>
-      <w:bookmarkStart w:id="76" w:name="_Toc422132634"/>
+      <w:bookmarkStart w:id="47" w:name="_Toc124"/>
+      <w:bookmarkStart w:id="48" w:name="_Toc425160982"/>
       <w:r>
         <w:lastRenderedPageBreak/>
         <w:t>Conduct a Review</w:t>
       </w:r>
-      <w:bookmarkEnd w:id="75"/>
-      <w:bookmarkEnd w:id="76"/>
+      <w:bookmarkEnd w:id="47"/>
+      <w:bookmarkEnd w:id="48"/>
     </w:p>
     <w:p>
       <w:pPr>
@@ -4806,10 +4663,10 @@
           <w:noProof/>
         </w:rPr>
         <w:drawing>
-          <wp:inline distT="0" distB="0" distL="0" distR="0" wp14:anchorId="3CF9D2FB" wp14:editId="571FC5D1">
+          <wp:inline distT="0" distB="0" distL="0" distR="0" wp14:anchorId="36A9862D" wp14:editId="208D2C6A">
             <wp:extent cx="4341668" cy="5984462"/>
             <wp:effectExtent l="19050" t="0" r="0" b="0"/>
-            <wp:docPr id="58" name="GUID a7e59ec1-e430-42fc-953b-a3835d243dcf.emf" descr="C:\Users\John\Documents\SystemModeling\RhapsodyAdd-ins\DocGen/figures/GUID a7e59ec1-e430-42fc-953b-a3835d243dcf.emf"/>
+            <wp:docPr id="38" name="GUID a7e59ec1-e430-42fc-953b-a3835d243dcf.emf" descr="C:\Users\John\Documents\SystemModeling\RhapsodyAdd-ins\DocGen/figures/GUID a7e59ec1-e430-42fc-953b-a3835d243dcf.emf"/>
             <wp:cNvGraphicFramePr>
               <a:graphicFrameLocks xmlns:a="http://schemas.openxmlformats.org/drawingml/2006/main" noChangeAspect="1"/>
             </wp:cNvGraphicFramePr>
@@ -4817,7 +4674,7 @@
               <a:graphicData uri="http://schemas.openxmlformats.org/drawingml/2006/picture">
                 <pic:pic xmlns:pic="http://schemas.openxmlformats.org/drawingml/2006/picture">
                   <pic:nvPicPr>
-                    <pic:cNvPr id="58" name="GUID a7e59ec1-e430-42fc-953b-a3835d243dcf.emf" descr="C:\Users\John\Documents\SystemModeling\RhapsodyAdd-ins\DocGen/figures/GUID a7e59ec1-e430-42fc-953b-a3835d243dcf.emf"/>
+                    <pic:cNvPr id="38" name="GUID a7e59ec1-e430-42fc-953b-a3835d243dcf.emf" descr="C:\Users\John\Documents\SystemModeling\RhapsodyAdd-ins\DocGen/figures/GUID a7e59ec1-e430-42fc-953b-a3835d243dcf.emf"/>
                     <pic:cNvPicPr>
                       <a:picLocks noChangeAspect="1" noChangeArrowheads="1"/>
                     </pic:cNvPicPr>
@@ -4856,8 +4713,8 @@
       <w:pPr>
         <w:pStyle w:val="Caption"/>
       </w:pPr>
-      <w:bookmarkStart w:id="77" w:name="_Toc173"/>
-      <w:bookmarkStart w:id="78" w:name="_Toc422132650"/>
+      <w:bookmarkStart w:id="49" w:name="_Toc125"/>
+      <w:bookmarkStart w:id="50" w:name="_Toc425160998"/>
       <w:r>
         <w:t xml:space="preserve">Figure </w:t>
       </w:r>
@@ -4882,25 +4739,25 @@
       <w:r>
         <w:t>: Conduct a Review</w:t>
       </w:r>
-      <w:bookmarkEnd w:id="77"/>
-      <w:bookmarkEnd w:id="78"/>
+      <w:bookmarkEnd w:id="49"/>
+      <w:bookmarkEnd w:id="50"/>
     </w:p>
     <w:p>
       <w:pPr>
         <w:pStyle w:val="Heading3"/>
         <w:numPr>
           <w:ilvl w:val="2"/>
-          <w:numId w:val="11"/>
+          <w:numId w:val="18"/>
         </w:numPr>
       </w:pPr>
-      <w:bookmarkStart w:id="79" w:name="_Toc174"/>
-      <w:bookmarkStart w:id="80" w:name="_Toc422132635"/>
+      <w:bookmarkStart w:id="51" w:name="_Toc126"/>
+      <w:bookmarkStart w:id="52" w:name="_Toc425160983"/>
       <w:r>
         <w:lastRenderedPageBreak/>
         <w:t>Import Reference Material</w:t>
       </w:r>
-      <w:bookmarkEnd w:id="79"/>
-      <w:bookmarkEnd w:id="80"/>
+      <w:bookmarkEnd w:id="51"/>
+      <w:bookmarkEnd w:id="52"/>
     </w:p>
     <w:p>
       <w:pPr>
@@ -4911,10 +4768,10 @@
           <w:noProof/>
         </w:rPr>
         <w:drawing>
-          <wp:inline distT="0" distB="0" distL="0" distR="0" wp14:anchorId="78F4CC92" wp14:editId="62590196">
-            <wp:extent cx="6534785" cy="3777126"/>
+          <wp:inline distT="0" distB="0" distL="0" distR="0" wp14:anchorId="62ED9D98" wp14:editId="50C3CE2C">
+            <wp:extent cx="6668549" cy="3854442"/>
             <wp:effectExtent l="0" t="0" r="0" b="0"/>
-            <wp:docPr id="59" name="GUID 930d645d-66cc-4b0c-807f-82e1c4e43798.emf" descr="C:\Users\John\Documents\SystemModeling\RhapsodyAdd-ins\DocGen/figures/GUID 930d645d-66cc-4b0c-807f-82e1c4e43798.emf"/>
+            <wp:docPr id="39" name="GUID 930d645d-66cc-4b0c-807f-82e1c4e43798.emf" descr="C:\Users\John\Documents\SystemModeling\RhapsodyAdd-ins\DocGen/figures/GUID 930d645d-66cc-4b0c-807f-82e1c4e43798.emf"/>
             <wp:cNvGraphicFramePr>
               <a:graphicFrameLocks xmlns:a="http://schemas.openxmlformats.org/drawingml/2006/main" noChangeAspect="1"/>
             </wp:cNvGraphicFramePr>
@@ -4922,7 +4779,7 @@
               <a:graphicData uri="http://schemas.openxmlformats.org/drawingml/2006/picture">
                 <pic:pic xmlns:pic="http://schemas.openxmlformats.org/drawingml/2006/picture">
                   <pic:nvPicPr>
-                    <pic:cNvPr id="59" name="GUID 930d645d-66cc-4b0c-807f-82e1c4e43798.emf" descr="C:\Users\John\Documents\SystemModeling\RhapsodyAdd-ins\DocGen/figures/GUID 930d645d-66cc-4b0c-807f-82e1c4e43798.emf"/>
+                    <pic:cNvPr id="39" name="GUID 930d645d-66cc-4b0c-807f-82e1c4e43798.emf" descr="C:\Users\John\Documents\SystemModeling\RhapsodyAdd-ins\DocGen/figures/GUID 930d645d-66cc-4b0c-807f-82e1c4e43798.emf"/>
                     <pic:cNvPicPr>
                       <a:picLocks noChangeAspect="1" noChangeArrowheads="1"/>
                     </pic:cNvPicPr>
@@ -4937,7 +4794,7 @@
                   <pic:spPr bwMode="auto">
                     <a:xfrm>
                       <a:off x="0" y="0"/>
-                      <a:ext cx="6557708" cy="3790376"/>
+                      <a:ext cx="6672269" cy="3856592"/>
                     </a:xfrm>
                     <a:prstGeom prst="rect">
                       <a:avLst/>
@@ -4961,8 +4818,8 @@
       <w:pPr>
         <w:pStyle w:val="Caption"/>
       </w:pPr>
-      <w:bookmarkStart w:id="81" w:name="_Toc175"/>
-      <w:bookmarkStart w:id="82" w:name="_Toc422132651"/>
+      <w:bookmarkStart w:id="53" w:name="_Toc127"/>
+      <w:bookmarkStart w:id="54" w:name="_Toc425160999"/>
       <w:r>
         <w:t xml:space="preserve">Figure </w:t>
       </w:r>
@@ -4987,25 +4844,25 @@
       <w:r>
         <w:t>: Import Reference Material</w:t>
       </w:r>
-      <w:bookmarkEnd w:id="81"/>
-      <w:bookmarkEnd w:id="82"/>
+      <w:bookmarkEnd w:id="53"/>
+      <w:bookmarkEnd w:id="54"/>
     </w:p>
     <w:p>
       <w:pPr>
         <w:pStyle w:val="Heading3"/>
         <w:numPr>
           <w:ilvl w:val="2"/>
-          <w:numId w:val="11"/>
+          <w:numId w:val="18"/>
         </w:numPr>
       </w:pPr>
-      <w:bookmarkStart w:id="83" w:name="_Toc178"/>
-      <w:bookmarkStart w:id="84" w:name="_Toc422132636"/>
+      <w:bookmarkStart w:id="55" w:name="_Toc130"/>
+      <w:bookmarkStart w:id="56" w:name="_Toc425160984"/>
       <w:r>
         <w:lastRenderedPageBreak/>
         <w:t>Analyze Requirements</w:t>
       </w:r>
-      <w:bookmarkEnd w:id="83"/>
-      <w:bookmarkEnd w:id="84"/>
+      <w:bookmarkEnd w:id="55"/>
+      <w:bookmarkEnd w:id="56"/>
     </w:p>
     <w:p>
       <w:pPr>
@@ -5016,10 +4873,10 @@
           <w:noProof/>
         </w:rPr>
         <w:drawing>
-          <wp:inline distT="0" distB="0" distL="0" distR="0" wp14:anchorId="176D3377" wp14:editId="535C1BEB">
-            <wp:extent cx="5797463" cy="7788194"/>
-            <wp:effectExtent l="0" t="0" r="0" b="3810"/>
-            <wp:docPr id="61" name="GUID 59dae7a5-e6f9-49b1-b635-8e38a589b381.emf" descr="C:\Users\John\Documents\SystemModeling\RhapsodyAdd-ins\DocGen/figures/GUID 59dae7a5-e6f9-49b1-b635-8e38a589b381.emf"/>
+          <wp:inline distT="0" distB="0" distL="0" distR="0" wp14:anchorId="02C954CA" wp14:editId="00C684F4">
+            <wp:extent cx="5606568" cy="7531750"/>
+            <wp:effectExtent l="0" t="0" r="0" b="0"/>
+            <wp:docPr id="41" name="GUID 59dae7a5-e6f9-49b1-b635-8e38a589b381.emf" descr="C:\Users\John\Documents\SystemModeling\RhapsodyAdd-ins\DocGen/figures/GUID 59dae7a5-e6f9-49b1-b635-8e38a589b381.emf"/>
             <wp:cNvGraphicFramePr>
               <a:graphicFrameLocks xmlns:a="http://schemas.openxmlformats.org/drawingml/2006/main" noChangeAspect="1"/>
             </wp:cNvGraphicFramePr>
@@ -5027,7 +4884,7 @@
               <a:graphicData uri="http://schemas.openxmlformats.org/drawingml/2006/picture">
                 <pic:pic xmlns:pic="http://schemas.openxmlformats.org/drawingml/2006/picture">
                   <pic:nvPicPr>
-                    <pic:cNvPr id="61" name="GUID 59dae7a5-e6f9-49b1-b635-8e38a589b381.emf" descr="C:\Users\John\Documents\SystemModeling\RhapsodyAdd-ins\DocGen/figures/GUID 59dae7a5-e6f9-49b1-b635-8e38a589b381.emf"/>
+                    <pic:cNvPr id="41" name="GUID 59dae7a5-e6f9-49b1-b635-8e38a589b381.emf" descr="C:\Users\John\Documents\SystemModeling\RhapsodyAdd-ins\DocGen/figures/GUID 59dae7a5-e6f9-49b1-b635-8e38a589b381.emf"/>
                     <pic:cNvPicPr>
                       <a:picLocks noChangeAspect="1" noChangeArrowheads="1"/>
                     </pic:cNvPicPr>
@@ -5042,7 +4899,7 @@
                   <pic:spPr bwMode="auto">
                     <a:xfrm>
                       <a:off x="0" y="0"/>
-                      <a:ext cx="5806772" cy="7800699"/>
+                      <a:ext cx="5608490" cy="7534332"/>
                     </a:xfrm>
                     <a:prstGeom prst="rect">
                       <a:avLst/>
@@ -5066,10 +4923,9 @@
       <w:pPr>
         <w:pStyle w:val="Caption"/>
       </w:pPr>
-      <w:bookmarkStart w:id="85" w:name="_Toc179"/>
-      <w:bookmarkStart w:id="86" w:name="_Toc422132652"/>
-      <w:r>
-        <w:lastRenderedPageBreak/>
+      <w:bookmarkStart w:id="57" w:name="_Toc131"/>
+      <w:bookmarkStart w:id="58" w:name="_Toc425161000"/>
+      <w:r>
         <w:t xml:space="preserve">Figure </w:t>
       </w:r>
       <w:r>
@@ -5093,24 +4949,25 @@
       <w:r>
         <w:t>: Analyze Requirements</w:t>
       </w:r>
-      <w:bookmarkEnd w:id="85"/>
-      <w:bookmarkEnd w:id="86"/>
+      <w:bookmarkEnd w:id="57"/>
+      <w:bookmarkEnd w:id="58"/>
     </w:p>
     <w:p>
       <w:pPr>
         <w:pStyle w:val="Heading3"/>
         <w:numPr>
           <w:ilvl w:val="2"/>
-          <w:numId w:val="11"/>
+          <w:numId w:val="18"/>
         </w:numPr>
       </w:pPr>
-      <w:bookmarkStart w:id="87" w:name="_Toc180"/>
-      <w:bookmarkStart w:id="88" w:name="_Toc422132637"/>
-      <w:r>
+      <w:bookmarkStart w:id="59" w:name="_Toc132"/>
+      <w:bookmarkStart w:id="60" w:name="_Toc425160985"/>
+      <w:r>
+        <w:lastRenderedPageBreak/>
         <w:t>Categorize Requirements</w:t>
       </w:r>
-      <w:bookmarkEnd w:id="87"/>
-      <w:bookmarkEnd w:id="88"/>
+      <w:bookmarkEnd w:id="59"/>
+      <w:bookmarkEnd w:id="60"/>
     </w:p>
     <w:p>
       <w:pPr>
@@ -5121,10 +4978,10 @@
           <w:noProof/>
         </w:rPr>
         <w:drawing>
-          <wp:inline distT="0" distB="0" distL="0" distR="0" wp14:anchorId="0FA7EF59" wp14:editId="3895EF2A">
+          <wp:inline distT="0" distB="0" distL="0" distR="0" wp14:anchorId="5AE747A1" wp14:editId="75B3C4CB">
             <wp:extent cx="4341668" cy="3681617"/>
             <wp:effectExtent l="19050" t="0" r="0" b="0"/>
-            <wp:docPr id="62" name="GUID c24d54db-29da-4e15-9d6b-3fec7f2302dc.emf" descr="C:\Users\John\Documents\SystemModeling\RhapsodyAdd-ins\DocGen/figures/GUID c24d54db-29da-4e15-9d6b-3fec7f2302dc.emf"/>
+            <wp:docPr id="42" name="GUID c24d54db-29da-4e15-9d6b-3fec7f2302dc.emf" descr="C:\Users\John\Documents\SystemModeling\RhapsodyAdd-ins\DocGen/figures/GUID c24d54db-29da-4e15-9d6b-3fec7f2302dc.emf"/>
             <wp:cNvGraphicFramePr>
               <a:graphicFrameLocks xmlns:a="http://schemas.openxmlformats.org/drawingml/2006/main" noChangeAspect="1"/>
             </wp:cNvGraphicFramePr>
@@ -5132,7 +4989,7 @@
               <a:graphicData uri="http://schemas.openxmlformats.org/drawingml/2006/picture">
                 <pic:pic xmlns:pic="http://schemas.openxmlformats.org/drawingml/2006/picture">
                   <pic:nvPicPr>
-                    <pic:cNvPr id="62" name="GUID c24d54db-29da-4e15-9d6b-3fec7f2302dc.emf" descr="C:\Users\John\Documents\SystemModeling\RhapsodyAdd-ins\DocGen/figures/GUID c24d54db-29da-4e15-9d6b-3fec7f2302dc.emf"/>
+                    <pic:cNvPr id="42" name="GUID c24d54db-29da-4e15-9d6b-3fec7f2302dc.emf" descr="C:\Users\John\Documents\SystemModeling\RhapsodyAdd-ins\DocGen/figures/GUID c24d54db-29da-4e15-9d6b-3fec7f2302dc.emf"/>
                     <pic:cNvPicPr>
                       <a:picLocks noChangeAspect="1" noChangeArrowheads="1"/>
                     </pic:cNvPicPr>
@@ -5171,8 +5028,8 @@
       <w:pPr>
         <w:pStyle w:val="Caption"/>
       </w:pPr>
-      <w:bookmarkStart w:id="89" w:name="_Toc181"/>
-      <w:bookmarkStart w:id="90" w:name="_Toc422132653"/>
+      <w:bookmarkStart w:id="61" w:name="_Toc133"/>
+      <w:bookmarkStart w:id="62" w:name="_Toc425161001"/>
       <w:r>
         <w:t xml:space="preserve">Figure </w:t>
       </w:r>
@@ -5197,30 +5054,25 @@
       <w:r>
         <w:t>: Categorize Requirements</w:t>
       </w:r>
-      <w:bookmarkEnd w:id="89"/>
-      <w:bookmarkEnd w:id="90"/>
-    </w:p>
-    <w:p>
-      <w:pPr>
-        <w:pStyle w:val="Caption"/>
-      </w:pPr>
+      <w:bookmarkEnd w:id="61"/>
+      <w:bookmarkEnd w:id="62"/>
     </w:p>
     <w:p>
       <w:pPr>
         <w:pStyle w:val="Heading3"/>
         <w:numPr>
           <w:ilvl w:val="2"/>
-          <w:numId w:val="11"/>
+          <w:numId w:val="18"/>
         </w:numPr>
       </w:pPr>
-      <w:bookmarkStart w:id="91" w:name="_Toc186"/>
-      <w:bookmarkStart w:id="92" w:name="_Toc422132638"/>
+      <w:bookmarkStart w:id="63" w:name="_Toc138"/>
+      <w:bookmarkStart w:id="64" w:name="_Toc425160986"/>
       <w:r>
         <w:lastRenderedPageBreak/>
         <w:t>Add Requirement</w:t>
       </w:r>
-      <w:bookmarkEnd w:id="91"/>
-      <w:bookmarkEnd w:id="92"/>
+      <w:bookmarkEnd w:id="63"/>
+      <w:bookmarkEnd w:id="64"/>
     </w:p>
     <w:p>
       <w:pPr>
@@ -5231,10 +5083,10 @@
           <w:noProof/>
         </w:rPr>
         <w:drawing>
-          <wp:inline distT="0" distB="0" distL="0" distR="0" wp14:anchorId="185E4081" wp14:editId="72DD4EB5">
+          <wp:inline distT="0" distB="0" distL="0" distR="0" wp14:anchorId="0C91A0A0" wp14:editId="49CBDDC9">
             <wp:extent cx="4341668" cy="5764445"/>
             <wp:effectExtent l="19050" t="0" r="0" b="0"/>
-            <wp:docPr id="65" name="GUID 019cc23c-e015-41a0-bccc-ecb90ef35590.emf" descr="C:\Users\John\Documents\SystemModeling\RhapsodyAdd-ins\DocGen/figures/GUID 019cc23c-e015-41a0-bccc-ecb90ef35590.emf"/>
+            <wp:docPr id="45" name="GUID 019cc23c-e015-41a0-bccc-ecb90ef35590.emf" descr="C:\Users\John\Documents\SystemModeling\RhapsodyAdd-ins\DocGen/figures/GUID 019cc23c-e015-41a0-bccc-ecb90ef35590.emf"/>
             <wp:cNvGraphicFramePr>
               <a:graphicFrameLocks xmlns:a="http://schemas.openxmlformats.org/drawingml/2006/main" noChangeAspect="1"/>
             </wp:cNvGraphicFramePr>
@@ -5242,7 +5094,7 @@
               <a:graphicData uri="http://schemas.openxmlformats.org/drawingml/2006/picture">
                 <pic:pic xmlns:pic="http://schemas.openxmlformats.org/drawingml/2006/picture">
                   <pic:nvPicPr>
-                    <pic:cNvPr id="65" name="GUID 019cc23c-e015-41a0-bccc-ecb90ef35590.emf" descr="C:\Users\John\Documents\SystemModeling\RhapsodyAdd-ins\DocGen/figures/GUID 019cc23c-e015-41a0-bccc-ecb90ef35590.emf"/>
+                    <pic:cNvPr id="45" name="GUID 019cc23c-e015-41a0-bccc-ecb90ef35590.emf" descr="C:\Users\John\Documents\SystemModeling\RhapsodyAdd-ins\DocGen/figures/GUID 019cc23c-e015-41a0-bccc-ecb90ef35590.emf"/>
                     <pic:cNvPicPr>
                       <a:picLocks noChangeAspect="1" noChangeArrowheads="1"/>
                     </pic:cNvPicPr>
@@ -5281,8 +5133,8 @@
       <w:pPr>
         <w:pStyle w:val="Caption"/>
       </w:pPr>
-      <w:bookmarkStart w:id="93" w:name="_Toc187"/>
-      <w:bookmarkStart w:id="94" w:name="_Toc422132654"/>
+      <w:bookmarkStart w:id="65" w:name="_Toc139"/>
+      <w:bookmarkStart w:id="66" w:name="_Toc425161002"/>
       <w:r>
         <w:t xml:space="preserve">Figure </w:t>
       </w:r>
@@ -5307,8 +5159,8 @@
       <w:r>
         <w:t>: Add Requirement</w:t>
       </w:r>
-      <w:bookmarkEnd w:id="93"/>
-      <w:bookmarkEnd w:id="94"/>
+      <w:bookmarkEnd w:id="65"/>
+      <w:bookmarkEnd w:id="66"/>
     </w:p>
     <w:p>
       <w:pPr>
@@ -5316,24 +5168,24 @@
         <w:pageBreakBefore/>
         <w:numPr>
           <w:ilvl w:val="1"/>
-          <w:numId w:val="11"/>
+          <w:numId w:val="18"/>
         </w:numPr>
       </w:pPr>
-      <w:bookmarkStart w:id="95" w:name="_Toc190"/>
-      <w:bookmarkStart w:id="96" w:name="_Toc422132639"/>
+      <w:bookmarkStart w:id="67" w:name="_Toc142"/>
+      <w:bookmarkStart w:id="68" w:name="_Toc425160987"/>
       <w:r>
         <w:lastRenderedPageBreak/>
         <w:t>Table of Definitions</w:t>
       </w:r>
-      <w:bookmarkEnd w:id="95"/>
-      <w:bookmarkEnd w:id="96"/>
+      <w:bookmarkEnd w:id="67"/>
+      <w:bookmarkEnd w:id="68"/>
     </w:p>
     <w:p>
       <w:pPr>
         <w:pStyle w:val="Caption"/>
       </w:pPr>
-      <w:bookmarkStart w:id="97" w:name="_Toc191"/>
-      <w:bookmarkStart w:id="98" w:name="_Toc422132655"/>
+      <w:bookmarkStart w:id="69" w:name="_Toc143"/>
+      <w:bookmarkStart w:id="70" w:name="_Toc425161003"/>
       <w:r>
         <w:t xml:space="preserve">Table </w:t>
       </w:r>
@@ -5358,19 +5210,19 @@
       <w:r>
         <w:t>: Definition of Terms</w:t>
       </w:r>
-      <w:bookmarkEnd w:id="97"/>
-      <w:bookmarkEnd w:id="98"/>
+      <w:bookmarkEnd w:id="69"/>
+      <w:bookmarkEnd w:id="70"/>
     </w:p>
     <w:tbl>
       <w:tblPr>
         <w:tblStyle w:val="TableGrid"/>
-        <w:tblW w:w="4881" w:type="pct"/>
+        <w:tblW w:w="4884" w:type="pct"/>
         <w:jc w:val="center"/>
         <w:tblLook w:val="04A0" w:firstRow="1" w:lastRow="0" w:firstColumn="1" w:lastColumn="0" w:noHBand="0" w:noVBand="1"/>
       </w:tblPr>
       <w:tblGrid>
         <w:gridCol w:w="1772"/>
-        <w:gridCol w:w="6315"/>
+        <w:gridCol w:w="6321"/>
         <w:gridCol w:w="1040"/>
       </w:tblGrid>
       <w:tr>
@@ -6415,31 +6267,39 @@
               <w:jc w:val="left"/>
             </w:pPr>
             <w:r>
-              <w:t>Hazard</w:t>
-            </w:r>
-          </w:p>
-        </w:tc>
-        <w:tc>
-          <w:tcPr>
-            <w:tcW w:w="0" w:type="auto"/>
-          </w:tcPr>
-          <w:p>
-            <w:pPr>
-              <w:jc w:val="left"/>
-            </w:pPr>
-            <w:r>
-              <w:t>A hazard is system state that when combined with other environmental conditions inevitably leads to an accident [7].</w:t>
-            </w:r>
-          </w:p>
-        </w:tc>
-        <w:tc>
-          <w:tcPr>
-            <w:tcW w:w="0" w:type="auto"/>
-          </w:tcPr>
-          <w:p>
-            <w:pPr>
-              <w:jc w:val="left"/>
-            </w:pPr>
+              <w:t>FMEA</w:t>
+            </w:r>
+          </w:p>
+        </w:tc>
+        <w:tc>
+          <w:tcPr>
+            <w:tcW w:w="0" w:type="auto"/>
+          </w:tcPr>
+          <w:p>
+            <w:pPr>
+              <w:jc w:val="left"/>
+            </w:pPr>
+            <w:r>
+              <w:t xml:space="preserve">Failure mode and effects analysis (FMEA) is an inductive reasoning (forward logic) single point of failure analysis and is a core task in </w:t>
+            </w:r>
+            <w:r>
+              <w:lastRenderedPageBreak/>
+              <w:t>reliability engineering, safety engineering and quality engineering. A successful FMEA activity helps to identify potential failure modes based on experience with similar products and processes - or based on common physics of failure logic.  [8, Topic: Failure mode and effects analysis]</w:t>
+            </w:r>
+          </w:p>
+        </w:tc>
+        <w:tc>
+          <w:tcPr>
+            <w:tcW w:w="0" w:type="auto"/>
+          </w:tcPr>
+          <w:p>
+            <w:pPr>
+              <w:jc w:val="left"/>
+            </w:pPr>
+            <w:r>
+              <w:lastRenderedPageBreak/>
+              <w:t>FMEA</w:t>
+            </w:r>
           </w:p>
         </w:tc>
       </w:tr>
@@ -6458,34 +6318,31 @@
             </w:pPr>
             <w:r>
               <w:lastRenderedPageBreak/>
-              <w:t>Initial RVTM</w:t>
-            </w:r>
-          </w:p>
-        </w:tc>
-        <w:tc>
-          <w:tcPr>
-            <w:tcW w:w="0" w:type="auto"/>
-          </w:tcPr>
-          <w:p>
-            <w:pPr>
-              <w:jc w:val="left"/>
-            </w:pPr>
-            <w:r>
-              <w:t>Initial Requirements Verification and Traceability Matrix - A list of requirements, their verification attributes, and traceability. [2] (section 4.1)</w:t>
-            </w:r>
-          </w:p>
-        </w:tc>
-        <w:tc>
-          <w:tcPr>
-            <w:tcW w:w="0" w:type="auto"/>
-          </w:tcPr>
-          <w:p>
-            <w:pPr>
-              <w:jc w:val="left"/>
-            </w:pPr>
-            <w:r>
-              <w:t>I-RVTM</w:t>
-            </w:r>
+              <w:t>Hazard</w:t>
+            </w:r>
+          </w:p>
+        </w:tc>
+        <w:tc>
+          <w:tcPr>
+            <w:tcW w:w="0" w:type="auto"/>
+          </w:tcPr>
+          <w:p>
+            <w:pPr>
+              <w:jc w:val="left"/>
+            </w:pPr>
+            <w:r>
+              <w:t>A hazard is system state that when combined with other environmental conditions inevitably leads to an accident [7].</w:t>
+            </w:r>
+          </w:p>
+        </w:tc>
+        <w:tc>
+          <w:tcPr>
+            <w:tcW w:w="0" w:type="auto"/>
+          </w:tcPr>
+          <w:p>
+            <w:pPr>
+              <w:jc w:val="left"/>
+            </w:pPr>
           </w:p>
         </w:tc>
       </w:tr>
@@ -6503,31 +6360,34 @@
               <w:jc w:val="left"/>
             </w:pPr>
             <w:r>
-              <w:t>Interface</w:t>
-            </w:r>
-          </w:p>
-        </w:tc>
-        <w:tc>
-          <w:tcPr>
-            <w:tcW w:w="0" w:type="auto"/>
-          </w:tcPr>
-          <w:p>
-            <w:pPr>
-              <w:jc w:val="left"/>
-            </w:pPr>
-            <w:r>
-              <w:t>In computing, an interface is a shared boundary across which two separate components of a computer system exchange information. The exchange can be between software, computer hardware, peripheral devices, humans and combinations of these. ([8]  Wikipedia)</w:t>
-            </w:r>
-          </w:p>
-        </w:tc>
-        <w:tc>
-          <w:tcPr>
-            <w:tcW w:w="0" w:type="auto"/>
-          </w:tcPr>
-          <w:p>
-            <w:pPr>
-              <w:jc w:val="left"/>
-            </w:pPr>
+              <w:t>Initial RVTM</w:t>
+            </w:r>
+          </w:p>
+        </w:tc>
+        <w:tc>
+          <w:tcPr>
+            <w:tcW w:w="0" w:type="auto"/>
+          </w:tcPr>
+          <w:p>
+            <w:pPr>
+              <w:jc w:val="left"/>
+            </w:pPr>
+            <w:r>
+              <w:t>Initial Requirements Verification and Traceability Matrix - A list of requirements, their verification attributes, and traceability. [2] (section 4.1)</w:t>
+            </w:r>
+          </w:p>
+        </w:tc>
+        <w:tc>
+          <w:tcPr>
+            <w:tcW w:w="0" w:type="auto"/>
+          </w:tcPr>
+          <w:p>
+            <w:pPr>
+              <w:jc w:val="left"/>
+            </w:pPr>
+            <w:r>
+              <w:t>I-RVTM</w:t>
+            </w:r>
           </w:p>
         </w:tc>
       </w:tr>
@@ -6545,34 +6405,31 @@
               <w:jc w:val="left"/>
             </w:pPr>
             <w:r>
-              <w:t>Key Performance Parameter</w:t>
-            </w:r>
-          </w:p>
-        </w:tc>
-        <w:tc>
-          <w:tcPr>
-            <w:tcW w:w="0" w:type="auto"/>
-          </w:tcPr>
-          <w:p>
-            <w:pPr>
-              <w:jc w:val="left"/>
-            </w:pPr>
-            <w:r>
-              <w:t>A critical subset of the performance parameters representing those capabilities and characteristics so significant that failure to meet the threshold value of performance can be cause for the concept or system selected to be reevaluated or the project to be reassessed or terminated. (Adapted from Glossary of Defense Acquisition Acronyms and Terms, Defense Acquisition University Press, January 2001). [9]</w:t>
-            </w:r>
-          </w:p>
-        </w:tc>
-        <w:tc>
-          <w:tcPr>
-            <w:tcW w:w="0" w:type="auto"/>
-          </w:tcPr>
-          <w:p>
-            <w:pPr>
-              <w:jc w:val="left"/>
-            </w:pPr>
-            <w:r>
-              <w:t>KPP</w:t>
-            </w:r>
+              <w:t>Interface</w:t>
+            </w:r>
+          </w:p>
+        </w:tc>
+        <w:tc>
+          <w:tcPr>
+            <w:tcW w:w="0" w:type="auto"/>
+          </w:tcPr>
+          <w:p>
+            <w:pPr>
+              <w:jc w:val="left"/>
+            </w:pPr>
+            <w:r>
+              <w:t>In computing, an interface is a shared boundary across which two separate components of a computer system exchange information. The exchange can be between software, computer hardware, peripheral devices, humans and combinations of these. ([8]  Wikipedia)</w:t>
+            </w:r>
+          </w:p>
+        </w:tc>
+        <w:tc>
+          <w:tcPr>
+            <w:tcW w:w="0" w:type="auto"/>
+          </w:tcPr>
+          <w:p>
+            <w:pPr>
+              <w:jc w:val="left"/>
+            </w:pPr>
           </w:p>
         </w:tc>
       </w:tr>
@@ -6590,46 +6447,33 @@
               <w:jc w:val="left"/>
             </w:pPr>
             <w:r>
-              <w:t>Measure of Effectiveness</w:t>
-            </w:r>
-          </w:p>
-        </w:tc>
-        <w:tc>
-          <w:tcPr>
-            <w:tcW w:w="0" w:type="auto"/>
-          </w:tcPr>
-          <w:p>
-            <w:pPr>
-              <w:jc w:val="left"/>
-            </w:pPr>
-            <w:r>
-              <w:t>The "operational" measures of success that are closely related to the achievement of the mission or operational objective being evaluated, in the intended operational environment under a specified set of conditions; i.e. how well the solution achieves the intended purpose. (Adapted from DOD 5000.2, DAU, INCOSE) [9]</w:t>
-            </w:r>
-          </w:p>
-          <w:p>
-            <w:pPr>
-              <w:jc w:val="left"/>
-            </w:pPr>
-          </w:p>
-          <w:p>
-            <w:pPr>
-              <w:jc w:val="left"/>
-            </w:pPr>
-            <w:r>
-              <w:t>A measure used to quantify the performance of a system, product or process in terms that describe a measure to what degree the real objective is achieved. [2]</w:t>
-            </w:r>
-          </w:p>
-        </w:tc>
-        <w:tc>
-          <w:tcPr>
-            <w:tcW w:w="0" w:type="auto"/>
-          </w:tcPr>
-          <w:p>
-            <w:pPr>
-              <w:jc w:val="left"/>
-            </w:pPr>
-            <w:r>
-              <w:t>MOE</w:t>
+              <w:t>Key Performance Parameter</w:t>
+            </w:r>
+          </w:p>
+        </w:tc>
+        <w:tc>
+          <w:tcPr>
+            <w:tcW w:w="0" w:type="auto"/>
+          </w:tcPr>
+          <w:p>
+            <w:pPr>
+              <w:jc w:val="left"/>
+            </w:pPr>
+            <w:r>
+              <w:t>A critical subset of the performance parameters representing those capabilities and characteristics so significant that failure to meet the threshold value of performance can be cause for the concept or system selected to be reevaluated or the project to be reassessed or terminated. (Adapted from Glossary of Defense Acquisition Acronyms and Terms, Defense Acquisition University Press, January 2001). [9]</w:t>
+            </w:r>
+          </w:p>
+        </w:tc>
+        <w:tc>
+          <w:tcPr>
+            <w:tcW w:w="0" w:type="auto"/>
+          </w:tcPr>
+          <w:p>
+            <w:pPr>
+              <w:jc w:val="left"/>
+            </w:pPr>
+            <w:r>
+              <w:t>KPP</w:t>
             </w:r>
           </w:p>
         </w:tc>
@@ -6648,33 +6492,46 @@
               <w:jc w:val="left"/>
             </w:pPr>
             <w:r>
-              <w:t>Measure of Performance</w:t>
-            </w:r>
-          </w:p>
-        </w:tc>
-        <w:tc>
-          <w:tcPr>
-            <w:tcW w:w="0" w:type="auto"/>
-          </w:tcPr>
-          <w:p>
-            <w:pPr>
-              <w:jc w:val="left"/>
-            </w:pPr>
-            <w:r>
-              <w:t>The measures that characterize physical or functional attributes relating to the system operation, measured or estimated under specified testing and/or operational environment conditions. (Adapted from DOD 5000.2, DAU, INCOSE, and EPI 280-04, LM Integrated Measurement Guidebook) [9]</w:t>
-            </w:r>
-          </w:p>
-        </w:tc>
-        <w:tc>
-          <w:tcPr>
-            <w:tcW w:w="0" w:type="auto"/>
-          </w:tcPr>
-          <w:p>
-            <w:pPr>
-              <w:jc w:val="left"/>
-            </w:pPr>
-            <w:r>
-              <w:t>MOP</w:t>
+              <w:t>Measure of Effectiveness</w:t>
+            </w:r>
+          </w:p>
+        </w:tc>
+        <w:tc>
+          <w:tcPr>
+            <w:tcW w:w="0" w:type="auto"/>
+          </w:tcPr>
+          <w:p>
+            <w:pPr>
+              <w:jc w:val="left"/>
+            </w:pPr>
+            <w:r>
+              <w:t>The "operational" measures of success that are closely related to the achievement of the mission or operational objective being evaluated, in the intended operational environment under a specified set of conditions; i.e. how well the solution achieves the intended purpose. (Adapted from DOD 5000.2, DAU, INCOSE) [9]</w:t>
+            </w:r>
+          </w:p>
+          <w:p>
+            <w:pPr>
+              <w:jc w:val="left"/>
+            </w:pPr>
+          </w:p>
+          <w:p>
+            <w:pPr>
+              <w:jc w:val="left"/>
+            </w:pPr>
+            <w:r>
+              <w:t>A measure used to quantify the performance of a system, product or process in terms that describe a measure to what degree the real objective is achieved. [2]</w:t>
+            </w:r>
+          </w:p>
+        </w:tc>
+        <w:tc>
+          <w:tcPr>
+            <w:tcW w:w="0" w:type="auto"/>
+          </w:tcPr>
+          <w:p>
+            <w:pPr>
+              <w:jc w:val="left"/>
+            </w:pPr>
+            <w:r>
+              <w:t>MOE</w:t>
             </w:r>
           </w:p>
         </w:tc>
@@ -6693,33 +6550,33 @@
               <w:jc w:val="left"/>
             </w:pPr>
             <w:r>
-              <w:t>Measures of Effectiveness Needs</w:t>
-            </w:r>
-          </w:p>
-        </w:tc>
-        <w:tc>
-          <w:tcPr>
-            <w:tcW w:w="0" w:type="auto"/>
-          </w:tcPr>
-          <w:p>
-            <w:pPr>
-              <w:jc w:val="left"/>
-            </w:pPr>
-            <w:r>
-              <w:t>Measures of Effectiveness (MOEs) are the "operational" measures of success that are closely related to the achievement of the mission or operational objective being evaluated, in the intended operational environment under a specified set of conditions (i.e., how well the solution achieves the intended purpose).  [2] (section 4.1)</w:t>
-            </w:r>
-          </w:p>
-        </w:tc>
-        <w:tc>
-          <w:tcPr>
-            <w:tcW w:w="0" w:type="auto"/>
-          </w:tcPr>
-          <w:p>
-            <w:pPr>
-              <w:jc w:val="left"/>
-            </w:pPr>
-            <w:r>
-              <w:t>MOEs</w:t>
+              <w:t>Measure of Performance</w:t>
+            </w:r>
+          </w:p>
+        </w:tc>
+        <w:tc>
+          <w:tcPr>
+            <w:tcW w:w="0" w:type="auto"/>
+          </w:tcPr>
+          <w:p>
+            <w:pPr>
+              <w:jc w:val="left"/>
+            </w:pPr>
+            <w:r>
+              <w:t>The measures that characterize physical or functional attributes relating to the system operation, measured or estimated under specified testing and/or operational environment conditions. (Adapted from DOD 5000.2, DAU, INCOSE, and EPI 280-04, LM Integrated Measurement Guidebook) [9]</w:t>
+            </w:r>
+          </w:p>
+        </w:tc>
+        <w:tc>
+          <w:tcPr>
+            <w:tcW w:w="0" w:type="auto"/>
+          </w:tcPr>
+          <w:p>
+            <w:pPr>
+              <w:jc w:val="left"/>
+            </w:pPr>
+            <w:r>
+              <w:t>MOP</w:t>
             </w:r>
           </w:p>
         </w:tc>
@@ -6738,33 +6595,33 @@
               <w:jc w:val="left"/>
             </w:pPr>
             <w:r>
-              <w:t>Model-based Systems Development</w:t>
-            </w:r>
-          </w:p>
-        </w:tc>
-        <w:tc>
-          <w:tcPr>
-            <w:tcW w:w="0" w:type="auto"/>
-          </w:tcPr>
-          <w:p>
-            <w:pPr>
-              <w:jc w:val="left"/>
-            </w:pPr>
-            <w:r>
-              <w:t xml:space="preserve">Model-based Systems Development (MBSD) is the formalized application of modeling to support all aspects of product engineering and support system requirements, design, implementation, analysis, verification, validation, manufacturing, support and management activities beginning in the conceptual design phase and continuing throughout development and later life cycle phases. Therefore MBSD includes domains such as MBSE, software design and implementation and mechanical design and implementation, and electrical design and implementation. </w:t>
-            </w:r>
-          </w:p>
-        </w:tc>
-        <w:tc>
-          <w:tcPr>
-            <w:tcW w:w="0" w:type="auto"/>
-          </w:tcPr>
-          <w:p>
-            <w:pPr>
-              <w:jc w:val="left"/>
-            </w:pPr>
-            <w:r>
-              <w:t>MBSD</w:t>
+              <w:t>Measures of Effectiveness Needs</w:t>
+            </w:r>
+          </w:p>
+        </w:tc>
+        <w:tc>
+          <w:tcPr>
+            <w:tcW w:w="0" w:type="auto"/>
+          </w:tcPr>
+          <w:p>
+            <w:pPr>
+              <w:jc w:val="left"/>
+            </w:pPr>
+            <w:r>
+              <w:t>Measures of Effectiveness (MOEs) are the "operational" measures of success that are closely related to the achievement of the mission or operational objective being evaluated, in the intended operational environment under a specified set of conditions (i.e., how well the solution achieves the intended purpose).  [2] (section 4.1)</w:t>
+            </w:r>
+          </w:p>
+        </w:tc>
+        <w:tc>
+          <w:tcPr>
+            <w:tcW w:w="0" w:type="auto"/>
+          </w:tcPr>
+          <w:p>
+            <w:pPr>
+              <w:jc w:val="left"/>
+            </w:pPr>
+            <w:r>
+              <w:t>MOEs</w:t>
             </w:r>
           </w:p>
         </w:tc>
@@ -6783,42 +6640,38 @@
               <w:jc w:val="left"/>
             </w:pPr>
             <w:r>
+              <w:t>Model-based Systems Development</w:t>
+            </w:r>
+          </w:p>
+        </w:tc>
+        <w:tc>
+          <w:tcPr>
+            <w:tcW w:w="0" w:type="auto"/>
+          </w:tcPr>
+          <w:p>
+            <w:pPr>
+              <w:jc w:val="left"/>
+            </w:pPr>
+            <w:r>
+              <w:t xml:space="preserve">Model-based Systems Development (MBSD) is the formalized application of modeling to support all aspects of product engineering and support system requirements, design, implementation, analysis, verification, validation, manufacturing, </w:t>
+            </w:r>
+            <w:r>
               <w:lastRenderedPageBreak/>
-              <w:t>Model-based Systems Engineering</w:t>
-            </w:r>
-          </w:p>
-        </w:tc>
-        <w:tc>
-          <w:tcPr>
-            <w:tcW w:w="0" w:type="auto"/>
-          </w:tcPr>
-          <w:p>
-            <w:pPr>
-              <w:jc w:val="left"/>
-            </w:pPr>
-            <w:r>
-              <w:t>"Model-based systems engineering (MBSE) is the formalized application of modeling to support system requirements, design, analysis, verification, and validation activities beginning in the conceptual design phase and continuing throughout development and later life cycle phases".</w:t>
-            </w:r>
-          </w:p>
-          <w:p>
-            <w:pPr>
-              <w:jc w:val="left"/>
-            </w:pPr>
-            <w:r>
-              <w:t xml:space="preserve">Ref - International Council on Systems Engineering (INCOSE), Systems Engineering Vision 2020, Version 2.03, TP-2004-004-02, September 2007. </w:t>
-            </w:r>
-          </w:p>
-        </w:tc>
-        <w:tc>
-          <w:tcPr>
-            <w:tcW w:w="0" w:type="auto"/>
-          </w:tcPr>
-          <w:p>
-            <w:pPr>
-              <w:jc w:val="left"/>
-            </w:pPr>
-            <w:r>
-              <w:t>MBSE</w:t>
+              <w:t xml:space="preserve">support and management activities beginning in the conceptual design phase and continuing throughout development and later life cycle phases. Therefore MBSD includes domains such as MBSE, software design and implementation and mechanical design and implementation, and electrical design and implementation. </w:t>
+            </w:r>
+          </w:p>
+        </w:tc>
+        <w:tc>
+          <w:tcPr>
+            <w:tcW w:w="0" w:type="auto"/>
+          </w:tcPr>
+          <w:p>
+            <w:pPr>
+              <w:jc w:val="left"/>
+            </w:pPr>
+            <w:r>
+              <w:lastRenderedPageBreak/>
+              <w:t>MBSD</w:t>
             </w:r>
           </w:p>
         </w:tc>
@@ -6837,31 +6690,43 @@
               <w:jc w:val="left"/>
             </w:pPr>
             <w:r>
-              <w:t>MOE Data</w:t>
-            </w:r>
-          </w:p>
-        </w:tc>
-        <w:tc>
-          <w:tcPr>
-            <w:tcW w:w="0" w:type="auto"/>
-          </w:tcPr>
-          <w:p>
-            <w:pPr>
-              <w:jc w:val="left"/>
-            </w:pPr>
-            <w:r>
-              <w:t>Data provided to measure the MOEs. . [2] (section 4.1)</w:t>
-            </w:r>
-          </w:p>
-        </w:tc>
-        <w:tc>
-          <w:tcPr>
-            <w:tcW w:w="0" w:type="auto"/>
-          </w:tcPr>
-          <w:p>
-            <w:pPr>
-              <w:jc w:val="left"/>
-            </w:pPr>
+              <w:lastRenderedPageBreak/>
+              <w:t>Model-based Systems Engineering</w:t>
+            </w:r>
+          </w:p>
+        </w:tc>
+        <w:tc>
+          <w:tcPr>
+            <w:tcW w:w="0" w:type="auto"/>
+          </w:tcPr>
+          <w:p>
+            <w:pPr>
+              <w:jc w:val="left"/>
+            </w:pPr>
+            <w:r>
+              <w:t>"Model-based systems engineering (MBSE) is the formalized application of modeling to support system requirements, design, analysis, verification, and validation activities beginning in the conceptual design phase and continuing throughout development and later life cycle phases".</w:t>
+            </w:r>
+          </w:p>
+          <w:p>
+            <w:pPr>
+              <w:jc w:val="left"/>
+            </w:pPr>
+            <w:r>
+              <w:t xml:space="preserve">Ref - International Council on Systems Engineering (INCOSE), Systems Engineering Vision 2020, Version 2.03, TP-2004-004-02, September 2007. </w:t>
+            </w:r>
+          </w:p>
+        </w:tc>
+        <w:tc>
+          <w:tcPr>
+            <w:tcW w:w="0" w:type="auto"/>
+          </w:tcPr>
+          <w:p>
+            <w:pPr>
+              <w:jc w:val="left"/>
+            </w:pPr>
+            <w:r>
+              <w:t>MBSE</w:t>
+            </w:r>
           </w:p>
         </w:tc>
       </w:tr>
@@ -6879,34 +6744,31 @@
               <w:jc w:val="left"/>
             </w:pPr>
             <w:r>
-              <w:t>Product Development System</w:t>
-            </w:r>
-          </w:p>
-        </w:tc>
-        <w:tc>
-          <w:tcPr>
-            <w:tcW w:w="0" w:type="auto"/>
-          </w:tcPr>
-          <w:p>
-            <w:pPr>
-              <w:jc w:val="left"/>
-            </w:pPr>
-            <w:r>
-              <w:t>Product Development System (PDS) is the system used to provide an integrated environment of tools and capabilities required to develop products that are systems.  This includes the environment for systems engineering, software design and implementation engineering, mechanical design and implementation engineering, electrical design and implementation engineering and interfaces to external domains including manufacturing support and product management.</w:t>
-            </w:r>
-          </w:p>
-        </w:tc>
-        <w:tc>
-          <w:tcPr>
-            <w:tcW w:w="0" w:type="auto"/>
-          </w:tcPr>
-          <w:p>
-            <w:pPr>
-              <w:jc w:val="left"/>
-            </w:pPr>
-            <w:r>
-              <w:t>PDS</w:t>
-            </w:r>
+              <w:t>MOE Data</w:t>
+            </w:r>
+          </w:p>
+        </w:tc>
+        <w:tc>
+          <w:tcPr>
+            <w:tcW w:w="0" w:type="auto"/>
+          </w:tcPr>
+          <w:p>
+            <w:pPr>
+              <w:jc w:val="left"/>
+            </w:pPr>
+            <w:r>
+              <w:t>Data provided to measure the MOEs. . [2] (section 4.1)</w:t>
+            </w:r>
+          </w:p>
+        </w:tc>
+        <w:tc>
+          <w:tcPr>
+            <w:tcW w:w="0" w:type="auto"/>
+          </w:tcPr>
+          <w:p>
+            <w:pPr>
+              <w:jc w:val="left"/>
+            </w:pPr>
           </w:p>
         </w:tc>
       </w:tr>
@@ -6924,31 +6786,34 @@
               <w:jc w:val="left"/>
             </w:pPr>
             <w:r>
-              <w:t>Project Constraints</w:t>
-            </w:r>
-          </w:p>
-        </w:tc>
-        <w:tc>
-          <w:tcPr>
-            <w:tcW w:w="0" w:type="auto"/>
-          </w:tcPr>
-          <w:p>
-            <w:pPr>
-              <w:jc w:val="left"/>
-            </w:pPr>
-            <w:r>
-              <w:t>Includes all other constraints from the stakeholder including cost, schedule, and solution constraints. [2]  (section 4.1)</w:t>
-            </w:r>
-          </w:p>
-        </w:tc>
-        <w:tc>
-          <w:tcPr>
-            <w:tcW w:w="0" w:type="auto"/>
-          </w:tcPr>
-          <w:p>
-            <w:pPr>
-              <w:jc w:val="left"/>
-            </w:pPr>
+              <w:t>Product Development System</w:t>
+            </w:r>
+          </w:p>
+        </w:tc>
+        <w:tc>
+          <w:tcPr>
+            <w:tcW w:w="0" w:type="auto"/>
+          </w:tcPr>
+          <w:p>
+            <w:pPr>
+              <w:jc w:val="left"/>
+            </w:pPr>
+            <w:r>
+              <w:t>Product Development System (PDS) is the system used to provide an integrated environment of tools and capabilities required to develop products that are systems.  This includes the environment for systems engineering, software design and implementation engineering, mechanical design and implementation engineering, electrical design and implementation engineering and interfaces to external domains including manufacturing support and product management.</w:t>
+            </w:r>
+          </w:p>
+        </w:tc>
+        <w:tc>
+          <w:tcPr>
+            <w:tcW w:w="0" w:type="auto"/>
+          </w:tcPr>
+          <w:p>
+            <w:pPr>
+              <w:jc w:val="left"/>
+            </w:pPr>
+            <w:r>
+              <w:t>PDS</w:t>
+            </w:r>
           </w:p>
         </w:tc>
       </w:tr>
@@ -6966,20 +6831,20 @@
               <w:jc w:val="left"/>
             </w:pPr>
             <w:r>
-              <w:t>Regulatory Documents</w:t>
-            </w:r>
-          </w:p>
-        </w:tc>
-        <w:tc>
-          <w:tcPr>
-            <w:tcW w:w="0" w:type="auto"/>
-          </w:tcPr>
-          <w:p>
-            <w:pPr>
-              <w:jc w:val="left"/>
-            </w:pPr>
-            <w:r>
-              <w:t>Regulatory compliance documents establish a set or rules, principles or usages that describe the goals that an organization, a system or equipment should implement to ensure the awareness of and take steps to comply with relevant laws and regulations.</w:t>
+              <w:t>Project Constraints</w:t>
+            </w:r>
+          </w:p>
+        </w:tc>
+        <w:tc>
+          <w:tcPr>
+            <w:tcW w:w="0" w:type="auto"/>
+          </w:tcPr>
+          <w:p>
+            <w:pPr>
+              <w:jc w:val="left"/>
+            </w:pPr>
+            <w:r>
+              <w:t>Includes all other constraints from the stakeholder including cost, schedule, and solution constraints. [2]  (section 4.1)</w:t>
             </w:r>
           </w:p>
         </w:tc>
@@ -7008,33 +6873,28 @@
               <w:jc w:val="left"/>
             </w:pPr>
             <w:r>
-              <w:t>Review Comments</w:t>
-            </w:r>
-          </w:p>
-        </w:tc>
-        <w:tc>
-          <w:tcPr>
-            <w:tcW w:w="0" w:type="auto"/>
-          </w:tcPr>
-          <w:p>
-            <w:pPr>
-              <w:jc w:val="left"/>
-            </w:pPr>
-            <w:r>
-              <w:t>The Review Comments artifact is produced as a result of reviewing a Review Package.  Comments may add, delete or update items in the Review Package. Comments can be captured in many different forms, i.e. document change bars, red lines, text color changes, annotation, etc.. Each comment should identify the reviewer and the time of change.</w:t>
-            </w:r>
-          </w:p>
-          <w:p>
-            <w:pPr>
-              <w:jc w:val="left"/>
-            </w:pPr>
-          </w:p>
-          <w:p>
-            <w:pPr>
-              <w:jc w:val="left"/>
-            </w:pPr>
-            <w:r>
-              <w:t>The set of comments in the Review Comments artifact can be of multiple forms, e.g.  an annotated version of the review package, a separate report, etc.</w:t>
+              <w:t>Regulatory Documents</w:t>
+            </w:r>
+          </w:p>
+        </w:tc>
+        <w:tc>
+          <w:tcPr>
+            <w:tcW w:w="0" w:type="auto"/>
+          </w:tcPr>
+          <w:p>
+            <w:pPr>
+              <w:jc w:val="left"/>
+            </w:pPr>
+            <w:r>
+              <w:t xml:space="preserve">Regulatory compliance documents establish a set </w:t>
+            </w:r>
+            <w:proofErr w:type="spellStart"/>
+            <w:r>
+              <w:t>or</w:t>
+            </w:r>
+            <w:proofErr w:type="spellEnd"/>
+            <w:r>
+              <w:t xml:space="preserve"> rules, principles or usages that describe the goals that an organization, a system or equipment should implement to ensure the awareness of and take steps to comply with relevant laws and regulations.</w:t>
             </w:r>
           </w:p>
         </w:tc>
@@ -7063,36 +6923,33 @@
               <w:jc w:val="left"/>
             </w:pPr>
             <w:r>
-              <w:t>Review Package</w:t>
-            </w:r>
-          </w:p>
-        </w:tc>
-        <w:tc>
-          <w:tcPr>
-            <w:tcW w:w="0" w:type="auto"/>
-          </w:tcPr>
-          <w:p>
-            <w:pPr>
-              <w:jc w:val="left"/>
-            </w:pPr>
-            <w:r>
-              <w:t xml:space="preserve">The review package describes what has changed. Typically this is measured against the previous baseline.  The review package contains all the changed items and any additional needed to complete the context of those changed items. </w:t>
-            </w:r>
-          </w:p>
-          <w:p>
-            <w:pPr>
-              <w:jc w:val="left"/>
-            </w:pPr>
-            <w:r>
-              <w:t xml:space="preserve">The review package should highlight what items have been added, deleted or updated, e.g. document change bars, red lines, text color changes, annotation, etc. </w:t>
-            </w:r>
-          </w:p>
-          <w:p>
-            <w:pPr>
-              <w:jc w:val="left"/>
-            </w:pPr>
-            <w:r>
-              <w:t>The review package can consist of any type of artifact, including SysML models, documents, code, parts of the system, prototypes, etc.</w:t>
+              <w:t>Review Comments</w:t>
+            </w:r>
+          </w:p>
+        </w:tc>
+        <w:tc>
+          <w:tcPr>
+            <w:tcW w:w="0" w:type="auto"/>
+          </w:tcPr>
+          <w:p>
+            <w:pPr>
+              <w:jc w:val="left"/>
+            </w:pPr>
+            <w:r>
+              <w:t>The Review Comments artifact is produced as a result of reviewing a Review Package.  Comments may add, delete or update items in the Review Package. Comments can be captured in many different forms, i.e. document change bars, red lines, text color changes, annotation, etc.. Each comment should identify the reviewer and the time of change.</w:t>
+            </w:r>
+          </w:p>
+          <w:p>
+            <w:pPr>
+              <w:jc w:val="left"/>
+            </w:pPr>
+          </w:p>
+          <w:p>
+            <w:pPr>
+              <w:jc w:val="left"/>
+            </w:pPr>
+            <w:r>
+              <w:t>The set of comments in the Review Comments artifact can be of multiple forms, e.g.  an annotated version of the review package, a separate report, etc.</w:t>
             </w:r>
           </w:p>
         </w:tc>
@@ -7121,28 +6978,37 @@
               <w:jc w:val="left"/>
             </w:pPr>
             <w:r>
-              <w:t>Safety Measure</w:t>
-            </w:r>
-          </w:p>
-        </w:tc>
-        <w:tc>
-          <w:tcPr>
-            <w:tcW w:w="0" w:type="auto"/>
-          </w:tcPr>
-          <w:p>
-            <w:pPr>
-              <w:jc w:val="left"/>
-            </w:pPr>
-            <w:r>
-              <w:t xml:space="preserve">Safety measures are activities and precautions taken to improve safety, i.e. reduce risk related to human health [6]. </w:t>
-            </w:r>
-          </w:p>
-          <w:p>
-            <w:pPr>
-              <w:jc w:val="left"/>
-            </w:pPr>
-            <w:r>
-              <w:t>A safety measure could be used to detect or mitigate a fault [7].</w:t>
+              <w:t>Review Package</w:t>
+            </w:r>
+          </w:p>
+        </w:tc>
+        <w:tc>
+          <w:tcPr>
+            <w:tcW w:w="0" w:type="auto"/>
+          </w:tcPr>
+          <w:p>
+            <w:pPr>
+              <w:jc w:val="left"/>
+            </w:pPr>
+            <w:r>
+              <w:t xml:space="preserve">The review package describes what has changed. Typically this is measured against the previous baseline.  The review package contains all the changed items and any additional needed to complete the context of those changed items. </w:t>
+            </w:r>
+          </w:p>
+          <w:p>
+            <w:pPr>
+              <w:jc w:val="left"/>
+            </w:pPr>
+            <w:r>
+              <w:t xml:space="preserve">The review package should highlight what items have been added, deleted or updated, e.g. document change bars, red lines, text color changes, annotation, etc. </w:t>
+            </w:r>
+          </w:p>
+          <w:p>
+            <w:pPr>
+              <w:jc w:val="left"/>
+            </w:pPr>
+            <w:r>
+              <w:lastRenderedPageBreak/>
+              <w:t>The review package can consist of any type of artifact, including SysML models, documents, code, parts of the system, prototypes, etc.</w:t>
             </w:r>
           </w:p>
         </w:tc>
@@ -7172,20 +7038,28 @@
             </w:pPr>
             <w:r>
               <w:lastRenderedPageBreak/>
-              <w:t>Safety Report</w:t>
-            </w:r>
-          </w:p>
-        </w:tc>
-        <w:tc>
-          <w:tcPr>
-            <w:tcW w:w="0" w:type="auto"/>
-          </w:tcPr>
-          <w:p>
-            <w:pPr>
-              <w:jc w:val="left"/>
-            </w:pPr>
-            <w:r>
-              <w:t>The result of a safety analysis and evaluation.</w:t>
+              <w:t>Safety Measure</w:t>
+            </w:r>
+          </w:p>
+        </w:tc>
+        <w:tc>
+          <w:tcPr>
+            <w:tcW w:w="0" w:type="auto"/>
+          </w:tcPr>
+          <w:p>
+            <w:pPr>
+              <w:jc w:val="left"/>
+            </w:pPr>
+            <w:r>
+              <w:t xml:space="preserve">Safety measures are activities and precautions taken to improve safety, i.e. reduce risk related to human health [6]. </w:t>
+            </w:r>
+          </w:p>
+          <w:p>
+            <w:pPr>
+              <w:jc w:val="left"/>
+            </w:pPr>
+            <w:r>
+              <w:t>A safety measure could be used to detect or mitigate a fault [7].</w:t>
             </w:r>
           </w:p>
         </w:tc>
@@ -7214,20 +7088,20 @@
               <w:jc w:val="left"/>
             </w:pPr>
             <w:r>
-              <w:t>Source Documents</w:t>
-            </w:r>
-          </w:p>
-        </w:tc>
-        <w:tc>
-          <w:tcPr>
-            <w:tcW w:w="0" w:type="auto"/>
-          </w:tcPr>
-          <w:p>
-            <w:pPr>
-              <w:jc w:val="left"/>
-            </w:pPr>
-            <w:r>
-              <w:t>Extract, clarify, and prioritize all of the written directives embodied in the source documents relevant to the particular stage of procurement activity. [2]  (section 4.1)</w:t>
+              <w:t>Safety Report</w:t>
+            </w:r>
+          </w:p>
+        </w:tc>
+        <w:tc>
+          <w:tcPr>
+            <w:tcW w:w="0" w:type="auto"/>
+          </w:tcPr>
+          <w:p>
+            <w:pPr>
+              <w:jc w:val="left"/>
+            </w:pPr>
+            <w:r>
+              <w:t>The result of a safety analysis and evaluation.</w:t>
             </w:r>
           </w:p>
         </w:tc>
@@ -7256,20 +7130,20 @@
               <w:jc w:val="left"/>
             </w:pPr>
             <w:r>
-              <w:t>Specialty Engineering</w:t>
-            </w:r>
-          </w:p>
-        </w:tc>
-        <w:tc>
-          <w:tcPr>
-            <w:tcW w:w="0" w:type="auto"/>
-          </w:tcPr>
-          <w:p>
-            <w:pPr>
-              <w:jc w:val="left"/>
-            </w:pPr>
-            <w:r>
-              <w:t>Analysis of specific features of a system that requires special skills to identify requirements and assess their impact on the system life cycle. [2]</w:t>
+              <w:t>Source Documents</w:t>
+            </w:r>
+          </w:p>
+        </w:tc>
+        <w:tc>
+          <w:tcPr>
+            <w:tcW w:w="0" w:type="auto"/>
+          </w:tcPr>
+          <w:p>
+            <w:pPr>
+              <w:jc w:val="left"/>
+            </w:pPr>
+            <w:r>
+              <w:t>Extract, clarify, and prioritize all of the written directives embodied in the source documents relevant to the particular stage of procurement activity. [2]  (section 4.1)</w:t>
             </w:r>
           </w:p>
         </w:tc>
@@ -7298,20 +7172,20 @@
               <w:jc w:val="left"/>
             </w:pPr>
             <w:r>
-              <w:t>Stakeholder Needs</w:t>
-            </w:r>
-          </w:p>
-        </w:tc>
-        <w:tc>
-          <w:tcPr>
-            <w:tcW w:w="0" w:type="auto"/>
-          </w:tcPr>
-          <w:p>
-            <w:pPr>
-              <w:jc w:val="left"/>
-            </w:pPr>
-            <w:r>
-              <w:t>Description of users' and other stakeholders' needs or services that the system of interest will provide. [2]  (section 4.1)</w:t>
+              <w:t>Specialty Engineering</w:t>
+            </w:r>
+          </w:p>
+        </w:tc>
+        <w:tc>
+          <w:tcPr>
+            <w:tcW w:w="0" w:type="auto"/>
+          </w:tcPr>
+          <w:p>
+            <w:pPr>
+              <w:jc w:val="left"/>
+            </w:pPr>
+            <w:r>
+              <w:t>Analysis of specific features of a system that requires special skills to identify requirements and assess their impact on the system life cycle. [2]</w:t>
             </w:r>
           </w:p>
         </w:tc>
@@ -7340,20 +7214,20 @@
               <w:jc w:val="left"/>
             </w:pPr>
             <w:r>
-              <w:t>Stakeholder Requirements</w:t>
-            </w:r>
-          </w:p>
-        </w:tc>
-        <w:tc>
-          <w:tcPr>
-            <w:tcW w:w="0" w:type="auto"/>
-          </w:tcPr>
-          <w:p>
-            <w:pPr>
-              <w:jc w:val="left"/>
-            </w:pPr>
-            <w:r>
-              <w:t>Formally documented and approved stakeholder requirements that will govern the project, including: required system capabilities, functions, and/or services; quality standards; and cost and schedule constraints.  [2] (section 4.1)</w:t>
+              <w:t>Stakeholder Needs</w:t>
+            </w:r>
+          </w:p>
+        </w:tc>
+        <w:tc>
+          <w:tcPr>
+            <w:tcW w:w="0" w:type="auto"/>
+          </w:tcPr>
+          <w:p>
+            <w:pPr>
+              <w:jc w:val="left"/>
+            </w:pPr>
+            <w:r>
+              <w:t>Description of users' and other stakeholders' needs or services that the system of interest will provide. [2]  (section 4.1)</w:t>
             </w:r>
           </w:p>
         </w:tc>
@@ -7382,20 +7256,20 @@
               <w:jc w:val="left"/>
             </w:pPr>
             <w:r>
-              <w:t>Stakeholder Requirements Traceability</w:t>
-            </w:r>
-          </w:p>
-        </w:tc>
-        <w:tc>
-          <w:tcPr>
-            <w:tcW w:w="0" w:type="auto"/>
-          </w:tcPr>
-          <w:p>
-            <w:pPr>
-              <w:jc w:val="left"/>
-            </w:pPr>
-            <w:r>
-              <w:t>All stakeholder requirements should have bidirectional traceability, including to their source, such as the source document or the stakeholder need. [2] (section 4.1)</w:t>
+              <w:t>Stakeholder Requirements</w:t>
+            </w:r>
+          </w:p>
+        </w:tc>
+        <w:tc>
+          <w:tcPr>
+            <w:tcW w:w="0" w:type="auto"/>
+          </w:tcPr>
+          <w:p>
+            <w:pPr>
+              <w:jc w:val="left"/>
+            </w:pPr>
+            <w:r>
+              <w:t>Formally documented and approved stakeholder requirements that will govern the project, including: required system capabilities, functions, and/or services; quality standards; and cost and schedule constraints.  [2] (section 4.1)</w:t>
             </w:r>
           </w:p>
         </w:tc>
@@ -7424,20 +7298,20 @@
               <w:jc w:val="left"/>
             </w:pPr>
             <w:r>
-              <w:t>Subsystem</w:t>
-            </w:r>
-          </w:p>
-        </w:tc>
-        <w:tc>
-          <w:tcPr>
-            <w:tcW w:w="0" w:type="auto"/>
-          </w:tcPr>
-          <w:p>
-            <w:pPr>
-              <w:jc w:val="left"/>
-            </w:pPr>
-            <w:r>
-              <w:t>A system element comprising an integrated set of assemblies, which performs a cleanly and clearly separated function, involving similar technical skills, or a separate supplier. [2]</w:t>
+              <w:t>Stakeholder Requirements Traceability</w:t>
+            </w:r>
+          </w:p>
+        </w:tc>
+        <w:tc>
+          <w:tcPr>
+            <w:tcW w:w="0" w:type="auto"/>
+          </w:tcPr>
+          <w:p>
+            <w:pPr>
+              <w:jc w:val="left"/>
+            </w:pPr>
+            <w:r>
+              <w:t>All stakeholder requirements should have bidirectional traceability, including to their source, such as the source document or the stakeholder need. [2] (section 4.1)</w:t>
             </w:r>
           </w:p>
         </w:tc>
@@ -7466,20 +7340,20 @@
               <w:jc w:val="left"/>
             </w:pPr>
             <w:r>
-              <w:t>Supplier</w:t>
-            </w:r>
-          </w:p>
-        </w:tc>
-        <w:tc>
-          <w:tcPr>
-            <w:tcW w:w="0" w:type="auto"/>
-          </w:tcPr>
-          <w:p>
-            <w:pPr>
-              <w:jc w:val="left"/>
-            </w:pPr>
-            <w:r>
-              <w:t>An organization or an individual that enters into an agreement with the acquirer for the supply of a product or service. [2]</w:t>
+              <w:t>Subsystem</w:t>
+            </w:r>
+          </w:p>
+        </w:tc>
+        <w:tc>
+          <w:tcPr>
+            <w:tcW w:w="0" w:type="auto"/>
+          </w:tcPr>
+          <w:p>
+            <w:pPr>
+              <w:jc w:val="left"/>
+            </w:pPr>
+            <w:r>
+              <w:t>A system element comprising an integrated set of assemblies, which performs a cleanly and clearly separated function, involving similar technical skills, or a separate supplier. [2]</w:t>
             </w:r>
           </w:p>
         </w:tc>
@@ -7508,28 +7382,20 @@
               <w:jc w:val="left"/>
             </w:pPr>
             <w:r>
-              <w:t>System</w:t>
-            </w:r>
-          </w:p>
-        </w:tc>
-        <w:tc>
-          <w:tcPr>
-            <w:tcW w:w="0" w:type="auto"/>
-          </w:tcPr>
-          <w:p>
-            <w:pPr>
-              <w:jc w:val="left"/>
-            </w:pPr>
-            <w:r>
-              <w:t>A combination of interacting elements organized to achieve one or more stated purposes [2}</w:t>
-            </w:r>
-          </w:p>
-          <w:p>
-            <w:pPr>
-              <w:jc w:val="left"/>
-            </w:pPr>
-            <w:r>
-              <w:t>An integrated set of elements, subsystems, or assemblies that accomplish a defined objective. These elements include products (hardware, software, and firmware), processes, people, information, techniques, facilities, services, and other support elements. An example would be an air transportation system. [2]</w:t>
+              <w:t>Supplier</w:t>
+            </w:r>
+          </w:p>
+        </w:tc>
+        <w:tc>
+          <w:tcPr>
+            <w:tcW w:w="0" w:type="auto"/>
+          </w:tcPr>
+          <w:p>
+            <w:pPr>
+              <w:jc w:val="left"/>
+            </w:pPr>
+            <w:r>
+              <w:t>An organization or an individual that enters into an agreement with the acquirer for the supply of a product or service. [2]</w:t>
             </w:r>
           </w:p>
         </w:tc>
@@ -7558,20 +7424,28 @@
               <w:jc w:val="left"/>
             </w:pPr>
             <w:r>
-              <w:t>System Element</w:t>
-            </w:r>
-          </w:p>
-        </w:tc>
-        <w:tc>
-          <w:tcPr>
-            <w:tcW w:w="0" w:type="auto"/>
-          </w:tcPr>
-          <w:p>
-            <w:pPr>
-              <w:jc w:val="left"/>
-            </w:pPr>
-            <w:r>
-              <w:t>A member of a set of elements that constitutes a system a major product, service, or facility of the system (the term subsystem is sometimes used instead of element) [2]</w:t>
+              <w:t>System</w:t>
+            </w:r>
+          </w:p>
+        </w:tc>
+        <w:tc>
+          <w:tcPr>
+            <w:tcW w:w="0" w:type="auto"/>
+          </w:tcPr>
+          <w:p>
+            <w:pPr>
+              <w:jc w:val="left"/>
+            </w:pPr>
+            <w:r>
+              <w:t>A combination of interacting elements organized to achieve one or more stated purposes [2}</w:t>
+            </w:r>
+          </w:p>
+          <w:p>
+            <w:pPr>
+              <w:jc w:val="left"/>
+            </w:pPr>
+            <w:r>
+              <w:t>An integrated set of elements, subsystems, or assemblies that accomplish a defined objective. These elements include products (hardware, software, and firmware), processes, people, information, techniques, facilities, services, and other support elements. An example would be an air transportation system. [2]</w:t>
             </w:r>
           </w:p>
         </w:tc>
@@ -7600,47 +7474,31 @@
               <w:jc w:val="left"/>
             </w:pPr>
             <w:r>
-              <w:t>System of Interest</w:t>
-            </w:r>
-          </w:p>
-        </w:tc>
-        <w:tc>
-          <w:tcPr>
-            <w:tcW w:w="0" w:type="auto"/>
-          </w:tcPr>
-          <w:p>
-            <w:pPr>
-              <w:jc w:val="left"/>
-            </w:pPr>
-            <w:r>
-              <w:t>The system whose life cycle is under consideration.[2]</w:t>
-            </w:r>
-          </w:p>
-          <w:p>
-            <w:pPr>
-              <w:jc w:val="left"/>
-            </w:pPr>
-          </w:p>
-          <w:p>
-            <w:pPr>
-              <w:jc w:val="left"/>
-            </w:pPr>
-            <w:r>
-              <w:t xml:space="preserve">A specific system in the context of a set of systems that is the primary focus of evaluation, analysis or development. </w:t>
-            </w:r>
-          </w:p>
-        </w:tc>
-        <w:tc>
-          <w:tcPr>
-            <w:tcW w:w="0" w:type="auto"/>
-          </w:tcPr>
-          <w:p>
-            <w:pPr>
-              <w:jc w:val="left"/>
-            </w:pPr>
-            <w:r>
-              <w:t>SoI</w:t>
-            </w:r>
+              <w:t>System Element</w:t>
+            </w:r>
+          </w:p>
+        </w:tc>
+        <w:tc>
+          <w:tcPr>
+            <w:tcW w:w="0" w:type="auto"/>
+          </w:tcPr>
+          <w:p>
+            <w:pPr>
+              <w:jc w:val="left"/>
+            </w:pPr>
+            <w:r>
+              <w:t>A member of a set of elements that constitutes a system a major product, service, or facility of the system (the term subsystem is sometimes used instead of element) [2]</w:t>
+            </w:r>
+          </w:p>
+        </w:tc>
+        <w:tc>
+          <w:tcPr>
+            <w:tcW w:w="0" w:type="auto"/>
+          </w:tcPr>
+          <w:p>
+            <w:pPr>
+              <w:jc w:val="left"/>
+            </w:pPr>
           </w:p>
         </w:tc>
       </w:tr>
@@ -7658,33 +7516,46 @@
               <w:jc w:val="left"/>
             </w:pPr>
             <w:r>
-              <w:t>Systems Engineering</w:t>
-            </w:r>
-          </w:p>
-        </w:tc>
-        <w:tc>
-          <w:tcPr>
-            <w:tcW w:w="0" w:type="auto"/>
-          </w:tcPr>
-          <w:p>
-            <w:pPr>
-              <w:jc w:val="left"/>
-            </w:pPr>
-            <w:r>
-              <w:t>Systems Engineering (SE) is an interdisciplinary approach and means to enable the realization of successful systems. It focuses on defining customer needs and required functionality early in the development cycle, documenting requirements, and then proceeding with design synthesis and system validation while considering the complete problem: operations, cost and schedule, performance, training and support, test, manufacturing, and disposal. SE considers both the business and the technical needs of all customers with the goal of providing a quality product that meets the user needs. [2]</w:t>
-            </w:r>
-          </w:p>
-        </w:tc>
-        <w:tc>
-          <w:tcPr>
-            <w:tcW w:w="0" w:type="auto"/>
-          </w:tcPr>
-          <w:p>
-            <w:pPr>
-              <w:jc w:val="left"/>
-            </w:pPr>
-            <w:r>
-              <w:t>SE</w:t>
+              <w:t>System of Interest</w:t>
+            </w:r>
+          </w:p>
+        </w:tc>
+        <w:tc>
+          <w:tcPr>
+            <w:tcW w:w="0" w:type="auto"/>
+          </w:tcPr>
+          <w:p>
+            <w:pPr>
+              <w:jc w:val="left"/>
+            </w:pPr>
+            <w:r>
+              <w:t>The system whose life cycle is under consideration.[2]</w:t>
+            </w:r>
+          </w:p>
+          <w:p>
+            <w:pPr>
+              <w:jc w:val="left"/>
+            </w:pPr>
+          </w:p>
+          <w:p>
+            <w:pPr>
+              <w:jc w:val="left"/>
+            </w:pPr>
+            <w:r>
+              <w:t xml:space="preserve">A specific system in the context of a set of systems that is the primary focus of evaluation, analysis or development. </w:t>
+            </w:r>
+          </w:p>
+        </w:tc>
+        <w:tc>
+          <w:tcPr>
+            <w:tcW w:w="0" w:type="auto"/>
+          </w:tcPr>
+          <w:p>
+            <w:pPr>
+              <w:jc w:val="left"/>
+            </w:pPr>
+            <w:r>
+              <w:t>SoI</w:t>
             </w:r>
           </w:p>
         </w:tc>
@@ -7703,32 +7574,39 @@
               <w:jc w:val="left"/>
             </w:pPr>
             <w:r>
+              <w:t>Systems Engineering</w:t>
+            </w:r>
+          </w:p>
+        </w:tc>
+        <w:tc>
+          <w:tcPr>
+            <w:tcW w:w="0" w:type="auto"/>
+          </w:tcPr>
+          <w:p>
+            <w:pPr>
+              <w:jc w:val="left"/>
+            </w:pPr>
+            <w:r>
+              <w:t xml:space="preserve">Systems Engineering (SE) is an interdisciplinary approach and means to enable the realization of successful systems. It focuses on defining customer needs and required functionality early in the development cycle, documenting requirements, and then proceeding with design synthesis and system validation while </w:t>
+            </w:r>
+            <w:r>
               <w:lastRenderedPageBreak/>
-              <w:t>Technical Measures</w:t>
-            </w:r>
-          </w:p>
-        </w:tc>
-        <w:tc>
-          <w:tcPr>
-            <w:tcW w:w="0" w:type="auto"/>
-          </w:tcPr>
-          <w:p>
-            <w:pPr>
-              <w:jc w:val="left"/>
-            </w:pPr>
-            <w:r>
-              <w:t>Technical measurements is the set of measurement activities used to provide the supplier and/or acquirer insight into progress in the definition and development of the technical solution and the associated risks and issues. This insight helps project management make better decisions throughout the life-cycle to increase the probability of delivering a technical solution that meets both the specified requirements and the mission needs. This insight is also used in trade-off decisions when performance exceeds the threshold. [9]</w:t>
-            </w:r>
-          </w:p>
-        </w:tc>
-        <w:tc>
-          <w:tcPr>
-            <w:tcW w:w="0" w:type="auto"/>
-          </w:tcPr>
-          <w:p>
-            <w:pPr>
-              <w:jc w:val="left"/>
-            </w:pPr>
+              <w:t>considering the complete problem: operations, cost and schedule, performance, training and support, test, manufacturing, and disposal. SE considers both the business and the technical needs of all customers with the goal of providing a quality product that meets the user needs. [2]</w:t>
+            </w:r>
+          </w:p>
+        </w:tc>
+        <w:tc>
+          <w:tcPr>
+            <w:tcW w:w="0" w:type="auto"/>
+          </w:tcPr>
+          <w:p>
+            <w:pPr>
+              <w:jc w:val="left"/>
+            </w:pPr>
+            <w:r>
+              <w:lastRenderedPageBreak/>
+              <w:t>SE</w:t>
+            </w:r>
           </w:p>
         </w:tc>
       </w:tr>
@@ -7746,34 +7624,32 @@
               <w:jc w:val="left"/>
             </w:pPr>
             <w:r>
-              <w:t>Technical Performance Measure</w:t>
-            </w:r>
-          </w:p>
-        </w:tc>
-        <w:tc>
-          <w:tcPr>
-            <w:tcW w:w="0" w:type="auto"/>
-          </w:tcPr>
-          <w:p>
-            <w:pPr>
-              <w:jc w:val="left"/>
-            </w:pPr>
-            <w:r>
-              <w:t>TPMs measure attributes of a system element to determine how well a system or system element is satisfying or expected to satisfy a technical requirement or goal. [9]</w:t>
-            </w:r>
-          </w:p>
-        </w:tc>
-        <w:tc>
-          <w:tcPr>
-            <w:tcW w:w="0" w:type="auto"/>
-          </w:tcPr>
-          <w:p>
-            <w:pPr>
-              <w:jc w:val="left"/>
-            </w:pPr>
-            <w:r>
-              <w:t>TPM</w:t>
-            </w:r>
+              <w:lastRenderedPageBreak/>
+              <w:t>Technical Measures</w:t>
+            </w:r>
+          </w:p>
+        </w:tc>
+        <w:tc>
+          <w:tcPr>
+            <w:tcW w:w="0" w:type="auto"/>
+          </w:tcPr>
+          <w:p>
+            <w:pPr>
+              <w:jc w:val="left"/>
+            </w:pPr>
+            <w:r>
+              <w:t>Technical measurements is the set of measurement activities used to provide the supplier and/or acquirer insight into progress in the definition and development of the technical solution and the associated risks and issues. This insight helps project management make better decisions throughout the life-cycle to increase the probability of delivering a technical solution that meets both the specified requirements and the mission needs. This insight is also used in trade-off decisions when performance exceeds the threshold. [9]</w:t>
+            </w:r>
+          </w:p>
+        </w:tc>
+        <w:tc>
+          <w:tcPr>
+            <w:tcW w:w="0" w:type="auto"/>
+          </w:tcPr>
+          <w:p>
+            <w:pPr>
+              <w:jc w:val="left"/>
+            </w:pPr>
           </w:p>
         </w:tc>
       </w:tr>
@@ -7791,31 +7667,34 @@
               <w:jc w:val="left"/>
             </w:pPr>
             <w:r>
-              <w:t>Validation</w:t>
-            </w:r>
-          </w:p>
-        </w:tc>
-        <w:tc>
-          <w:tcPr>
-            <w:tcW w:w="0" w:type="auto"/>
-          </w:tcPr>
-          <w:p>
-            <w:pPr>
-              <w:jc w:val="left"/>
-            </w:pPr>
-            <w:r>
-              <w:t>A confirmation, through the provision of objective evidence, that the requirements for a specific intended use or application have been fulfilled [ISO 9000: 2000] [2]</w:t>
-            </w:r>
-          </w:p>
-        </w:tc>
-        <w:tc>
-          <w:tcPr>
-            <w:tcW w:w="0" w:type="auto"/>
-          </w:tcPr>
-          <w:p>
-            <w:pPr>
-              <w:jc w:val="left"/>
-            </w:pPr>
+              <w:t>Technical Performance Measure</w:t>
+            </w:r>
+          </w:p>
+        </w:tc>
+        <w:tc>
+          <w:tcPr>
+            <w:tcW w:w="0" w:type="auto"/>
+          </w:tcPr>
+          <w:p>
+            <w:pPr>
+              <w:jc w:val="left"/>
+            </w:pPr>
+            <w:r>
+              <w:t>TPMs measure attributes of a system element to determine how well a system or system element is satisfying or expected to satisfy a technical requirement or goal. [9]</w:t>
+            </w:r>
+          </w:p>
+        </w:tc>
+        <w:tc>
+          <w:tcPr>
+            <w:tcW w:w="0" w:type="auto"/>
+          </w:tcPr>
+          <w:p>
+            <w:pPr>
+              <w:jc w:val="left"/>
+            </w:pPr>
+            <w:r>
+              <w:t>TPM</w:t>
+            </w:r>
           </w:p>
         </w:tc>
       </w:tr>
@@ -7833,20 +7712,20 @@
               <w:jc w:val="left"/>
             </w:pPr>
             <w:r>
-              <w:t>Validation Criteria</w:t>
-            </w:r>
-          </w:p>
-        </w:tc>
-        <w:tc>
-          <w:tcPr>
-            <w:tcW w:w="0" w:type="auto"/>
-          </w:tcPr>
-          <w:p>
-            <w:pPr>
-              <w:jc w:val="left"/>
-            </w:pPr>
-            <w:r>
-              <w:t>May specify who will perform validation activities, and the environments of the system-of-interest. [2] (section 4.1)</w:t>
+              <w:t>Validation</w:t>
+            </w:r>
+          </w:p>
+        </w:tc>
+        <w:tc>
+          <w:tcPr>
+            <w:tcW w:w="0" w:type="auto"/>
+          </w:tcPr>
+          <w:p>
+            <w:pPr>
+              <w:jc w:val="left"/>
+            </w:pPr>
+            <w:r>
+              <w:t>A confirmation, through the provision of objective evidence, that the requirements for a specific intended use or application have been fulfilled [ISO 9000: 2000] [2]</w:t>
             </w:r>
           </w:p>
         </w:tc>
@@ -7875,6 +7754,48 @@
               <w:jc w:val="left"/>
             </w:pPr>
             <w:r>
+              <w:t>Validation Criteria</w:t>
+            </w:r>
+          </w:p>
+        </w:tc>
+        <w:tc>
+          <w:tcPr>
+            <w:tcW w:w="0" w:type="auto"/>
+          </w:tcPr>
+          <w:p>
+            <w:pPr>
+              <w:jc w:val="left"/>
+            </w:pPr>
+            <w:r>
+              <w:t>May specify who will perform validation activities, and the environments of the system-of-interest. [2] (section 4.1)</w:t>
+            </w:r>
+          </w:p>
+        </w:tc>
+        <w:tc>
+          <w:tcPr>
+            <w:tcW w:w="0" w:type="auto"/>
+          </w:tcPr>
+          <w:p>
+            <w:pPr>
+              <w:jc w:val="left"/>
+            </w:pPr>
+          </w:p>
+        </w:tc>
+      </w:tr>
+      <w:tr>
+        <w:trPr>
+          <w:trHeight w:val="269"/>
+          <w:jc w:val="center"/>
+        </w:trPr>
+        <w:tc>
+          <w:tcPr>
+            <w:tcW w:w="0" w:type="auto"/>
+          </w:tcPr>
+          <w:p>
+            <w:pPr>
+              <w:jc w:val="left"/>
+            </w:pPr>
+            <w:r>
               <w:t>Verification</w:t>
             </w:r>
           </w:p>
@@ -7911,24 +7832,24 @@
         <w:pageBreakBefore/>
         <w:numPr>
           <w:ilvl w:val="1"/>
-          <w:numId w:val="11"/>
+          <w:numId w:val="18"/>
         </w:numPr>
       </w:pPr>
-      <w:bookmarkStart w:id="99" w:name="_Toc192"/>
-      <w:bookmarkStart w:id="100" w:name="_Toc422132640"/>
+      <w:bookmarkStart w:id="71" w:name="_Toc144"/>
+      <w:bookmarkStart w:id="72" w:name="_Toc425160988"/>
       <w:r>
         <w:lastRenderedPageBreak/>
         <w:t>Table of Use Case List</w:t>
       </w:r>
-      <w:bookmarkEnd w:id="99"/>
-      <w:bookmarkEnd w:id="100"/>
+      <w:bookmarkEnd w:id="71"/>
+      <w:bookmarkEnd w:id="72"/>
     </w:p>
     <w:p>
       <w:pPr>
         <w:pStyle w:val="Caption"/>
       </w:pPr>
-      <w:bookmarkStart w:id="101" w:name="_Toc193"/>
-      <w:bookmarkStart w:id="102" w:name="_Toc422132656"/>
+      <w:bookmarkStart w:id="73" w:name="_Toc145"/>
+      <w:bookmarkStart w:id="74" w:name="_Toc425161004"/>
       <w:r>
         <w:t xml:space="preserve">Table </w:t>
       </w:r>
@@ -7953,8 +7874,8 @@
       <w:r>
         <w:t>: List of Use Cases</w:t>
       </w:r>
-      <w:bookmarkEnd w:id="101"/>
-      <w:bookmarkEnd w:id="102"/>
+      <w:bookmarkEnd w:id="73"/>
+      <w:bookmarkEnd w:id="74"/>
     </w:p>
     <w:tbl>
       <w:tblPr>
@@ -9089,24 +9010,24 @@
         <w:pageBreakBefore/>
         <w:numPr>
           <w:ilvl w:val="1"/>
-          <w:numId w:val="11"/>
+          <w:numId w:val="18"/>
         </w:numPr>
       </w:pPr>
-      <w:bookmarkStart w:id="103" w:name="_Toc194"/>
-      <w:bookmarkStart w:id="104" w:name="_Toc422132641"/>
+      <w:bookmarkStart w:id="75" w:name="_Toc146"/>
+      <w:bookmarkStart w:id="76" w:name="_Toc425160989"/>
       <w:r>
         <w:lastRenderedPageBreak/>
         <w:t>Table of Actors</w:t>
       </w:r>
-      <w:bookmarkEnd w:id="103"/>
-      <w:bookmarkEnd w:id="104"/>
+      <w:bookmarkEnd w:id="75"/>
+      <w:bookmarkEnd w:id="76"/>
     </w:p>
     <w:p>
       <w:pPr>
         <w:pStyle w:val="Caption"/>
       </w:pPr>
-      <w:bookmarkStart w:id="105" w:name="_Toc195"/>
-      <w:bookmarkStart w:id="106" w:name="_Toc422132657"/>
+      <w:bookmarkStart w:id="77" w:name="_Toc147"/>
+      <w:bookmarkStart w:id="78" w:name="_Toc425161005"/>
       <w:r>
         <w:t xml:space="preserve">Table </w:t>
       </w:r>
@@ -9131,8 +9052,8 @@
       <w:r>
         <w:t>: List of Actors</w:t>
       </w:r>
-      <w:bookmarkEnd w:id="105"/>
-      <w:bookmarkEnd w:id="106"/>
+      <w:bookmarkEnd w:id="77"/>
+      <w:bookmarkEnd w:id="78"/>
     </w:p>
     <w:tbl>
       <w:tblPr>
@@ -9927,17 +9848,17 @@
         <w:pageBreakBefore/>
         <w:numPr>
           <w:ilvl w:val="1"/>
-          <w:numId w:val="11"/>
+          <w:numId w:val="18"/>
         </w:numPr>
       </w:pPr>
-      <w:bookmarkStart w:id="107" w:name="_Toc196"/>
-      <w:bookmarkStart w:id="108" w:name="_Toc422132642"/>
+      <w:bookmarkStart w:id="79" w:name="_Toc148"/>
+      <w:bookmarkStart w:id="80" w:name="_Toc425160990"/>
       <w:r>
         <w:lastRenderedPageBreak/>
         <w:t>References and Citations List</w:t>
       </w:r>
-      <w:bookmarkEnd w:id="107"/>
-      <w:bookmarkEnd w:id="108"/>
+      <w:bookmarkEnd w:id="79"/>
+      <w:bookmarkEnd w:id="80"/>
     </w:p>
     <w:p>
       <w:r>
@@ -10087,7 +10008,7 @@
         <w:bCs/>
         <w:noProof/>
       </w:rPr>
-      <w:t>20</w:t>
+      <w:t>2</w:t>
     </w:r>
     <w:r>
       <w:rPr>
@@ -10818,6 +10739,92 @@
     </w:lvl>
   </w:abstractNum>
   <w:abstractNum w:abstractNumId="7" w15:restartNumberingAfterBreak="0">
+    <w:nsid w:val="33D95079"/>
+    <w:multiLevelType w:val="multilevel"/>
+    <w:tmpl w:val="DB329176"/>
+    <w:lvl w:ilvl="0">
+      <w:start w:val="1"/>
+      <w:numFmt w:val="decimal"/>
+      <w:lvlText w:val="%1."/>
+      <w:lvlJc w:val="left"/>
+      <w:pPr>
+        <w:ind w:left="360" w:hanging="360"/>
+      </w:pPr>
+    </w:lvl>
+    <w:lvl w:ilvl="1">
+      <w:start w:val="1"/>
+      <w:numFmt w:val="decimal"/>
+      <w:lvlText w:val="%1.%2."/>
+      <w:lvlJc w:val="left"/>
+      <w:pPr>
+        <w:ind w:left="360" w:hanging="360"/>
+      </w:pPr>
+    </w:lvl>
+    <w:lvl w:ilvl="2">
+      <w:start w:val="1"/>
+      <w:numFmt w:val="decimal"/>
+      <w:lvlText w:val="%1.%2.%3."/>
+      <w:lvlJc w:val="left"/>
+      <w:pPr>
+        <w:ind w:left="360" w:hanging="360"/>
+      </w:pPr>
+    </w:lvl>
+    <w:lvl w:ilvl="3">
+      <w:start w:val="1"/>
+      <w:numFmt w:val="decimal"/>
+      <w:lvlText w:val="%1.%2.%3.%4."/>
+      <w:lvlJc w:val="left"/>
+      <w:pPr>
+        <w:ind w:left="360" w:hanging="360"/>
+      </w:pPr>
+    </w:lvl>
+    <w:lvl w:ilvl="4">
+      <w:start w:val="1"/>
+      <w:numFmt w:val="decimal"/>
+      <w:lvlText w:val="%1.%2.%3.%4.%5."/>
+      <w:lvlJc w:val="left"/>
+      <w:pPr>
+        <w:ind w:left="360" w:hanging="360"/>
+      </w:pPr>
+    </w:lvl>
+    <w:lvl w:ilvl="5">
+      <w:start w:val="1"/>
+      <w:numFmt w:val="decimal"/>
+      <w:lvlText w:val="%1.%2.%3.%4.%5.%6."/>
+      <w:lvlJc w:val="left"/>
+      <w:pPr>
+        <w:ind w:left="360" w:hanging="360"/>
+      </w:pPr>
+    </w:lvl>
+    <w:lvl w:ilvl="6">
+      <w:start w:val="1"/>
+      <w:numFmt w:val="decimal"/>
+      <w:lvlText w:val="%1.%2.%3.%4.%5.%6.%7."/>
+      <w:lvlJc w:val="left"/>
+      <w:pPr>
+        <w:ind w:left="360" w:hanging="360"/>
+      </w:pPr>
+    </w:lvl>
+    <w:lvl w:ilvl="7">
+      <w:start w:val="1"/>
+      <w:numFmt w:val="decimal"/>
+      <w:lvlText w:val="%1.%2.%3.%4.%5.%6.%7.%8."/>
+      <w:lvlJc w:val="left"/>
+      <w:pPr>
+        <w:ind w:left="360" w:hanging="360"/>
+      </w:pPr>
+    </w:lvl>
+    <w:lvl w:ilvl="8">
+      <w:start w:val="1"/>
+      <w:numFmt w:val="decimal"/>
+      <w:lvlText w:val="%1.%2.%3.%4.%5.%6.%7.%8.%9."/>
+      <w:lvlJc w:val="left"/>
+      <w:pPr>
+        <w:ind w:left="360" w:hanging="360"/>
+      </w:pPr>
+    </w:lvl>
+  </w:abstractNum>
+  <w:abstractNum w:abstractNumId="8" w15:restartNumberingAfterBreak="0">
     <w:nsid w:val="35ED0E50"/>
     <w:multiLevelType w:val="hybridMultilevel"/>
     <w:tmpl w:val="CC22B342"/>
@@ -10930,7 +10937,7 @@
       </w:rPr>
     </w:lvl>
   </w:abstractNum>
-  <w:abstractNum w:abstractNumId="8" w15:restartNumberingAfterBreak="0">
+  <w:abstractNum w:abstractNumId="9" w15:restartNumberingAfterBreak="0">
     <w:nsid w:val="39FD6142"/>
     <w:multiLevelType w:val="hybridMultilevel"/>
     <w:tmpl w:val="B95A5B54"/>
@@ -11016,7 +11023,179 @@
       </w:pPr>
     </w:lvl>
   </w:abstractNum>
-  <w:abstractNum w:abstractNumId="9" w15:restartNumberingAfterBreak="0">
+  <w:abstractNum w:abstractNumId="10" w15:restartNumberingAfterBreak="0">
+    <w:nsid w:val="3BC11CEE"/>
+    <w:multiLevelType w:val="hybridMultilevel"/>
+    <w:tmpl w:val="3404EE1C"/>
+    <w:lvl w:ilvl="0" w:tplc="0409000F">
+      <w:start w:val="1"/>
+      <w:numFmt w:val="decimal"/>
+      <w:lvlText w:val="%1."/>
+      <w:lvlJc w:val="left"/>
+      <w:pPr>
+        <w:ind w:left="720" w:hanging="360"/>
+      </w:pPr>
+    </w:lvl>
+    <w:lvl w:ilvl="1" w:tplc="04090019" w:tentative="1">
+      <w:start w:val="1"/>
+      <w:numFmt w:val="lowerLetter"/>
+      <w:lvlText w:val="%2."/>
+      <w:lvlJc w:val="left"/>
+      <w:pPr>
+        <w:ind w:left="1440" w:hanging="360"/>
+      </w:pPr>
+    </w:lvl>
+    <w:lvl w:ilvl="2" w:tplc="0409001B" w:tentative="1">
+      <w:start w:val="1"/>
+      <w:numFmt w:val="lowerRoman"/>
+      <w:lvlText w:val="%3."/>
+      <w:lvlJc w:val="right"/>
+      <w:pPr>
+        <w:ind w:left="2160" w:hanging="180"/>
+      </w:pPr>
+    </w:lvl>
+    <w:lvl w:ilvl="3" w:tplc="0409000F" w:tentative="1">
+      <w:start w:val="1"/>
+      <w:numFmt w:val="decimal"/>
+      <w:lvlText w:val="%4."/>
+      <w:lvlJc w:val="left"/>
+      <w:pPr>
+        <w:ind w:left="2880" w:hanging="360"/>
+      </w:pPr>
+    </w:lvl>
+    <w:lvl w:ilvl="4" w:tplc="04090019" w:tentative="1">
+      <w:start w:val="1"/>
+      <w:numFmt w:val="lowerLetter"/>
+      <w:lvlText w:val="%5."/>
+      <w:lvlJc w:val="left"/>
+      <w:pPr>
+        <w:ind w:left="3600" w:hanging="360"/>
+      </w:pPr>
+    </w:lvl>
+    <w:lvl w:ilvl="5" w:tplc="0409001B" w:tentative="1">
+      <w:start w:val="1"/>
+      <w:numFmt w:val="lowerRoman"/>
+      <w:lvlText w:val="%6."/>
+      <w:lvlJc w:val="right"/>
+      <w:pPr>
+        <w:ind w:left="4320" w:hanging="180"/>
+      </w:pPr>
+    </w:lvl>
+    <w:lvl w:ilvl="6" w:tplc="0409000F" w:tentative="1">
+      <w:start w:val="1"/>
+      <w:numFmt w:val="decimal"/>
+      <w:lvlText w:val="%7."/>
+      <w:lvlJc w:val="left"/>
+      <w:pPr>
+        <w:ind w:left="5040" w:hanging="360"/>
+      </w:pPr>
+    </w:lvl>
+    <w:lvl w:ilvl="7" w:tplc="04090019" w:tentative="1">
+      <w:start w:val="1"/>
+      <w:numFmt w:val="lowerLetter"/>
+      <w:lvlText w:val="%8."/>
+      <w:lvlJc w:val="left"/>
+      <w:pPr>
+        <w:ind w:left="5760" w:hanging="360"/>
+      </w:pPr>
+    </w:lvl>
+    <w:lvl w:ilvl="8" w:tplc="0409001B" w:tentative="1">
+      <w:start w:val="1"/>
+      <w:numFmt w:val="lowerRoman"/>
+      <w:lvlText w:val="%9."/>
+      <w:lvlJc w:val="right"/>
+      <w:pPr>
+        <w:ind w:left="6480" w:hanging="180"/>
+      </w:pPr>
+    </w:lvl>
+  </w:abstractNum>
+  <w:abstractNum w:abstractNumId="11" w15:restartNumberingAfterBreak="0">
+    <w:nsid w:val="3D3E3C96"/>
+    <w:multiLevelType w:val="hybridMultilevel"/>
+    <w:tmpl w:val="EA567030"/>
+    <w:lvl w:ilvl="0" w:tplc="0409000F">
+      <w:start w:val="1"/>
+      <w:numFmt w:val="decimal"/>
+      <w:lvlText w:val="%1."/>
+      <w:lvlJc w:val="left"/>
+      <w:pPr>
+        <w:ind w:left="720" w:hanging="360"/>
+      </w:pPr>
+    </w:lvl>
+    <w:lvl w:ilvl="1" w:tplc="04090019">
+      <w:start w:val="1"/>
+      <w:numFmt w:val="lowerLetter"/>
+      <w:lvlText w:val="%2."/>
+      <w:lvlJc w:val="left"/>
+      <w:pPr>
+        <w:ind w:left="1440" w:hanging="360"/>
+      </w:pPr>
+    </w:lvl>
+    <w:lvl w:ilvl="2" w:tplc="0409001B">
+      <w:start w:val="1"/>
+      <w:numFmt w:val="lowerRoman"/>
+      <w:lvlText w:val="%3."/>
+      <w:lvlJc w:val="right"/>
+      <w:pPr>
+        <w:ind w:left="2160" w:hanging="180"/>
+      </w:pPr>
+    </w:lvl>
+    <w:lvl w:ilvl="3" w:tplc="0409000F" w:tentative="1">
+      <w:start w:val="1"/>
+      <w:numFmt w:val="decimal"/>
+      <w:lvlText w:val="%4."/>
+      <w:lvlJc w:val="left"/>
+      <w:pPr>
+        <w:ind w:left="2880" w:hanging="360"/>
+      </w:pPr>
+    </w:lvl>
+    <w:lvl w:ilvl="4" w:tplc="04090019" w:tentative="1">
+      <w:start w:val="1"/>
+      <w:numFmt w:val="lowerLetter"/>
+      <w:lvlText w:val="%5."/>
+      <w:lvlJc w:val="left"/>
+      <w:pPr>
+        <w:ind w:left="3600" w:hanging="360"/>
+      </w:pPr>
+    </w:lvl>
+    <w:lvl w:ilvl="5" w:tplc="0409001B" w:tentative="1">
+      <w:start w:val="1"/>
+      <w:numFmt w:val="lowerRoman"/>
+      <w:lvlText w:val="%6."/>
+      <w:lvlJc w:val="right"/>
+      <w:pPr>
+        <w:ind w:left="4320" w:hanging="180"/>
+      </w:pPr>
+    </w:lvl>
+    <w:lvl w:ilvl="6" w:tplc="0409000F" w:tentative="1">
+      <w:start w:val="1"/>
+      <w:numFmt w:val="decimal"/>
+      <w:lvlText w:val="%7."/>
+      <w:lvlJc w:val="left"/>
+      <w:pPr>
+        <w:ind w:left="5040" w:hanging="360"/>
+      </w:pPr>
+    </w:lvl>
+    <w:lvl w:ilvl="7" w:tplc="04090019" w:tentative="1">
+      <w:start w:val="1"/>
+      <w:numFmt w:val="lowerLetter"/>
+      <w:lvlText w:val="%8."/>
+      <w:lvlJc w:val="left"/>
+      <w:pPr>
+        <w:ind w:left="5760" w:hanging="360"/>
+      </w:pPr>
+    </w:lvl>
+    <w:lvl w:ilvl="8" w:tplc="0409001B" w:tentative="1">
+      <w:start w:val="1"/>
+      <w:numFmt w:val="lowerRoman"/>
+      <w:lvlText w:val="%9."/>
+      <w:lvlJc w:val="right"/>
+      <w:pPr>
+        <w:ind w:left="6480" w:hanging="180"/>
+      </w:pPr>
+    </w:lvl>
+  </w:abstractNum>
+  <w:abstractNum w:abstractNumId="12" w15:restartNumberingAfterBreak="0">
     <w:nsid w:val="3F206394"/>
     <w:multiLevelType w:val="multilevel"/>
     <w:tmpl w:val="CAB6598E"/>
@@ -11102,7 +11281,7 @@
       </w:pPr>
     </w:lvl>
   </w:abstractNum>
-  <w:abstractNum w:abstractNumId="10" w15:restartNumberingAfterBreak="0">
+  <w:abstractNum w:abstractNumId="13" w15:restartNumberingAfterBreak="0">
     <w:nsid w:val="4A740E59"/>
     <w:multiLevelType w:val="hybridMultilevel"/>
     <w:tmpl w:val="223CD77E"/>
@@ -11188,7 +11367,7 @@
       </w:pPr>
     </w:lvl>
   </w:abstractNum>
-  <w:abstractNum w:abstractNumId="11" w15:restartNumberingAfterBreak="0">
+  <w:abstractNum w:abstractNumId="14" w15:restartNumberingAfterBreak="0">
     <w:nsid w:val="5192066A"/>
     <w:multiLevelType w:val="hybridMultilevel"/>
     <w:tmpl w:val="6ED2F39C"/>
@@ -11274,7 +11453,7 @@
       </w:pPr>
     </w:lvl>
   </w:abstractNum>
-  <w:abstractNum w:abstractNumId="12" w15:restartNumberingAfterBreak="0">
+  <w:abstractNum w:abstractNumId="15" w15:restartNumberingAfterBreak="0">
     <w:nsid w:val="56A676CB"/>
     <w:multiLevelType w:val="hybridMultilevel"/>
     <w:tmpl w:val="C0E25328"/>
@@ -11360,7 +11539,7 @@
       </w:pPr>
     </w:lvl>
   </w:abstractNum>
-  <w:abstractNum w:abstractNumId="13" w15:restartNumberingAfterBreak="0">
+  <w:abstractNum w:abstractNumId="16" w15:restartNumberingAfterBreak="0">
     <w:nsid w:val="617B6EA6"/>
     <w:multiLevelType w:val="hybridMultilevel"/>
     <w:tmpl w:val="6FF8D6DE"/>
@@ -11446,7 +11625,7 @@
       </w:pPr>
     </w:lvl>
   </w:abstractNum>
-  <w:abstractNum w:abstractNumId="14" w15:restartNumberingAfterBreak="0">
+  <w:abstractNum w:abstractNumId="17" w15:restartNumberingAfterBreak="0">
     <w:nsid w:val="6B95039B"/>
     <w:multiLevelType w:val="multilevel"/>
     <w:tmpl w:val="1DF215AC"/>
@@ -11568,7 +11747,7 @@
       </w:pPr>
     </w:lvl>
   </w:abstractNum>
-  <w:abstractNum w:abstractNumId="15" w15:restartNumberingAfterBreak="0">
+  <w:abstractNum w:abstractNumId="18" w15:restartNumberingAfterBreak="0">
     <w:nsid w:val="721C7A6B"/>
     <w:multiLevelType w:val="hybridMultilevel"/>
     <w:tmpl w:val="7F8C9E4C"/>
@@ -11654,7 +11833,7 @@
       </w:pPr>
     </w:lvl>
   </w:abstractNum>
-  <w:abstractNum w:abstractNumId="16" w15:restartNumberingAfterBreak="0">
+  <w:abstractNum w:abstractNumId="19" w15:restartNumberingAfterBreak="0">
     <w:nsid w:val="753F5163"/>
     <w:multiLevelType w:val="multilevel"/>
     <w:tmpl w:val="CAB6598E"/>
@@ -11744,37 +11923,37 @@
     <w:abstractNumId w:val="2"/>
   </w:num>
   <w:num w:numId="2">
-    <w:abstractNumId w:val="14"/>
+    <w:abstractNumId w:val="17"/>
   </w:num>
   <w:num w:numId="3">
-    <w:abstractNumId w:val="9"/>
+    <w:abstractNumId w:val="12"/>
   </w:num>
   <w:num w:numId="4">
     <w:abstractNumId w:val="6"/>
   </w:num>
   <w:num w:numId="5">
-    <w:abstractNumId w:val="12"/>
+    <w:abstractNumId w:val="15"/>
   </w:num>
   <w:num w:numId="6">
-    <w:abstractNumId w:val="8"/>
+    <w:abstractNumId w:val="9"/>
   </w:num>
   <w:num w:numId="7">
     <w:abstractNumId w:val="4"/>
   </w:num>
   <w:num w:numId="8">
-    <w:abstractNumId w:val="11"/>
+    <w:abstractNumId w:val="14"/>
   </w:num>
   <w:num w:numId="9">
-    <w:abstractNumId w:val="16"/>
+    <w:abstractNumId w:val="19"/>
   </w:num>
   <w:num w:numId="10">
-    <w:abstractNumId w:val="13"/>
+    <w:abstractNumId w:val="16"/>
   </w:num>
   <w:num w:numId="11">
     <w:abstractNumId w:val="0"/>
   </w:num>
   <w:num w:numId="12">
-    <w:abstractNumId w:val="15"/>
+    <w:abstractNumId w:val="18"/>
   </w:num>
   <w:num w:numId="13">
     <w:abstractNumId w:val="5"/>
@@ -11783,23 +11962,24 @@
     <w:abstractNumId w:val="1"/>
   </w:num>
   <w:num w:numId="15">
-    <w:abstractNumId w:val="10"/>
+    <w:abstractNumId w:val="13"/>
   </w:num>
   <w:num w:numId="16">
     <w:abstractNumId w:val="3"/>
   </w:num>
   <w:num w:numId="17">
+    <w:abstractNumId w:val="8"/>
+  </w:num>
+  <w:num w:numId="18">
     <w:abstractNumId w:val="7"/>
   </w:num>
+  <w:num w:numId="19">
+    <w:abstractNumId w:val="11"/>
+  </w:num>
+  <w:num w:numId="20">
+    <w:abstractNumId w:val="10"/>
+  </w:num>
 </w:numbering>
-</file>
-
-<file path=word/people.xml><?xml version="1.0" encoding="utf-8"?>
-<w15:people xmlns:wpc="http://schemas.microsoft.com/office/word/2010/wordprocessingCanvas" xmlns:mc="http://schemas.openxmlformats.org/markup-compatibility/2006" xmlns:o="urn:schemas-microsoft-com:office:office" xmlns:r="http://schemas.openxmlformats.org/officeDocument/2006/relationships" xmlns:m="http://schemas.openxmlformats.org/officeDocument/2006/math" xmlns:v="urn:schemas-microsoft-com:vml" xmlns:wp14="http://schemas.microsoft.com/office/word/2010/wordprocessingDrawing" xmlns:wp="http://schemas.openxmlformats.org/drawingml/2006/wordprocessingDrawing" xmlns:w10="urn:schemas-microsoft-com:office:word" xmlns:w="http://schemas.openxmlformats.org/wordprocessingml/2006/main" xmlns:w14="http://schemas.microsoft.com/office/word/2010/wordml" xmlns:w15="http://schemas.microsoft.com/office/word/2012/wordml" xmlns:wpg="http://schemas.microsoft.com/office/word/2010/wordprocessingGroup" xmlns:wpi="http://schemas.microsoft.com/office/word/2010/wordprocessingInk" xmlns:wne="http://schemas.microsoft.com/office/word/2006/wordml" xmlns:wps="http://schemas.microsoft.com/office/word/2010/wordprocessingShape" mc:Ignorable="w14 w15 wp14">
-  <w15:person w15:author="John Watson">
-    <w15:presenceInfo w15:providerId="Windows Live" w15:userId="4534f41415a7e1de"/>
-  </w15:person>
-</w15:people>
 </file>
 
 <file path=word/styles.xml><?xml version="1.0" encoding="utf-8"?>
@@ -13247,6 +13427,7 @@
     <w:rsid w:val="002D3A3B"/>
     <w:rsid w:val="002F01B9"/>
     <w:rsid w:val="0039437C"/>
+    <w:rsid w:val="004D069A"/>
     <w:rsid w:val="008F6C54"/>
     <w:rsid w:val="00A660B9"/>
     <w:rsid w:val="00AC4410"/>
@@ -13993,7 +14174,7 @@
 </file>
 
 <file path=customXml/itemProps1.xml><?xml version="1.0" encoding="utf-8"?>
-<ds:datastoreItem xmlns:ds="http://schemas.openxmlformats.org/officeDocument/2006/customXml" ds:itemID="{1B927F1D-0766-4C26-965C-38B31D309A00}">
+<ds:datastoreItem xmlns:ds="http://schemas.openxmlformats.org/officeDocument/2006/customXml" ds:itemID="{643F32BF-CD14-4AB0-B7A5-5F69084BDB09}">
   <ds:schemaRefs>
     <ds:schemaRef ds:uri="http://schemas.openxmlformats.org/officeDocument/2006/bibliography"/>
   </ds:schemaRefs>

</xml_diff>

<commit_message>
First draft of activities for Process Change Request use case
</commit_message>
<xml_diff>
--- a/Use Case Model/SystemsEngDevelopmentEnv/SysEngDevEnv_rpy/Documents_Generated/Review_Document_Models_and_Documents/Generated_Review_Documents/Review Document For Evaluate System Safety.docx
+++ b/Use Case Model/SystemsEngDevelopmentEnv/SysEngDevEnv_rpy/Documents_Generated/Review_Document_Models_and_Documents/Generated_Review_Documents/Review Document For Evaluate System Safety.docx
@@ -218,7 +218,7 @@
           <w:rFonts w:ascii="Calibri" w:eastAsia="Calibri" w:hAnsi="Calibri" w:cs="Times New Roman"/>
           <w:noProof/>
         </w:rPr>
-        <w:t>7/20/2015 1:07:00 PM</w:t>
+        <w:t>9/23/2015 5:06:00 PM</w:t>
       </w:r>
       <w:r>
         <w:rPr>
@@ -3333,12 +3333,56 @@
       <w:bookmarkEnd w:id="5"/>
     </w:p>
     <w:p>
+      <w:pPr>
+        <w:rPr>
+          <w:del w:id="6" w:author="John Watson" w:date="2015-10-11T08:55:00Z"/>
+        </w:rPr>
+      </w:pPr>
       <w:r>
         <w:t>1.</w:t>
       </w:r>
       <w:r>
         <w:tab/>
-        <w:t xml:space="preserve">Initial Activities - The first passes of the activities are based on the foundational material references. The intent is to capture what is described in these foundational artifacts as a starting point and to use a review process to refine and enhance their content based on industry expertise. Therefore this initial passes represents a "stake in the ground" that we can measure from and are a synthesis of the material from this foundational material and other common knowledge. The reviews will provide the mechanism to hone them into the most current practices across the industry. </w:t>
+        <w:t>Initial Activit</w:t>
+      </w:r>
+      <w:ins w:id="7" w:author="John Watson" w:date="2015-10-11T08:51:00Z">
+        <w:r>
+          <w:t>y</w:t>
+        </w:r>
+      </w:ins>
+      <w:del w:id="8" w:author="John Watson" w:date="2015-10-11T08:51:00Z">
+        <w:r>
+          <w:delText>ie</w:delText>
+        </w:r>
+      </w:del>
+      <w:ins w:id="9" w:author="John Watson" w:date="2015-10-11T08:51:00Z">
+        <w:r>
+          <w:t xml:space="preserve"> diagram</w:t>
+        </w:r>
+      </w:ins>
+      <w:r>
+        <w:t>s - The first passes of the activit</w:t>
+      </w:r>
+      <w:ins w:id="10" w:author="John Watson" w:date="2015-10-11T08:51:00Z">
+        <w:r>
+          <w:t xml:space="preserve">y diagrams associated </w:t>
+        </w:r>
+        <w:proofErr w:type="spellStart"/>
+        <w:r>
+          <w:t>witn</w:t>
+        </w:r>
+        <w:proofErr w:type="spellEnd"/>
+        <w:r>
+          <w:t xml:space="preserve"> the use cases</w:t>
+        </w:r>
+      </w:ins>
+      <w:del w:id="11" w:author="John Watson" w:date="2015-10-11T08:51:00Z">
+        <w:r>
+          <w:delText>ies</w:delText>
+        </w:r>
+      </w:del>
+      <w:r>
+        <w:t xml:space="preserve"> are based on the foundational material references. The intent is to capture what is described in these foundational artifacts as a starting point and to use a review process to refine and enhance their content based on industry expertise. Therefore this initial passes represents a "stake in the ground" that we can measure from and are a synthesis of the material from this foundational material and other common knowledge. The reviews will provide the mechanism to hone them into the most current practices across the industry. </w:t>
       </w:r>
       <w:r>
         <w:cr/>
@@ -3356,6 +3400,15 @@
         <w:cr/>
         <w:t>3.         What vs. Who - Activity diagrams are used to capture the Systems Engineering workflow behaviors. The first passes of these activities may not have swimlanes. The focus on these initial activities will be to discovery "what" needs to be done, not "who" does it.  Therefore, this is to be interpreted that the actions can be performed by the actors, the SE Development System or both. Later revisions may add swimlanes. At that point the swimlanes will delineate what actions are performed by the actors, the SE Development System or parts of the SE Development System.</w:t>
       </w:r>
+    </w:p>
+    <w:p>
+      <w:pPr>
+        <w:rPr>
+          <w:ins w:id="12" w:author="John Watson" w:date="2015-10-11T08:55:00Z"/>
+        </w:rPr>
+      </w:pPr>
+      <w:bookmarkStart w:id="13" w:name="_GoBack"/>
+      <w:bookmarkEnd w:id="13"/>
     </w:p>
     <w:p>
       <w:pPr>
@@ -3365,13 +3418,13 @@
           <w:numId w:val="18"/>
         </w:numPr>
       </w:pPr>
-      <w:bookmarkStart w:id="6" w:name="_Toc101"/>
-      <w:bookmarkStart w:id="7" w:name="_Toc425160972"/>
+      <w:bookmarkStart w:id="14" w:name="_Toc101"/>
+      <w:bookmarkStart w:id="15" w:name="_Toc425160972"/>
       <w:r>
         <w:t>Context</w:t>
       </w:r>
-      <w:bookmarkEnd w:id="6"/>
-      <w:bookmarkEnd w:id="7"/>
+      <w:bookmarkEnd w:id="14"/>
+      <w:bookmarkEnd w:id="15"/>
     </w:p>
     <w:p>
       <w:r>
@@ -3382,11 +3435,11 @@
       </w:r>
       <w:r>
         <w:cr/>
-        <w:t xml:space="preserve">Systems Engineering Development System (SEDS) is the context for the Systems Engineering Workflow Use Cases. It is the system used to provide an integrated environment of tools and capabilities required to perform Systems Engineering activities and tasks.  This includes the environment to support system requirements flowdown, design, analysis, verification, validation activities. The SEDS provides interfaces </w:t>
+        <w:t xml:space="preserve">Systems Engineering Development System (SEDS) is the context for the Systems Engineering Workflow Use Cases. It is the system used to provide an integrated environment of tools and capabilities required </w:t>
       </w:r>
       <w:r>
         <w:lastRenderedPageBreak/>
-        <w:t>to external domains such as the software, mechanical, electrical engineering domains and interfaces to manufacturing, support and product management domains.</w:t>
+        <w:t>to perform Systems Engineering activities and tasks.  This includes the environment to support system requirements flowdown, design, analysis, verification, validation activities. The SEDS provides interfaces to external domains such as the software, mechanical, electrical engineering domains and interfaces to manufacturing, support and product management domains.</w:t>
       </w:r>
     </w:p>
     <w:p>
@@ -3448,8 +3501,8 @@
       <w:pPr>
         <w:pStyle w:val="Caption"/>
       </w:pPr>
-      <w:bookmarkStart w:id="8" w:name="_Toc102"/>
-      <w:bookmarkStart w:id="9" w:name="_Toc425160991"/>
+      <w:bookmarkStart w:id="16" w:name="_Toc102"/>
+      <w:bookmarkStart w:id="17" w:name="_Toc425160991"/>
       <w:r>
         <w:t xml:space="preserve">Figure </w:t>
       </w:r>
@@ -3474,8 +3527,8 @@
       <w:r>
         <w:t>: Systems Engineering Workflow Use Case Context</w:t>
       </w:r>
-      <w:bookmarkEnd w:id="8"/>
-      <w:bookmarkEnd w:id="9"/>
+      <w:bookmarkEnd w:id="16"/>
+      <w:bookmarkEnd w:id="17"/>
     </w:p>
     <w:p>
       <w:pPr>
@@ -3485,13 +3538,13 @@
           <w:numId w:val="18"/>
         </w:numPr>
       </w:pPr>
-      <w:bookmarkStart w:id="10" w:name="_Toc103"/>
-      <w:bookmarkStart w:id="11" w:name="_Toc425160973"/>
+      <w:bookmarkStart w:id="18" w:name="_Toc103"/>
+      <w:bookmarkStart w:id="19" w:name="_Toc425160973"/>
       <w:r>
         <w:t>Items to Review</w:t>
       </w:r>
-      <w:bookmarkEnd w:id="10"/>
-      <w:bookmarkEnd w:id="11"/>
+      <w:bookmarkEnd w:id="18"/>
+      <w:bookmarkEnd w:id="19"/>
     </w:p>
     <w:p>
       <w:pPr>
@@ -3501,13 +3554,13 @@
           <w:numId w:val="18"/>
         </w:numPr>
       </w:pPr>
-      <w:bookmarkStart w:id="12" w:name="_Toc104"/>
-      <w:bookmarkStart w:id="13" w:name="_Toc425160974"/>
+      <w:bookmarkStart w:id="20" w:name="_Toc104"/>
+      <w:bookmarkStart w:id="21" w:name="_Toc425160974"/>
       <w:r>
         <w:t>"Evaluate System Safety" Use Case</w:t>
       </w:r>
-      <w:bookmarkEnd w:id="12"/>
-      <w:bookmarkEnd w:id="13"/>
+      <w:bookmarkEnd w:id="20"/>
+      <w:bookmarkEnd w:id="21"/>
     </w:p>
     <w:p>
       <w:pPr>
@@ -3517,13 +3570,13 @@
           <w:numId w:val="18"/>
         </w:numPr>
       </w:pPr>
-      <w:bookmarkStart w:id="14" w:name="_Toc105"/>
-      <w:bookmarkStart w:id="15" w:name="_Toc425160975"/>
+      <w:bookmarkStart w:id="22" w:name="_Toc105"/>
+      <w:bookmarkStart w:id="23" w:name="_Toc425160975"/>
       <w:r>
         <w:t>Use Case Attributes</w:t>
       </w:r>
-      <w:bookmarkEnd w:id="14"/>
-      <w:bookmarkEnd w:id="15"/>
+      <w:bookmarkEnd w:id="22"/>
+      <w:bookmarkEnd w:id="23"/>
     </w:p>
     <w:p>
       <w:r>
@@ -3555,8 +3608,6 @@
       <w:r>
         <w:t>".</w:t>
       </w:r>
-      <w:bookmarkStart w:id="16" w:name="_GoBack"/>
-      <w:bookmarkEnd w:id="16"/>
     </w:p>
     <w:p>
       <w:pPr>
@@ -3566,14 +3617,14 @@
           <w:numId w:val="18"/>
         </w:numPr>
       </w:pPr>
-      <w:bookmarkStart w:id="17" w:name="_Toc106"/>
-      <w:bookmarkStart w:id="18" w:name="_Toc425160976"/>
+      <w:bookmarkStart w:id="24" w:name="_Toc106"/>
+      <w:bookmarkStart w:id="25" w:name="_Toc425160976"/>
       <w:r>
         <w:lastRenderedPageBreak/>
         <w:t>Use Case Description</w:t>
       </w:r>
-      <w:bookmarkEnd w:id="17"/>
-      <w:bookmarkEnd w:id="18"/>
+      <w:bookmarkEnd w:id="24"/>
+      <w:bookmarkEnd w:id="25"/>
     </w:p>
     <w:p>
       <w:r>
@@ -3914,14 +3965,14 @@
           <w:numId w:val="18"/>
         </w:numPr>
       </w:pPr>
-      <w:bookmarkStart w:id="19" w:name="_Toc107"/>
-      <w:bookmarkStart w:id="20" w:name="_Toc425160977"/>
+      <w:bookmarkStart w:id="26" w:name="_Toc107"/>
+      <w:bookmarkStart w:id="27" w:name="_Toc425160977"/>
       <w:r>
         <w:lastRenderedPageBreak/>
         <w:t>Use Case Related Diagrams</w:t>
       </w:r>
-      <w:bookmarkEnd w:id="19"/>
-      <w:bookmarkEnd w:id="20"/>
+      <w:bookmarkEnd w:id="26"/>
+      <w:bookmarkEnd w:id="27"/>
     </w:p>
     <w:p>
       <w:pPr>
@@ -3931,11 +3982,11 @@
           <w:numId w:val="18"/>
         </w:numPr>
       </w:pPr>
-      <w:bookmarkStart w:id="21" w:name="_Toc108"/>
+      <w:bookmarkStart w:id="28" w:name="_Toc108"/>
       <w:r>
         <w:t>Use Case Diagram</w:t>
       </w:r>
-      <w:bookmarkEnd w:id="21"/>
+      <w:bookmarkEnd w:id="28"/>
     </w:p>
     <w:p>
       <w:pPr>
@@ -3996,8 +4047,8 @@
       <w:pPr>
         <w:pStyle w:val="Caption"/>
       </w:pPr>
-      <w:bookmarkStart w:id="22" w:name="_Toc109"/>
-      <w:bookmarkStart w:id="23" w:name="_Toc425160992"/>
+      <w:bookmarkStart w:id="29" w:name="_Toc109"/>
+      <w:bookmarkStart w:id="30" w:name="_Toc425160992"/>
       <w:r>
         <w:t xml:space="preserve">Figure </w:t>
       </w:r>
@@ -4022,8 +4073,8 @@
       <w:r>
         <w:t>: Specialty Engineering</w:t>
       </w:r>
-      <w:bookmarkEnd w:id="22"/>
-      <w:bookmarkEnd w:id="23"/>
+      <w:bookmarkEnd w:id="29"/>
+      <w:bookmarkEnd w:id="30"/>
     </w:p>
     <w:p>
       <w:pPr>
@@ -4033,12 +4084,12 @@
           <w:numId w:val="18"/>
         </w:numPr>
       </w:pPr>
-      <w:bookmarkStart w:id="24" w:name="_Toc110"/>
+      <w:bookmarkStart w:id="31" w:name="_Toc110"/>
       <w:r>
         <w:lastRenderedPageBreak/>
         <w:t>Activity Diagrams</w:t>
       </w:r>
-      <w:bookmarkEnd w:id="24"/>
+      <w:bookmarkEnd w:id="31"/>
     </w:p>
     <w:p>
       <w:pPr>
@@ -4048,11 +4099,11 @@
           <w:numId w:val="18"/>
         </w:numPr>
       </w:pPr>
-      <w:bookmarkStart w:id="25" w:name="_Toc111"/>
+      <w:bookmarkStart w:id="32" w:name="_Toc111"/>
       <w:r>
         <w:t>Evaluate System Safety</w:t>
       </w:r>
-      <w:bookmarkEnd w:id="25"/>
+      <w:bookmarkEnd w:id="32"/>
     </w:p>
     <w:p>
       <w:pPr>
@@ -4113,8 +4164,8 @@
       <w:pPr>
         <w:pStyle w:val="Caption"/>
       </w:pPr>
-      <w:bookmarkStart w:id="26" w:name="_Toc112"/>
-      <w:bookmarkStart w:id="27" w:name="_Toc425160993"/>
+      <w:bookmarkStart w:id="33" w:name="_Toc112"/>
+      <w:bookmarkStart w:id="34" w:name="_Toc425160993"/>
       <w:r>
         <w:t xml:space="preserve">Figure </w:t>
       </w:r>
@@ -4139,8 +4190,8 @@
       <w:r>
         <w:t>: Evaluate System Safety</w:t>
       </w:r>
-      <w:bookmarkEnd w:id="26"/>
-      <w:bookmarkEnd w:id="27"/>
+      <w:bookmarkEnd w:id="33"/>
+      <w:bookmarkEnd w:id="34"/>
     </w:p>
     <w:p>
       <w:pPr>
@@ -4150,12 +4201,12 @@
           <w:numId w:val="18"/>
         </w:numPr>
       </w:pPr>
-      <w:bookmarkStart w:id="28" w:name="_Toc113"/>
+      <w:bookmarkStart w:id="35" w:name="_Toc113"/>
       <w:r>
         <w:lastRenderedPageBreak/>
         <w:t>Analyze System Hazards</w:t>
       </w:r>
-      <w:bookmarkEnd w:id="28"/>
+      <w:bookmarkEnd w:id="35"/>
     </w:p>
     <w:p>
       <w:pPr>
@@ -4216,8 +4267,8 @@
       <w:pPr>
         <w:pStyle w:val="Caption"/>
       </w:pPr>
-      <w:bookmarkStart w:id="29" w:name="_Toc114"/>
-      <w:bookmarkStart w:id="30" w:name="_Toc425160994"/>
+      <w:bookmarkStart w:id="36" w:name="_Toc114"/>
+      <w:bookmarkStart w:id="37" w:name="_Toc425160994"/>
       <w:r>
         <w:t xml:space="preserve">Figure </w:t>
       </w:r>
@@ -4242,8 +4293,8 @@
       <w:r>
         <w:t>: Analyze System Hazards</w:t>
       </w:r>
-      <w:bookmarkEnd w:id="29"/>
-      <w:bookmarkEnd w:id="30"/>
+      <w:bookmarkEnd w:id="36"/>
+      <w:bookmarkEnd w:id="37"/>
     </w:p>
     <w:p>
       <w:pPr>
@@ -4253,12 +4304,12 @@
           <w:numId w:val="18"/>
         </w:numPr>
       </w:pPr>
-      <w:bookmarkStart w:id="31" w:name="_Toc115"/>
+      <w:bookmarkStart w:id="38" w:name="_Toc115"/>
       <w:r>
         <w:lastRenderedPageBreak/>
         <w:t>Design S0I with Safety Measures</w:t>
       </w:r>
-      <w:bookmarkEnd w:id="31"/>
+      <w:bookmarkEnd w:id="38"/>
     </w:p>
     <w:p>
       <w:pPr>
@@ -4319,8 +4370,8 @@
       <w:pPr>
         <w:pStyle w:val="Caption"/>
       </w:pPr>
-      <w:bookmarkStart w:id="32" w:name="_Toc116"/>
-      <w:bookmarkStart w:id="33" w:name="_Toc425160995"/>
+      <w:bookmarkStart w:id="39" w:name="_Toc116"/>
+      <w:bookmarkStart w:id="40" w:name="_Toc425160995"/>
       <w:r>
         <w:t xml:space="preserve">Figure </w:t>
       </w:r>
@@ -4345,8 +4396,8 @@
       <w:r>
         <w:t>: Design S0I with Safety Measures</w:t>
       </w:r>
-      <w:bookmarkEnd w:id="32"/>
-      <w:bookmarkEnd w:id="33"/>
+      <w:bookmarkEnd w:id="39"/>
+      <w:bookmarkEnd w:id="40"/>
     </w:p>
     <w:p>
       <w:pPr>
@@ -4356,12 +4407,12 @@
           <w:numId w:val="18"/>
         </w:numPr>
       </w:pPr>
-      <w:bookmarkStart w:id="34" w:name="_Toc117"/>
+      <w:bookmarkStart w:id="41" w:name="_Toc117"/>
       <w:r>
         <w:lastRenderedPageBreak/>
         <w:t>Block Definition Diagrams</w:t>
       </w:r>
-      <w:bookmarkEnd w:id="34"/>
+      <w:bookmarkEnd w:id="41"/>
     </w:p>
     <w:p>
       <w:pPr>
@@ -4422,8 +4473,8 @@
       <w:pPr>
         <w:pStyle w:val="Caption"/>
       </w:pPr>
-      <w:bookmarkStart w:id="35" w:name="_Toc118"/>
-      <w:bookmarkStart w:id="36" w:name="_Toc425160996"/>
+      <w:bookmarkStart w:id="42" w:name="_Toc118"/>
+      <w:bookmarkStart w:id="43" w:name="_Toc425160996"/>
       <w:r>
         <w:t xml:space="preserve">Figure </w:t>
       </w:r>
@@ -4448,8 +4499,8 @@
       <w:r>
         <w:t>: Safety Related Terms</w:t>
       </w:r>
-      <w:bookmarkEnd w:id="35"/>
-      <w:bookmarkEnd w:id="36"/>
+      <w:bookmarkEnd w:id="42"/>
+      <w:bookmarkEnd w:id="43"/>
     </w:p>
     <w:p>
       <w:pPr>
@@ -4459,13 +4510,13 @@
           <w:numId w:val="18"/>
         </w:numPr>
       </w:pPr>
-      <w:bookmarkStart w:id="37" w:name="_Toc119"/>
-      <w:bookmarkStart w:id="38" w:name="_Toc425160978"/>
+      <w:bookmarkStart w:id="44" w:name="_Toc119"/>
+      <w:bookmarkStart w:id="45" w:name="_Toc425160978"/>
       <w:r>
         <w:t>Other Called Activities</w:t>
       </w:r>
-      <w:bookmarkEnd w:id="37"/>
-      <w:bookmarkEnd w:id="38"/>
+      <w:bookmarkEnd w:id="44"/>
+      <w:bookmarkEnd w:id="45"/>
     </w:p>
     <w:p>
       <w:r>
@@ -4516,13 +4567,13 @@
           <w:numId w:val="18"/>
         </w:numPr>
       </w:pPr>
-      <w:bookmarkStart w:id="39" w:name="_Toc120"/>
-      <w:bookmarkStart w:id="40" w:name="_Toc425160979"/>
+      <w:bookmarkStart w:id="46" w:name="_Toc120"/>
+      <w:bookmarkStart w:id="47" w:name="_Toc425160979"/>
       <w:r>
         <w:t>Supporting Information</w:t>
       </w:r>
-      <w:bookmarkEnd w:id="39"/>
-      <w:bookmarkEnd w:id="40"/>
+      <w:bookmarkEnd w:id="46"/>
+      <w:bookmarkEnd w:id="47"/>
     </w:p>
     <w:p>
       <w:r>
@@ -4537,14 +4588,14 @@
           <w:numId w:val="18"/>
         </w:numPr>
       </w:pPr>
-      <w:bookmarkStart w:id="41" w:name="_Toc121"/>
-      <w:bookmarkStart w:id="42" w:name="_Toc425160980"/>
+      <w:bookmarkStart w:id="48" w:name="_Toc121"/>
+      <w:bookmarkStart w:id="49" w:name="_Toc425160980"/>
       <w:r>
         <w:lastRenderedPageBreak/>
         <w:t>Called Activities</w:t>
       </w:r>
-      <w:bookmarkEnd w:id="41"/>
-      <w:bookmarkEnd w:id="42"/>
+      <w:bookmarkEnd w:id="48"/>
+      <w:bookmarkEnd w:id="49"/>
     </w:p>
     <w:p>
       <w:pPr>
@@ -4554,13 +4605,13 @@
           <w:numId w:val="18"/>
         </w:numPr>
       </w:pPr>
-      <w:bookmarkStart w:id="43" w:name="_Toc122"/>
-      <w:bookmarkStart w:id="44" w:name="_Toc425160981"/>
+      <w:bookmarkStart w:id="50" w:name="_Toc122"/>
+      <w:bookmarkStart w:id="51" w:name="_Toc425160981"/>
       <w:r>
         <w:t>Measure a Change Impact</w:t>
       </w:r>
-      <w:bookmarkEnd w:id="43"/>
-      <w:bookmarkEnd w:id="44"/>
+      <w:bookmarkEnd w:id="50"/>
+      <w:bookmarkEnd w:id="51"/>
     </w:p>
     <w:p>
       <w:pPr>
@@ -4621,8 +4672,8 @@
       <w:pPr>
         <w:pStyle w:val="Caption"/>
       </w:pPr>
-      <w:bookmarkStart w:id="45" w:name="_Toc123"/>
-      <w:bookmarkStart w:id="46" w:name="_Toc425160997"/>
+      <w:bookmarkStart w:id="52" w:name="_Toc123"/>
+      <w:bookmarkStart w:id="53" w:name="_Toc425160997"/>
       <w:r>
         <w:t xml:space="preserve">Figure </w:t>
       </w:r>
@@ -4647,8 +4698,8 @@
       <w:r>
         <w:t>: Measure a Change Impact</w:t>
       </w:r>
-      <w:bookmarkEnd w:id="45"/>
-      <w:bookmarkEnd w:id="46"/>
+      <w:bookmarkEnd w:id="52"/>
+      <w:bookmarkEnd w:id="53"/>
     </w:p>
     <w:p>
       <w:pPr>
@@ -4658,14 +4709,14 @@
           <w:numId w:val="18"/>
         </w:numPr>
       </w:pPr>
-      <w:bookmarkStart w:id="47" w:name="_Toc124"/>
-      <w:bookmarkStart w:id="48" w:name="_Toc425160982"/>
+      <w:bookmarkStart w:id="54" w:name="_Toc124"/>
+      <w:bookmarkStart w:id="55" w:name="_Toc425160982"/>
       <w:r>
         <w:lastRenderedPageBreak/>
         <w:t>Conduct a Review</w:t>
       </w:r>
-      <w:bookmarkEnd w:id="47"/>
-      <w:bookmarkEnd w:id="48"/>
+      <w:bookmarkEnd w:id="54"/>
+      <w:bookmarkEnd w:id="55"/>
     </w:p>
     <w:p>
       <w:pPr>
@@ -4726,8 +4777,8 @@
       <w:pPr>
         <w:pStyle w:val="Caption"/>
       </w:pPr>
-      <w:bookmarkStart w:id="49" w:name="_Toc125"/>
-      <w:bookmarkStart w:id="50" w:name="_Toc425160998"/>
+      <w:bookmarkStart w:id="56" w:name="_Toc125"/>
+      <w:bookmarkStart w:id="57" w:name="_Toc425160998"/>
       <w:r>
         <w:t xml:space="preserve">Figure </w:t>
       </w:r>
@@ -4752,8 +4803,8 @@
       <w:r>
         <w:t>: Conduct a Review</w:t>
       </w:r>
-      <w:bookmarkEnd w:id="49"/>
-      <w:bookmarkEnd w:id="50"/>
+      <w:bookmarkEnd w:id="56"/>
+      <w:bookmarkEnd w:id="57"/>
     </w:p>
     <w:p>
       <w:pPr>
@@ -4763,14 +4814,14 @@
           <w:numId w:val="18"/>
         </w:numPr>
       </w:pPr>
-      <w:bookmarkStart w:id="51" w:name="_Toc126"/>
-      <w:bookmarkStart w:id="52" w:name="_Toc425160983"/>
+      <w:bookmarkStart w:id="58" w:name="_Toc126"/>
+      <w:bookmarkStart w:id="59" w:name="_Toc425160983"/>
       <w:r>
         <w:lastRenderedPageBreak/>
         <w:t>Import Reference Material</w:t>
       </w:r>
-      <w:bookmarkEnd w:id="51"/>
-      <w:bookmarkEnd w:id="52"/>
+      <w:bookmarkEnd w:id="58"/>
+      <w:bookmarkEnd w:id="59"/>
     </w:p>
     <w:p>
       <w:pPr>
@@ -4831,8 +4882,8 @@
       <w:pPr>
         <w:pStyle w:val="Caption"/>
       </w:pPr>
-      <w:bookmarkStart w:id="53" w:name="_Toc127"/>
-      <w:bookmarkStart w:id="54" w:name="_Toc425160999"/>
+      <w:bookmarkStart w:id="60" w:name="_Toc127"/>
+      <w:bookmarkStart w:id="61" w:name="_Toc425160999"/>
       <w:r>
         <w:t xml:space="preserve">Figure </w:t>
       </w:r>
@@ -4857,8 +4908,8 @@
       <w:r>
         <w:t>: Import Reference Material</w:t>
       </w:r>
-      <w:bookmarkEnd w:id="53"/>
-      <w:bookmarkEnd w:id="54"/>
+      <w:bookmarkEnd w:id="60"/>
+      <w:bookmarkEnd w:id="61"/>
     </w:p>
     <w:p>
       <w:pPr>
@@ -4868,14 +4919,14 @@
           <w:numId w:val="18"/>
         </w:numPr>
       </w:pPr>
-      <w:bookmarkStart w:id="55" w:name="_Toc130"/>
-      <w:bookmarkStart w:id="56" w:name="_Toc425160984"/>
+      <w:bookmarkStart w:id="62" w:name="_Toc130"/>
+      <w:bookmarkStart w:id="63" w:name="_Toc425160984"/>
       <w:r>
         <w:lastRenderedPageBreak/>
         <w:t>Analyze Requirements</w:t>
       </w:r>
-      <w:bookmarkEnd w:id="55"/>
-      <w:bookmarkEnd w:id="56"/>
+      <w:bookmarkEnd w:id="62"/>
+      <w:bookmarkEnd w:id="63"/>
     </w:p>
     <w:p>
       <w:pPr>
@@ -4936,8 +4987,8 @@
       <w:pPr>
         <w:pStyle w:val="Caption"/>
       </w:pPr>
-      <w:bookmarkStart w:id="57" w:name="_Toc131"/>
-      <w:bookmarkStart w:id="58" w:name="_Toc425161000"/>
+      <w:bookmarkStart w:id="64" w:name="_Toc131"/>
+      <w:bookmarkStart w:id="65" w:name="_Toc425161000"/>
       <w:r>
         <w:t xml:space="preserve">Figure </w:t>
       </w:r>
@@ -4962,8 +5013,8 @@
       <w:r>
         <w:t>: Analyze Requirements</w:t>
       </w:r>
-      <w:bookmarkEnd w:id="57"/>
-      <w:bookmarkEnd w:id="58"/>
+      <w:bookmarkEnd w:id="64"/>
+      <w:bookmarkEnd w:id="65"/>
     </w:p>
     <w:p>
       <w:pPr>
@@ -4973,14 +5024,14 @@
           <w:numId w:val="18"/>
         </w:numPr>
       </w:pPr>
-      <w:bookmarkStart w:id="59" w:name="_Toc132"/>
-      <w:bookmarkStart w:id="60" w:name="_Toc425160985"/>
+      <w:bookmarkStart w:id="66" w:name="_Toc132"/>
+      <w:bookmarkStart w:id="67" w:name="_Toc425160985"/>
       <w:r>
         <w:lastRenderedPageBreak/>
         <w:t>Categorize Requirements</w:t>
       </w:r>
-      <w:bookmarkEnd w:id="59"/>
-      <w:bookmarkEnd w:id="60"/>
+      <w:bookmarkEnd w:id="66"/>
+      <w:bookmarkEnd w:id="67"/>
     </w:p>
     <w:p>
       <w:pPr>
@@ -5041,8 +5092,8 @@
       <w:pPr>
         <w:pStyle w:val="Caption"/>
       </w:pPr>
-      <w:bookmarkStart w:id="61" w:name="_Toc133"/>
-      <w:bookmarkStart w:id="62" w:name="_Toc425161001"/>
+      <w:bookmarkStart w:id="68" w:name="_Toc133"/>
+      <w:bookmarkStart w:id="69" w:name="_Toc425161001"/>
       <w:r>
         <w:t xml:space="preserve">Figure </w:t>
       </w:r>
@@ -5067,8 +5118,8 @@
       <w:r>
         <w:t>: Categorize Requirements</w:t>
       </w:r>
-      <w:bookmarkEnd w:id="61"/>
-      <w:bookmarkEnd w:id="62"/>
+      <w:bookmarkEnd w:id="68"/>
+      <w:bookmarkEnd w:id="69"/>
     </w:p>
     <w:p>
       <w:pPr>
@@ -5078,14 +5129,14 @@
           <w:numId w:val="18"/>
         </w:numPr>
       </w:pPr>
-      <w:bookmarkStart w:id="63" w:name="_Toc138"/>
-      <w:bookmarkStart w:id="64" w:name="_Toc425160986"/>
+      <w:bookmarkStart w:id="70" w:name="_Toc138"/>
+      <w:bookmarkStart w:id="71" w:name="_Toc425160986"/>
       <w:r>
         <w:lastRenderedPageBreak/>
         <w:t>Add Requirement</w:t>
       </w:r>
-      <w:bookmarkEnd w:id="63"/>
-      <w:bookmarkEnd w:id="64"/>
+      <w:bookmarkEnd w:id="70"/>
+      <w:bookmarkEnd w:id="71"/>
     </w:p>
     <w:p>
       <w:pPr>
@@ -5146,8 +5197,8 @@
       <w:pPr>
         <w:pStyle w:val="Caption"/>
       </w:pPr>
-      <w:bookmarkStart w:id="65" w:name="_Toc139"/>
-      <w:bookmarkStart w:id="66" w:name="_Toc425161002"/>
+      <w:bookmarkStart w:id="72" w:name="_Toc139"/>
+      <w:bookmarkStart w:id="73" w:name="_Toc425161002"/>
       <w:r>
         <w:t xml:space="preserve">Figure </w:t>
       </w:r>
@@ -5172,8 +5223,8 @@
       <w:r>
         <w:t>: Add Requirement</w:t>
       </w:r>
-      <w:bookmarkEnd w:id="65"/>
-      <w:bookmarkEnd w:id="66"/>
+      <w:bookmarkEnd w:id="72"/>
+      <w:bookmarkEnd w:id="73"/>
     </w:p>
     <w:p>
       <w:pPr>
@@ -5184,21 +5235,21 @@
           <w:numId w:val="18"/>
         </w:numPr>
       </w:pPr>
-      <w:bookmarkStart w:id="67" w:name="_Toc142"/>
-      <w:bookmarkStart w:id="68" w:name="_Toc425160987"/>
+      <w:bookmarkStart w:id="74" w:name="_Toc142"/>
+      <w:bookmarkStart w:id="75" w:name="_Toc425160987"/>
       <w:r>
         <w:lastRenderedPageBreak/>
         <w:t>Table of Definitions</w:t>
       </w:r>
-      <w:bookmarkEnd w:id="67"/>
-      <w:bookmarkEnd w:id="68"/>
+      <w:bookmarkEnd w:id="74"/>
+      <w:bookmarkEnd w:id="75"/>
     </w:p>
     <w:p>
       <w:pPr>
         <w:pStyle w:val="Caption"/>
       </w:pPr>
-      <w:bookmarkStart w:id="69" w:name="_Toc143"/>
-      <w:bookmarkStart w:id="70" w:name="_Toc425161003"/>
+      <w:bookmarkStart w:id="76" w:name="_Toc143"/>
+      <w:bookmarkStart w:id="77" w:name="_Toc425161003"/>
       <w:r>
         <w:t xml:space="preserve">Table </w:t>
       </w:r>
@@ -5223,8 +5274,8 @@
       <w:r>
         <w:t>: Definition of Terms</w:t>
       </w:r>
-      <w:bookmarkEnd w:id="69"/>
-      <w:bookmarkEnd w:id="70"/>
+      <w:bookmarkEnd w:id="76"/>
+      <w:bookmarkEnd w:id="77"/>
     </w:p>
     <w:tbl>
       <w:tblPr>
@@ -7848,21 +7899,21 @@
           <w:numId w:val="18"/>
         </w:numPr>
       </w:pPr>
-      <w:bookmarkStart w:id="71" w:name="_Toc144"/>
-      <w:bookmarkStart w:id="72" w:name="_Toc425160988"/>
+      <w:bookmarkStart w:id="78" w:name="_Toc144"/>
+      <w:bookmarkStart w:id="79" w:name="_Toc425160988"/>
       <w:r>
         <w:lastRenderedPageBreak/>
         <w:t>Table of Use Case List</w:t>
       </w:r>
-      <w:bookmarkEnd w:id="71"/>
-      <w:bookmarkEnd w:id="72"/>
+      <w:bookmarkEnd w:id="78"/>
+      <w:bookmarkEnd w:id="79"/>
     </w:p>
     <w:p>
       <w:pPr>
         <w:pStyle w:val="Caption"/>
       </w:pPr>
-      <w:bookmarkStart w:id="73" w:name="_Toc145"/>
-      <w:bookmarkStart w:id="74" w:name="_Toc425161004"/>
+      <w:bookmarkStart w:id="80" w:name="_Toc145"/>
+      <w:bookmarkStart w:id="81" w:name="_Toc425161004"/>
       <w:r>
         <w:t xml:space="preserve">Table </w:t>
       </w:r>
@@ -7887,8 +7938,8 @@
       <w:r>
         <w:t>: List of Use Cases</w:t>
       </w:r>
-      <w:bookmarkEnd w:id="73"/>
-      <w:bookmarkEnd w:id="74"/>
+      <w:bookmarkEnd w:id="80"/>
+      <w:bookmarkEnd w:id="81"/>
     </w:p>
     <w:tbl>
       <w:tblPr>
@@ -9026,21 +9077,21 @@
           <w:numId w:val="18"/>
         </w:numPr>
       </w:pPr>
-      <w:bookmarkStart w:id="75" w:name="_Toc146"/>
-      <w:bookmarkStart w:id="76" w:name="_Toc425160989"/>
+      <w:bookmarkStart w:id="82" w:name="_Toc146"/>
+      <w:bookmarkStart w:id="83" w:name="_Toc425160989"/>
       <w:r>
         <w:lastRenderedPageBreak/>
         <w:t>Table of Actors</w:t>
       </w:r>
-      <w:bookmarkEnd w:id="75"/>
-      <w:bookmarkEnd w:id="76"/>
+      <w:bookmarkEnd w:id="82"/>
+      <w:bookmarkEnd w:id="83"/>
     </w:p>
     <w:p>
       <w:pPr>
         <w:pStyle w:val="Caption"/>
       </w:pPr>
-      <w:bookmarkStart w:id="77" w:name="_Toc147"/>
-      <w:bookmarkStart w:id="78" w:name="_Toc425161005"/>
+      <w:bookmarkStart w:id="84" w:name="_Toc147"/>
+      <w:bookmarkStart w:id="85" w:name="_Toc425161005"/>
       <w:r>
         <w:t xml:space="preserve">Table </w:t>
       </w:r>
@@ -9065,8 +9116,8 @@
       <w:r>
         <w:t>: List of Actors</w:t>
       </w:r>
-      <w:bookmarkEnd w:id="77"/>
-      <w:bookmarkEnd w:id="78"/>
+      <w:bookmarkEnd w:id="84"/>
+      <w:bookmarkEnd w:id="85"/>
     </w:p>
     <w:tbl>
       <w:tblPr>
@@ -9864,14 +9915,14 @@
           <w:numId w:val="18"/>
         </w:numPr>
       </w:pPr>
-      <w:bookmarkStart w:id="79" w:name="_Toc148"/>
-      <w:bookmarkStart w:id="80" w:name="_Toc425160990"/>
+      <w:bookmarkStart w:id="86" w:name="_Toc148"/>
+      <w:bookmarkStart w:id="87" w:name="_Toc425160990"/>
       <w:r>
         <w:lastRenderedPageBreak/>
         <w:t>References and Citations List</w:t>
       </w:r>
-      <w:bookmarkEnd w:id="79"/>
-      <w:bookmarkEnd w:id="80"/>
+      <w:bookmarkEnd w:id="86"/>
+      <w:bookmarkEnd w:id="87"/>
     </w:p>
     <w:p>
       <w:r>
@@ -10021,7 +10072,7 @@
         <w:bCs/>
         <w:noProof/>
       </w:rPr>
-      <w:t>12</w:t>
+      <w:t>21</w:t>
     </w:r>
     <w:r>
       <w:rPr>
@@ -11994,6 +12045,14 @@
     <w:abstractNumId w:val="10"/>
   </w:num>
 </w:numbering>
+</file>
+
+<file path=word/people.xml><?xml version="1.0" encoding="utf-8"?>
+<w15:people xmlns:wpc="http://schemas.microsoft.com/office/word/2010/wordprocessingCanvas" xmlns:mc="http://schemas.openxmlformats.org/markup-compatibility/2006" xmlns:o="urn:schemas-microsoft-com:office:office" xmlns:r="http://schemas.openxmlformats.org/officeDocument/2006/relationships" xmlns:m="http://schemas.openxmlformats.org/officeDocument/2006/math" xmlns:v="urn:schemas-microsoft-com:vml" xmlns:wp14="http://schemas.microsoft.com/office/word/2010/wordprocessingDrawing" xmlns:wp="http://schemas.openxmlformats.org/drawingml/2006/wordprocessingDrawing" xmlns:w10="urn:schemas-microsoft-com:office:word" xmlns:w="http://schemas.openxmlformats.org/wordprocessingml/2006/main" xmlns:w14="http://schemas.microsoft.com/office/word/2010/wordml" xmlns:w15="http://schemas.microsoft.com/office/word/2012/wordml" xmlns:wpg="http://schemas.microsoft.com/office/word/2010/wordprocessingGroup" xmlns:wpi="http://schemas.microsoft.com/office/word/2010/wordprocessingInk" xmlns:wne="http://schemas.microsoft.com/office/word/2006/wordml" xmlns:wps="http://schemas.microsoft.com/office/word/2010/wordprocessingShape" mc:Ignorable="w14 w15 wp14">
+  <w15:person w15:author="John Watson">
+    <w15:presenceInfo w15:providerId="Windows Live" w15:userId="4534f41415a7e1de"/>
+  </w15:person>
+</w15:people>
 </file>
 
 <file path=word/styles.xml><?xml version="1.0" encoding="utf-8"?>
@@ -13438,6 +13497,7 @@
   </w:compat>
   <w:rsids>
     <w:rsidRoot w:val="00B40EE3"/>
+    <w:rsid w:val="0006161C"/>
     <w:rsid w:val="002D3A3B"/>
     <w:rsid w:val="002F01B9"/>
     <w:rsid w:val="0039437C"/>
@@ -14189,7 +14249,7 @@
 </file>
 
 <file path=customXml/itemProps1.xml><?xml version="1.0" encoding="utf-8"?>
-<ds:datastoreItem xmlns:ds="http://schemas.openxmlformats.org/officeDocument/2006/customXml" ds:itemID="{A68C232F-81D9-473A-AB2A-DB1B11CE7012}">
+<ds:datastoreItem xmlns:ds="http://schemas.openxmlformats.org/officeDocument/2006/customXml" ds:itemID="{3AAFF49D-914B-45F5-9EBE-724B74CC05A2}">
   <ds:schemaRefs>
     <ds:schemaRef ds:uri="http://schemas.openxmlformats.org/officeDocument/2006/bibliography"/>
   </ds:schemaRefs>

</xml_diff>